<commit_message>
some data files updated/created and docs
</commit_message>
<xml_diff>
--- a/rapports et jdt/dossierProjet_Nithujan.docx
+++ b/rapports et jdt/dossierProjet_Nithujan.docx
@@ -1,6 +1,6 @@
 
 <file path=word/document.xml><?xml version="1.0" encoding="utf-8"?>
-<w:document xmlns:wpc="http://schemas.microsoft.com/office/word/2010/wordprocessingCanvas" xmlns:cx="http://schemas.microsoft.com/office/drawing/2014/chartex" xmlns:cx1="http://schemas.microsoft.com/office/drawing/2015/9/8/chartex" xmlns:cx2="http://schemas.microsoft.com/office/drawing/2015/10/21/chartex" xmlns:cx3="http://schemas.microsoft.com/office/drawing/2016/5/9/chartex" xmlns:cx4="http://schemas.microsoft.com/office/drawing/2016/5/10/chartex" xmlns:cx5="http://schemas.microsoft.com/office/drawing/2016/5/11/chartex" xmlns:cx6="http://schemas.microsoft.com/office/drawing/2016/5/12/chartex" xmlns:cx7="http://schemas.microsoft.com/office/drawing/2016/5/13/chartex" xmlns:cx8="http://schemas.microsoft.com/office/drawing/2016/5/14/chartex" xmlns:mc="http://schemas.openxmlformats.org/markup-compatibility/2006" xmlns:aink="http://schemas.microsoft.com/office/drawing/2016/ink" xmlns:am3d="http://schemas.microsoft.com/office/drawing/2017/model3d" xmlns:o="urn:schemas-microsoft-com:office:office" xmlns:r="http://schemas.openxmlformats.org/officeDocument/2006/relationships" xmlns:m="http://schemas.openxmlformats.org/officeDocument/2006/math" xmlns:v="urn:schemas-microsoft-com:vml" xmlns:wp14="http://schemas.microsoft.com/office/word/2010/wordprocessingDrawing" xmlns:wp="http://schemas.openxmlformats.org/drawingml/2006/wordprocessingDrawing" xmlns:w10="urn:schemas-microsoft-com:office:word" xmlns:w="http://schemas.openxmlformats.org/wordprocessingml/2006/main" xmlns:w14="http://schemas.microsoft.com/office/word/2010/wordml" xmlns:w15="http://schemas.microsoft.com/office/word/2012/wordml" xmlns:w16cex="http://schemas.microsoft.com/office/word/2018/wordml/cex" xmlns:w16cid="http://schemas.microsoft.com/office/word/2016/wordml/cid" xmlns:w16="http://schemas.microsoft.com/office/word/2018/wordml" xmlns:w16sdtdh="http://schemas.microsoft.com/office/word/2020/wordml/sdtdatahash" xmlns:w16se="http://schemas.microsoft.com/office/word/2015/wordml/symex" xmlns:wpg="http://schemas.microsoft.com/office/word/2010/wordprocessingGroup" xmlns:wpi="http://schemas.microsoft.com/office/word/2010/wordprocessingInk" xmlns:wne="http://schemas.microsoft.com/office/word/2006/wordml" xmlns:wps="http://schemas.microsoft.com/office/word/2010/wordprocessingShape" mc:Ignorable="w14 w15 w16se w16cid w16 w16cex w16sdtdh wp14">
+<w:document xmlns:wpc="http://schemas.microsoft.com/office/word/2010/wordprocessingCanvas" xmlns:cx="http://schemas.microsoft.com/office/drawing/2014/chartex" xmlns:cx1="http://schemas.microsoft.com/office/drawing/2015/9/8/chartex" xmlns:mc="http://schemas.openxmlformats.org/markup-compatibility/2006" xmlns:o="urn:schemas-microsoft-com:office:office" xmlns:r="http://schemas.openxmlformats.org/officeDocument/2006/relationships" xmlns:m="http://schemas.openxmlformats.org/officeDocument/2006/math" xmlns:v="urn:schemas-microsoft-com:vml" xmlns:wp14="http://schemas.microsoft.com/office/word/2010/wordprocessingDrawing" xmlns:wp="http://schemas.openxmlformats.org/drawingml/2006/wordprocessingDrawing" xmlns:w10="urn:schemas-microsoft-com:office:word" xmlns:w="http://schemas.openxmlformats.org/wordprocessingml/2006/main" xmlns:w14="http://schemas.microsoft.com/office/word/2010/wordml" xmlns:w15="http://schemas.microsoft.com/office/word/2012/wordml" xmlns:w16se="http://schemas.microsoft.com/office/word/2015/wordml/symex" xmlns:wpg="http://schemas.microsoft.com/office/word/2010/wordprocessingGroup" xmlns:wpi="http://schemas.microsoft.com/office/word/2010/wordprocessingInk" xmlns:wne="http://schemas.microsoft.com/office/word/2006/wordml" xmlns:wps="http://schemas.microsoft.com/office/word/2010/wordprocessingShape" mc:Ignorable="w14 w15 w16se wp14">
   <w:body>
     <w:sdt>
       <w:sdtPr>
@@ -336,7 +336,7 @@
                   </wp:anchor>
                 </w:drawing>
               </mc:Choice>
-              <mc:Fallback>
+              <mc:Fallback xmlns:cx2="http://schemas.microsoft.com/office/drawing/2015/10/21/chartex" xmlns:cx3="http://schemas.microsoft.com/office/drawing/2016/5/9/chartex" xmlns:cx4="http://schemas.microsoft.com/office/drawing/2016/5/10/chartex" xmlns:cx5="http://schemas.microsoft.com/office/drawing/2016/5/11/chartex" xmlns:cx6="http://schemas.microsoft.com/office/drawing/2016/5/12/chartex" xmlns:cx7="http://schemas.microsoft.com/office/drawing/2016/5/13/chartex" xmlns:cx8="http://schemas.microsoft.com/office/drawing/2016/5/14/chartex" xmlns:aink="http://schemas.microsoft.com/office/drawing/2016/ink" xmlns:am3d="http://schemas.microsoft.com/office/drawing/2017/model3d" xmlns:w16cex="http://schemas.microsoft.com/office/word/2018/wordml/cex" xmlns:w16cid="http://schemas.microsoft.com/office/word/2016/wordml/cid" xmlns:w16="http://schemas.microsoft.com/office/word/2018/wordml" xmlns:w16sdtdh="http://schemas.microsoft.com/office/word/2020/wordml/sdtdatahash">
                 <w:pict>
                   <v:shapetype w14:anchorId="28C91050" id="_x0000_t202" coordsize="21600,21600" o:spt="202" path="m,l,21600r21600,l21600,xe">
                     <v:stroke joinstyle="miter"/>
@@ -3012,7 +3012,7 @@
             <v:path o:extrusionok="f" gradientshapeok="t" o:connecttype="rect"/>
             <o:lock v:ext="edit" aspectratio="t"/>
           </v:shapetype>
-          <v:shape id="_x0000_i1025" type="#_x0000_t75" style="width:413pt;height:541.1pt">
+          <v:shape id="_x0000_i1025" type="#_x0000_t75" style="width:413.25pt;height:540.75pt">
             <v:imagedata r:id="rId15" o:title="MCD-astronomy_Nithujan"/>
           </v:shape>
         </w:pict>
@@ -3042,24 +3042,92 @@
       <w:pPr>
         <w:spacing w:after="160" w:line="259" w:lineRule="auto"/>
       </w:pPr>
+    </w:p>
+    <w:p>
+      <w:pPr>
+        <w:spacing w:after="160" w:line="259" w:lineRule="auto"/>
+        <w:rPr>
+          <w:color w:val="FF0000"/>
+        </w:rPr>
+      </w:pPr>
+      <w:r>
+        <w:rPr>
+          <w:noProof/>
+          <w:color w:val="FF0000"/>
+          <w:lang w:eastAsia="fr-CH"/>
+        </w:rPr>
+        <w:t>Ajouter le nouveau</w:t>
+      </w:r>
+    </w:p>
+    <w:p>
+      <w:pPr>
+        <w:spacing w:after="160" w:line="259" w:lineRule="auto"/>
+      </w:pPr>
+    </w:p>
+    <w:p>
+      <w:pPr>
+        <w:spacing w:after="160" w:line="259" w:lineRule="auto"/>
+      </w:pPr>
+      <w:r>
+        <w:br w:type="page"/>
+      </w:r>
+    </w:p>
+    <w:p>
+      <w:pPr>
+        <w:pStyle w:val="Titre3"/>
+      </w:pPr>
+      <w:bookmarkStart w:id="10" w:name="_Toc102661231"/>
+      <w:r>
+        <w:lastRenderedPageBreak/>
+        <w:t xml:space="preserve">Maquettes des pages </w:t>
+      </w:r>
+      <w:r>
+        <w:t>web</w:t>
+      </w:r>
+      <w:bookmarkEnd w:id="10"/>
+    </w:p>
+    <w:p/>
+    <w:p>
+      <w:r>
+        <w:t>Page d’accueil</w:t>
+      </w:r>
+    </w:p>
+    <w:p/>
+    <w:p>
+      <w:r>
+        <w:pict w14:anchorId="4D06E2AB">
+          <v:shape id="_x0000_i1026" type="#_x0000_t75" style="width:461.25pt;height:387.75pt">
+            <v:imagedata r:id="rId16" o:title="maquette-acceuil"/>
+          </v:shape>
+        </w:pict>
+      </w:r>
+    </w:p>
+    <w:p>
+      <w:pPr>
+        <w:spacing w:after="160" w:line="259" w:lineRule="auto"/>
+      </w:pPr>
+      <w:r>
+        <w:br w:type="page"/>
+      </w:r>
+    </w:p>
+    <w:p/>
+    <w:p>
+      <w:r>
+        <w:t>Page de login</w:t>
+      </w:r>
+    </w:p>
+    <w:p/>
+    <w:p>
       <w:r>
         <w:rPr>
           <w:noProof/>
           <w:lang w:eastAsia="fr-CH"/>
         </w:rPr>
         <w:drawing>
-          <wp:anchor distT="0" distB="0" distL="114300" distR="114300" simplePos="0" relativeHeight="251662336" behindDoc="0" locked="0" layoutInCell="1" allowOverlap="1" wp14:anchorId="6E0D34DE" wp14:editId="0BB22A21">
-            <wp:simplePos x="0" y="0"/>
-            <wp:positionH relativeFrom="margin">
-              <wp:posOffset>-336550</wp:posOffset>
-            </wp:positionH>
-            <wp:positionV relativeFrom="paragraph">
-              <wp:posOffset>286385</wp:posOffset>
-            </wp:positionV>
-            <wp:extent cx="6560185" cy="7517765"/>
-            <wp:effectExtent l="0" t="0" r="0" b="6985"/>
-            <wp:wrapTopAndBottom/>
-            <wp:docPr id="3" name="Image 3" descr="C:\TPI\analyse\MLD-astronomy.png"/>
+          <wp:inline distT="0" distB="0" distL="0" distR="0" wp14:anchorId="3A421655" wp14:editId="0D688645">
+            <wp:extent cx="6027637" cy="2609850"/>
+            <wp:effectExtent l="0" t="0" r="0" b="0"/>
+            <wp:docPr id="2" name="Image 2"/>
             <wp:cNvGraphicFramePr>
               <a:graphicFrameLocks xmlns:a="http://schemas.openxmlformats.org/drawingml/2006/main" noChangeAspect="1"/>
             </wp:cNvGraphicFramePr>
@@ -3067,89 +3135,77 @@
               <a:graphicData uri="http://schemas.openxmlformats.org/drawingml/2006/picture">
                 <pic:pic xmlns:pic="http://schemas.openxmlformats.org/drawingml/2006/picture">
                   <pic:nvPicPr>
-                    <pic:cNvPr id="0" name="Picture 16" descr="C:\TPI\analyse\MLD-astronomy.png"/>
-                    <pic:cNvPicPr>
-                      <a:picLocks noChangeAspect="1" noChangeArrowheads="1"/>
-                    </pic:cNvPicPr>
+                    <pic:cNvPr id="1" name=""/>
+                    <pic:cNvPicPr/>
                   </pic:nvPicPr>
                   <pic:blipFill>
-                    <a:blip r:embed="rId16">
-                      <a:extLst>
-                        <a:ext uri="{28A0092B-C50C-407E-A947-70E740481C1C}">
-                          <a14:useLocalDpi xmlns:a14="http://schemas.microsoft.com/office/drawing/2010/main" val="0"/>
-                        </a:ext>
-                      </a:extLst>
-                    </a:blip>
-                    <a:srcRect/>
+                    <a:blip r:embed="rId17"/>
                     <a:stretch>
                       <a:fillRect/>
                     </a:stretch>
                   </pic:blipFill>
-                  <pic:spPr bwMode="auto">
+                  <pic:spPr>
                     <a:xfrm>
                       <a:off x="0" y="0"/>
-                      <a:ext cx="6560185" cy="7517765"/>
+                      <a:ext cx="6034880" cy="2612986"/>
                     </a:xfrm>
                     <a:prstGeom prst="rect">
                       <a:avLst/>
                     </a:prstGeom>
-                    <a:noFill/>
-                    <a:ln>
-                      <a:noFill/>
-                    </a:ln>
                   </pic:spPr>
                 </pic:pic>
               </a:graphicData>
             </a:graphic>
-            <wp14:sizeRelH relativeFrom="margin">
-              <wp14:pctWidth>0</wp14:pctWidth>
-            </wp14:sizeRelH>
-            <wp14:sizeRelV relativeFrom="margin">
-              <wp14:pctHeight>0</wp14:pctHeight>
-            </wp14:sizeRelV>
-          </wp:anchor>
+          </wp:inline>
         </w:drawing>
       </w:r>
     </w:p>
+    <w:p/>
+    <w:p>
+      <w:r>
+        <w:rPr>
+          <w:i/>
+          <w:u w:val="single"/>
+        </w:rPr>
+        <w:t>Rem</w:t>
+      </w:r>
+      <w:r>
+        <w:rPr>
+          <w:i/>
+          <w:u w:val="single"/>
+        </w:rPr>
+        <w:t> </w:t>
+      </w:r>
+      <w:r>
+        <w:t>:</w:t>
+      </w:r>
+    </w:p>
+    <w:p/>
+    <w:p>
+      <w:r>
+        <w:t>Cette page a été réalisé sans l’aide de maquettes car elle reprend des choses de la maquette de la page d’accueil et les éléments qui varient sont minimes.</w:t>
+      </w:r>
+    </w:p>
     <w:p>
       <w:pPr>
         <w:spacing w:after="160" w:line="259" w:lineRule="auto"/>
       </w:pPr>
-    </w:p>
-    <w:p>
-      <w:pPr>
-        <w:spacing w:after="160" w:line="259" w:lineRule="auto"/>
-      </w:pPr>
       <w:r>
         <w:br w:type="page"/>
       </w:r>
     </w:p>
     <w:p>
-      <w:pPr>
-        <w:pStyle w:val="Titre3"/>
-      </w:pPr>
-      <w:bookmarkStart w:id="10" w:name="_Toc102661231"/>
       <w:r>
         <w:lastRenderedPageBreak/>
-        <w:t xml:space="preserve">Maquettes des pages </w:t>
-      </w:r>
-      <w:r>
-        <w:t>web</w:t>
-      </w:r>
-      <w:bookmarkEnd w:id="10"/>
+        <w:t>Page avec les objets du catalogue Messier :</w:t>
+      </w:r>
     </w:p>
     <w:p/>
     <w:p>
       <w:r>
-        <w:t>Page d’accueil</w:t>
-      </w:r>
-    </w:p>
-    <w:p/>
-    <w:p>
-      <w:r>
-        <w:pict w14:anchorId="4D06E2AB">
-          <v:shape id="_x0000_i1026" type="#_x0000_t75" style="width:461.6pt;height:387.8pt">
-            <v:imagedata r:id="rId17" o:title="maquette-acceuil"/>
+        <w:pict w14:anchorId="113830D7">
+          <v:shape id="_x0000_i1027" type="#_x0000_t75" style="width:488.25pt;height:404.25pt">
+            <v:imagedata r:id="rId18" o:title="maquettes-Catalogue Messier"/>
           </v:shape>
         </w:pict>
       </w:r>
@@ -3246,7 +3302,7 @@
       <w:r>
         <w:t xml:space="preserve">un site </w:t>
       </w:r>
-      <w:hyperlink r:id="rId18" w:anchor="Messier_objects" w:history="1">
+      <w:hyperlink r:id="rId19" w:anchor="Messier_objects" w:history="1">
         <w:r>
           <w:rPr>
             <w:rStyle w:val="Lienhypertexte"/>
@@ -3536,6 +3592,12 @@
       <w:tblPr>
         <w:tblStyle w:val="Grilledutableau"/>
         <w:tblW w:w="0" w:type="auto"/>
+        <w:tblBorders>
+          <w:top w:val="none" w:sz="0" w:space="0" w:color="auto"/>
+          <w:left w:val="none" w:sz="0" w:space="0" w:color="auto"/>
+          <w:bottom w:val="none" w:sz="0" w:space="0" w:color="auto"/>
+          <w:right w:val="none" w:sz="0" w:space="0" w:color="auto"/>
+        </w:tblBorders>
         <w:tblLayout w:type="fixed"/>
         <w:tblLook w:val="04A0" w:firstRow="1" w:lastRow="0" w:firstColumn="1" w:lastColumn="0" w:noHBand="0" w:noVBand="1"/>
       </w:tblPr>
@@ -3611,62 +3673,20 @@
             <w:tcW w:w="8074" w:type="dxa"/>
           </w:tcPr>
           <w:p>
-            <w:hyperlink r:id="rId19" w:history="1">
-              <w:r>
-                <w:rPr>
-                  <w:rStyle w:val="Lienhypertexte"/>
-                </w:rPr>
-                <w:t>https://dba.stackexch</w:t>
-              </w:r>
-              <w:r>
-                <w:rPr>
-                  <w:rStyle w:val="Lienhypertexte"/>
-                </w:rPr>
-                <w:t>a</w:t>
-              </w:r>
-              <w:r>
-                <w:rPr>
-                  <w:rStyle w:val="Lienhypertexte"/>
-                </w:rPr>
-                <w:t>nge.com/questions/86349/postgresql-csv-to-db-translate-foreign-keys</w:t>
-              </w:r>
-            </w:hyperlink>
-            <w:r>
-              <w:t xml:space="preserve"> </w:t>
-            </w:r>
-          </w:p>
-        </w:tc>
-      </w:tr>
-      <w:tr>
-        <w:tc>
-          <w:tcPr>
-            <w:tcW w:w="988" w:type="dxa"/>
-          </w:tcPr>
-          <w:p/>
-        </w:tc>
-        <w:tc>
-          <w:tcPr>
-            <w:tcW w:w="8074" w:type="dxa"/>
-          </w:tcPr>
-          <w:p>
             <w:hyperlink r:id="rId20" w:history="1">
               <w:r>
                 <w:rPr>
                   <w:rStyle w:val="Lienhypertexte"/>
                 </w:rPr>
-                <w:t>https://dataschool.com/le</w:t>
+                <w:t>https://dba.stackexchange.com/questions/86349/postgresql-csv-to-db-translate-fore</w:t>
               </w:r>
+              <w:bookmarkStart w:id="20" w:name="_GoBack"/>
+              <w:bookmarkEnd w:id="20"/>
               <w:r>
                 <w:rPr>
                   <w:rStyle w:val="Lienhypertexte"/>
                 </w:rPr>
-                <w:t>a</w:t>
-              </w:r>
-              <w:r>
-                <w:rPr>
-                  <w:rStyle w:val="Lienhypertexte"/>
-                </w:rPr>
-                <w:t>rn-sql/importing-data-from-csv-in-postgresql/</w:t>
+                <w:t>ign-keys</w:t>
               </w:r>
             </w:hyperlink>
             <w:r>
@@ -3692,19 +3712,33 @@
                 <w:rPr>
                   <w:rStyle w:val="Lienhypertexte"/>
                 </w:rPr>
-                <w:t>https://stackoverflow.co</w:t>
+                <w:t>https://dataschool.com/learn-sql/importing-data-from-csv-in-postgresql/</w:t>
               </w:r>
+            </w:hyperlink>
+            <w:r>
+              <w:t xml:space="preserve"> </w:t>
+            </w:r>
+          </w:p>
+        </w:tc>
+      </w:tr>
+      <w:tr>
+        <w:tc>
+          <w:tcPr>
+            <w:tcW w:w="988" w:type="dxa"/>
+          </w:tcPr>
+          <w:p/>
+        </w:tc>
+        <w:tc>
+          <w:tcPr>
+            <w:tcW w:w="8074" w:type="dxa"/>
+          </w:tcPr>
+          <w:p>
+            <w:hyperlink r:id="rId22" w:history="1">
               <w:r>
                 <w:rPr>
                   <w:rStyle w:val="Lienhypertexte"/>
                 </w:rPr>
-                <w:t>m</w:t>
-              </w:r>
-              <w:r>
-                <w:rPr>
-                  <w:rStyle w:val="Lienhypertexte"/>
-                </w:rPr>
-                <w:t>/questions/61841200/i-would-like-to-select-only-unique-items-from-a-csv-file-in-powershell</w:t>
+                <w:t>https://stackoverflow.com/questions/61841200/i-would-like-to-select-only-unique-items-from-a-csv-file-in-powershell</w:t>
               </w:r>
             </w:hyperlink>
             <w:r>
@@ -3725,7 +3759,7 @@
             <w:tcW w:w="8074" w:type="dxa"/>
           </w:tcPr>
           <w:p>
-            <w:hyperlink r:id="rId22" w:history="1">
+            <w:hyperlink r:id="rId23" w:history="1">
               <w:r>
                 <w:rPr>
                   <w:rStyle w:val="Lienhypertexte"/>
@@ -3751,7 +3785,7 @@
             <w:tcW w:w="8074" w:type="dxa"/>
           </w:tcPr>
           <w:p>
-            <w:hyperlink r:id="rId23" w:history="1">
+            <w:hyperlink r:id="rId24" w:history="1">
               <w:r>
                 <w:rPr>
                   <w:rStyle w:val="Lienhypertexte"/>
@@ -3777,7 +3811,7 @@
             <w:tcW w:w="8074" w:type="dxa"/>
           </w:tcPr>
           <w:p>
-            <w:hyperlink r:id="rId24" w:history="1">
+            <w:hyperlink r:id="rId25" w:history="1">
               <w:r>
                 <w:rPr>
                   <w:rStyle w:val="Lienhypertexte"/>
@@ -3800,7 +3834,7 @@
             <w:tcW w:w="8074" w:type="dxa"/>
           </w:tcPr>
           <w:p>
-            <w:hyperlink r:id="rId25" w:history="1">
+            <w:hyperlink r:id="rId26" w:history="1">
               <w:r>
                 <w:rPr>
                   <w:rStyle w:val="Lienhypertexte"/>
@@ -3823,7 +3857,7 @@
             <w:tcW w:w="8074" w:type="dxa"/>
           </w:tcPr>
           <w:p>
-            <w:hyperlink r:id="rId26" w:history="1">
+            <w:hyperlink r:id="rId27" w:history="1">
               <w:r>
                 <w:rPr>
                   <w:rStyle w:val="Lienhypertexte"/>
@@ -3849,7 +3883,7 @@
             <w:tcW w:w="8074" w:type="dxa"/>
           </w:tcPr>
           <w:p>
-            <w:hyperlink r:id="rId27" w:history="1">
+            <w:hyperlink r:id="rId28" w:history="1">
               <w:r>
                 <w:rPr>
                   <w:rStyle w:val="Lienhypertexte"/>
@@ -3875,7 +3909,7 @@
             <w:tcW w:w="8074" w:type="dxa"/>
           </w:tcPr>
           <w:p>
-            <w:hyperlink r:id="rId28" w:history="1">
+            <w:hyperlink r:id="rId29" w:history="1">
               <w:r>
                 <w:rPr>
                   <w:rStyle w:val="Lienhypertexte"/>
@@ -3901,7 +3935,7 @@
             <w:tcW w:w="8074" w:type="dxa"/>
           </w:tcPr>
           <w:p>
-            <w:hyperlink r:id="rId29" w:history="1">
+            <w:hyperlink r:id="rId30" w:history="1">
               <w:r>
                 <w:rPr>
                   <w:rStyle w:val="Lienhypertexte"/>
@@ -3927,7 +3961,7 @@
             <w:tcW w:w="8074" w:type="dxa"/>
           </w:tcPr>
           <w:p>
-            <w:hyperlink r:id="rId30" w:anchor="DATATYPE-NUMERIC-DECIMAL" w:history="1">
+            <w:hyperlink r:id="rId31" w:anchor="DATATYPE-NUMERIC-DECIMAL" w:history="1">
               <w:r>
                 <w:rPr>
                   <w:rStyle w:val="Lienhypertexte"/>
@@ -3953,7 +3987,7 @@
             <w:tcW w:w="8074" w:type="dxa"/>
           </w:tcPr>
           <w:p>
-            <w:hyperlink r:id="rId31" w:history="1">
+            <w:hyperlink r:id="rId32" w:history="1">
               <w:r>
                 <w:rPr>
                   <w:rStyle w:val="Lienhypertexte"/>
@@ -3997,7 +4031,7 @@
             <w:tcW w:w="8074" w:type="dxa"/>
           </w:tcPr>
           <w:p>
-            <w:hyperlink r:id="rId32" w:history="1">
+            <w:hyperlink r:id="rId33" w:history="1">
               <w:r>
                 <w:rPr>
                   <w:rStyle w:val="Lienhypertexte"/>
@@ -4023,7 +4057,7 @@
             <w:tcW w:w="8074" w:type="dxa"/>
           </w:tcPr>
           <w:p>
-            <w:hyperlink r:id="rId33" w:history="1">
+            <w:hyperlink r:id="rId34" w:history="1">
               <w:r>
                 <w:rPr>
                   <w:rStyle w:val="Lienhypertexte"/>
@@ -4049,7 +4083,7 @@
             <w:tcW w:w="8074" w:type="dxa"/>
           </w:tcPr>
           <w:p>
-            <w:hyperlink r:id="rId34" w:history="1">
+            <w:hyperlink r:id="rId35" w:history="1">
               <w:r>
                 <w:rPr>
                   <w:rStyle w:val="Lienhypertexte"/>
@@ -4075,7 +4109,7 @@
             <w:tcW w:w="8074" w:type="dxa"/>
           </w:tcPr>
           <w:p>
-            <w:hyperlink r:id="rId35" w:history="1">
+            <w:hyperlink r:id="rId36" w:history="1">
               <w:r>
                 <w:rPr>
                   <w:rStyle w:val="Lienhypertexte"/>
@@ -4101,7 +4135,7 @@
             <w:tcW w:w="8074" w:type="dxa"/>
           </w:tcPr>
           <w:p>
-            <w:hyperlink r:id="rId36" w:history="1">
+            <w:hyperlink r:id="rId37" w:history="1">
               <w:r>
                 <w:rPr>
                   <w:rStyle w:val="Lienhypertexte"/>
@@ -4127,7 +4161,7 @@
             <w:tcW w:w="8074" w:type="dxa"/>
           </w:tcPr>
           <w:p>
-            <w:hyperlink r:id="rId37" w:history="1">
+            <w:hyperlink r:id="rId38" w:history="1">
               <w:r>
                 <w:rPr>
                   <w:rStyle w:val="Lienhypertexte"/>
@@ -4153,7 +4187,7 @@
             <w:tcW w:w="8074" w:type="dxa"/>
           </w:tcPr>
           <w:p>
-            <w:hyperlink r:id="rId38" w:history="1">
+            <w:hyperlink r:id="rId39" w:history="1">
               <w:r>
                 <w:rPr>
                   <w:rStyle w:val="Lienhypertexte"/>
@@ -4179,7 +4213,7 @@
             <w:tcW w:w="8074" w:type="dxa"/>
           </w:tcPr>
           <w:p>
-            <w:hyperlink r:id="rId39" w:history="1">
+            <w:hyperlink r:id="rId40" w:history="1">
               <w:r>
                 <w:rPr>
                   <w:rStyle w:val="Lienhypertexte"/>
@@ -4262,7 +4296,7 @@
                 <w:rStyle w:val="Lienhypertexte"/>
               </w:rPr>
             </w:pPr>
-            <w:hyperlink r:id="rId40" w:history="1">
+            <w:hyperlink r:id="rId41" w:history="1">
               <w:r>
                 <w:rPr>
                   <w:rStyle w:val="Lienhypertexte"/>
@@ -4320,7 +4354,7 @@
                 <w:rStyle w:val="Lienhypertexte"/>
               </w:rPr>
             </w:pPr>
-            <w:hyperlink r:id="rId41" w:history="1">
+            <w:hyperlink r:id="rId42" w:history="1">
               <w:r>
                 <w:rPr>
                   <w:rStyle w:val="Lienhypertexte"/>
@@ -4380,7 +4414,7 @@
                 <w:rStyle w:val="Lienhypertexte"/>
               </w:rPr>
             </w:pPr>
-            <w:hyperlink r:id="rId42" w:history="1">
+            <w:hyperlink r:id="rId43" w:history="1">
               <w:r>
                 <w:rPr>
                   <w:rStyle w:val="Lienhypertexte"/>
@@ -4414,7 +4448,7 @@
                 <w:rStyle w:val="Lienhypertexte"/>
               </w:rPr>
             </w:pPr>
-            <w:hyperlink r:id="rId43" w:history="1">
+            <w:hyperlink r:id="rId44" w:history="1">
               <w:r>
                 <w:rPr>
                   <w:rStyle w:val="Lienhypertexte"/>
@@ -4642,7 +4676,11 @@
           <w:tcPr>
             <w:tcW w:w="988" w:type="dxa"/>
           </w:tcPr>
-          <w:p/>
+          <w:p>
+            <w:r>
+              <w:t>10.05</w:t>
+            </w:r>
+          </w:p>
         </w:tc>
         <w:tc>
           <w:tcPr>
@@ -4654,6 +4692,271 @@
                 <w:rStyle w:val="Lienhypertexte"/>
               </w:rPr>
             </w:pPr>
+          </w:p>
+        </w:tc>
+      </w:tr>
+      <w:tr>
+        <w:tc>
+          <w:tcPr>
+            <w:tcW w:w="988" w:type="dxa"/>
+          </w:tcPr>
+          <w:p/>
+        </w:tc>
+        <w:tc>
+          <w:tcPr>
+            <w:tcW w:w="8074" w:type="dxa"/>
+          </w:tcPr>
+          <w:p>
+            <w:pPr>
+              <w:rPr>
+                <w:rStyle w:val="Lienhypertexte"/>
+              </w:rPr>
+            </w:pPr>
+            <w:r>
+              <w:rPr>
+                <w:rStyle w:val="Lienhypertexte"/>
+              </w:rPr>
+              <w:t>https://flask.palletsprojects.com/en/2.1.x/quickstart/#sessions</w:t>
+            </w:r>
+          </w:p>
+        </w:tc>
+      </w:tr>
+      <w:tr>
+        <w:tc>
+          <w:tcPr>
+            <w:tcW w:w="988" w:type="dxa"/>
+          </w:tcPr>
+          <w:p/>
+        </w:tc>
+        <w:tc>
+          <w:tcPr>
+            <w:tcW w:w="8074" w:type="dxa"/>
+          </w:tcPr>
+          <w:p>
+            <w:pPr>
+              <w:rPr>
+                <w:rStyle w:val="Lienhypertexte"/>
+              </w:rPr>
+            </w:pPr>
+            <w:r>
+              <w:t>Logo du site :</w:t>
+            </w:r>
+            <w:r>
+              <w:t xml:space="preserve"> </w:t>
+            </w:r>
+            <w:r>
+              <w:rPr>
+                <w:rStyle w:val="Lienhypertexte"/>
+              </w:rPr>
+              <w:t>https://www.pexels.com/fr-fr/photo/photo-de-la-lune-47367/</w:t>
+            </w:r>
+          </w:p>
+        </w:tc>
+      </w:tr>
+      <w:tr>
+        <w:tc>
+          <w:tcPr>
+            <w:tcW w:w="988" w:type="dxa"/>
+          </w:tcPr>
+          <w:p/>
+        </w:tc>
+        <w:tc>
+          <w:tcPr>
+            <w:tcW w:w="8074" w:type="dxa"/>
+          </w:tcPr>
+          <w:p>
+            <w:r>
+              <w:t>D</w:t>
+            </w:r>
+            <w:r>
+              <w:t>ernière date d’ajout d’un objet au</w:t>
+            </w:r>
+            <w:r>
+              <w:t xml:space="preserve"> catalogue Messier : </w:t>
+            </w:r>
+            <w:hyperlink r:id="rId45" w:history="1">
+              <w:r>
+                <w:rPr>
+                  <w:rStyle w:val="Lienhypertexte"/>
+                </w:rPr>
+                <w:t>https://en.wikipedia.org/wiki/Messier_110</w:t>
+              </w:r>
+            </w:hyperlink>
+            <w:r>
+              <w:t xml:space="preserve"> </w:t>
+            </w:r>
+          </w:p>
+        </w:tc>
+      </w:tr>
+      <w:tr>
+        <w:tc>
+          <w:tcPr>
+            <w:tcW w:w="988" w:type="dxa"/>
+          </w:tcPr>
+          <w:p/>
+        </w:tc>
+        <w:tc>
+          <w:tcPr>
+            <w:tcW w:w="8074" w:type="dxa"/>
+          </w:tcPr>
+          <w:p>
+            <w:r>
+              <w:t>PowerShell</w:t>
+            </w:r>
+            <w:r>
+              <w:t xml:space="preserve">  - remplacer du texte par un autre : </w:t>
+            </w:r>
+            <w:hyperlink r:id="rId46" w:history="1">
+              <w:r>
+                <w:rPr>
+                  <w:rStyle w:val="Lienhypertexte"/>
+                </w:rPr>
+                <w:t>https://www.tutorialspoint.com/how-to-find-and-replace-the-word-in-a-text-file-using-powershell</w:t>
+              </w:r>
+            </w:hyperlink>
+            <w:r>
+              <w:t xml:space="preserve"> </w:t>
+            </w:r>
+          </w:p>
+        </w:tc>
+      </w:tr>
+      <w:tr>
+        <w:tc>
+          <w:tcPr>
+            <w:tcW w:w="988" w:type="dxa"/>
+          </w:tcPr>
+          <w:p/>
+        </w:tc>
+        <w:tc>
+          <w:tcPr>
+            <w:tcW w:w="8074" w:type="dxa"/>
+          </w:tcPr>
+          <w:p>
+            <w:r>
+              <w:t xml:space="preserve">Template de tableau: </w:t>
+            </w:r>
+            <w:hyperlink r:id="rId47" w:history="1">
+              <w:r>
+                <w:rPr>
+                  <w:rStyle w:val="Lienhypertexte"/>
+                </w:rPr>
+                <w:t>https://datatables.net/examples/styling/bootstrap5</w:t>
+              </w:r>
+            </w:hyperlink>
+            <w:r>
+              <w:t xml:space="preserve"> </w:t>
+            </w:r>
+          </w:p>
+        </w:tc>
+      </w:tr>
+      <w:tr>
+        <w:tc>
+          <w:tcPr>
+            <w:tcW w:w="988" w:type="dxa"/>
+          </w:tcPr>
+          <w:p/>
+        </w:tc>
+        <w:tc>
+          <w:tcPr>
+            <w:tcW w:w="8074" w:type="dxa"/>
+          </w:tcPr>
+          <w:p>
+            <w:r>
+              <w:t xml:space="preserve">Choisir une base de données en </w:t>
+            </w:r>
+            <w:proofErr w:type="spellStart"/>
+            <w:r>
+              <w:t>psql</w:t>
+            </w:r>
+            <w:proofErr w:type="spellEnd"/>
+            <w:r>
+              <w:t xml:space="preserve"> : </w:t>
+            </w:r>
+            <w:hyperlink r:id="rId48" w:history="1">
+              <w:r>
+                <w:rPr>
+                  <w:rStyle w:val="Lienhypertexte"/>
+                </w:rPr>
+                <w:t>https://www.tutorialspoint.com/postgresql/postgresql_select_database.htm</w:t>
+              </w:r>
+            </w:hyperlink>
+            <w:r>
+              <w:t xml:space="preserve"> </w:t>
+            </w:r>
+          </w:p>
+        </w:tc>
+      </w:tr>
+      <w:tr>
+        <w:tc>
+          <w:tcPr>
+            <w:tcW w:w="988" w:type="dxa"/>
+          </w:tcPr>
+          <w:p/>
+        </w:tc>
+        <w:tc>
+          <w:tcPr>
+            <w:tcW w:w="8074" w:type="dxa"/>
+          </w:tcPr>
+          <w:p>
+            <w:r>
+              <w:t xml:space="preserve">Utilisation de chemin relatif en </w:t>
+            </w:r>
+            <w:proofErr w:type="spellStart"/>
+            <w:r>
+              <w:t>psql</w:t>
+            </w:r>
+            <w:proofErr w:type="spellEnd"/>
+            <w:r>
+              <w:t xml:space="preserve"> : </w:t>
+            </w:r>
+            <w:hyperlink r:id="rId49" w:history="1">
+              <w:r>
+                <w:rPr>
+                  <w:rStyle w:val="Lienhypertexte"/>
+                </w:rPr>
+                <w:t>https://dba.stackexchange.com/questions/158466/relative-path-for-psql-copy-file</w:t>
+              </w:r>
+            </w:hyperlink>
+            <w:r>
+              <w:t xml:space="preserve"> </w:t>
+            </w:r>
+          </w:p>
+        </w:tc>
+      </w:tr>
+      <w:tr>
+        <w:tc>
+          <w:tcPr>
+            <w:tcW w:w="988" w:type="dxa"/>
+          </w:tcPr>
+          <w:p/>
+        </w:tc>
+        <w:tc>
+          <w:tcPr>
+            <w:tcW w:w="8074" w:type="dxa"/>
+          </w:tcPr>
+          <w:p>
+            <w:r>
+              <w:t xml:space="preserve">Documentation </w:t>
+            </w:r>
+            <w:proofErr w:type="spellStart"/>
+            <w:r>
+              <w:t>postgres</w:t>
+            </w:r>
+            <w:proofErr w:type="spellEnd"/>
+            <w:r>
+              <w:t xml:space="preserve"> sur le type SERIAL : </w:t>
+            </w:r>
+            <w:hyperlink r:id="rId50" w:anchor="DATATYPE-SERIAL" w:history="1">
+              <w:r>
+                <w:rPr>
+                  <w:rStyle w:val="Lienhypertexte"/>
+                </w:rPr>
+                <w:t>https://www.postgresql.org/docs/current/datatype-numeric.html#DATATYPE-SERIAL</w:t>
+              </w:r>
+            </w:hyperlink>
+            <w:r>
+              <w:t xml:space="preserve"> </w:t>
+            </w:r>
           </w:p>
         </w:tc>
       </w:tr>
@@ -4670,7 +4973,7 @@
 </file>
 
 <file path=word/endnotes.xml><?xml version="1.0" encoding="utf-8"?>
-<w:endnotes xmlns:wpc="http://schemas.microsoft.com/office/word/2010/wordprocessingCanvas" xmlns:cx="http://schemas.microsoft.com/office/drawing/2014/chartex" xmlns:cx1="http://schemas.microsoft.com/office/drawing/2015/9/8/chartex" xmlns:cx2="http://schemas.microsoft.com/office/drawing/2015/10/21/chartex" xmlns:cx3="http://schemas.microsoft.com/office/drawing/2016/5/9/chartex" xmlns:cx4="http://schemas.microsoft.com/office/drawing/2016/5/10/chartex" xmlns:cx5="http://schemas.microsoft.com/office/drawing/2016/5/11/chartex" xmlns:cx6="http://schemas.microsoft.com/office/drawing/2016/5/12/chartex" xmlns:cx7="http://schemas.microsoft.com/office/drawing/2016/5/13/chartex" xmlns:cx8="http://schemas.microsoft.com/office/drawing/2016/5/14/chartex" xmlns:mc="http://schemas.openxmlformats.org/markup-compatibility/2006" xmlns:aink="http://schemas.microsoft.com/office/drawing/2016/ink" xmlns:am3d="http://schemas.microsoft.com/office/drawing/2017/model3d" xmlns:o="urn:schemas-microsoft-com:office:office" xmlns:r="http://schemas.openxmlformats.org/officeDocument/2006/relationships" xmlns:m="http://schemas.openxmlformats.org/officeDocument/2006/math" xmlns:v="urn:schemas-microsoft-com:vml" xmlns:wp14="http://schemas.microsoft.com/office/word/2010/wordprocessingDrawing" xmlns:wp="http://schemas.openxmlformats.org/drawingml/2006/wordprocessingDrawing" xmlns:w10="urn:schemas-microsoft-com:office:word" xmlns:w="http://schemas.openxmlformats.org/wordprocessingml/2006/main" xmlns:w14="http://schemas.microsoft.com/office/word/2010/wordml" xmlns:w15="http://schemas.microsoft.com/office/word/2012/wordml" xmlns:w16cex="http://schemas.microsoft.com/office/word/2018/wordml/cex" xmlns:w16cid="http://schemas.microsoft.com/office/word/2016/wordml/cid" xmlns:w16="http://schemas.microsoft.com/office/word/2018/wordml" xmlns:w16sdtdh="http://schemas.microsoft.com/office/word/2020/wordml/sdtdatahash" xmlns:w16se="http://schemas.microsoft.com/office/word/2015/wordml/symex" xmlns:wpg="http://schemas.microsoft.com/office/word/2010/wordprocessingGroup" xmlns:wpi="http://schemas.microsoft.com/office/word/2010/wordprocessingInk" xmlns:wne="http://schemas.microsoft.com/office/word/2006/wordml" xmlns:wps="http://schemas.microsoft.com/office/word/2010/wordprocessingShape" mc:Ignorable="w14 w15 w16se w16cid w16 w16cex w16sdtdh wp14">
+<w:endnotes xmlns:wpc="http://schemas.microsoft.com/office/word/2010/wordprocessingCanvas" xmlns:cx="http://schemas.microsoft.com/office/drawing/2014/chartex" xmlns:cx1="http://schemas.microsoft.com/office/drawing/2015/9/8/chartex" xmlns:mc="http://schemas.openxmlformats.org/markup-compatibility/2006" xmlns:o="urn:schemas-microsoft-com:office:office" xmlns:r="http://schemas.openxmlformats.org/officeDocument/2006/relationships" xmlns:m="http://schemas.openxmlformats.org/officeDocument/2006/math" xmlns:v="urn:schemas-microsoft-com:vml" xmlns:wp14="http://schemas.microsoft.com/office/word/2010/wordprocessingDrawing" xmlns:wp="http://schemas.openxmlformats.org/drawingml/2006/wordprocessingDrawing" xmlns:w10="urn:schemas-microsoft-com:office:word" xmlns:w="http://schemas.openxmlformats.org/wordprocessingml/2006/main" xmlns:w14="http://schemas.microsoft.com/office/word/2010/wordml" xmlns:w15="http://schemas.microsoft.com/office/word/2012/wordml" xmlns:w16se="http://schemas.microsoft.com/office/word/2015/wordml/symex" xmlns:wpg="http://schemas.microsoft.com/office/word/2010/wordprocessingGroup" xmlns:wpi="http://schemas.microsoft.com/office/word/2010/wordprocessingInk" xmlns:wne="http://schemas.microsoft.com/office/word/2006/wordml" xmlns:wps="http://schemas.microsoft.com/office/word/2010/wordprocessingShape" mc:Ignorable="w14 w15 w16se wp14">
   <w:endnote w:type="separator" w:id="-1">
     <w:p>
       <w:r>
@@ -4689,7 +4992,7 @@
 </file>
 
 <file path=word/footer1.xml><?xml version="1.0" encoding="utf-8"?>
-<w:ftr xmlns:wpc="http://schemas.microsoft.com/office/word/2010/wordprocessingCanvas" xmlns:cx="http://schemas.microsoft.com/office/drawing/2014/chartex" xmlns:cx1="http://schemas.microsoft.com/office/drawing/2015/9/8/chartex" xmlns:cx2="http://schemas.microsoft.com/office/drawing/2015/10/21/chartex" xmlns:cx3="http://schemas.microsoft.com/office/drawing/2016/5/9/chartex" xmlns:cx4="http://schemas.microsoft.com/office/drawing/2016/5/10/chartex" xmlns:cx5="http://schemas.microsoft.com/office/drawing/2016/5/11/chartex" xmlns:cx6="http://schemas.microsoft.com/office/drawing/2016/5/12/chartex" xmlns:cx7="http://schemas.microsoft.com/office/drawing/2016/5/13/chartex" xmlns:cx8="http://schemas.microsoft.com/office/drawing/2016/5/14/chartex" xmlns:mc="http://schemas.openxmlformats.org/markup-compatibility/2006" xmlns:aink="http://schemas.microsoft.com/office/drawing/2016/ink" xmlns:am3d="http://schemas.microsoft.com/office/drawing/2017/model3d" xmlns:o="urn:schemas-microsoft-com:office:office" xmlns:r="http://schemas.openxmlformats.org/officeDocument/2006/relationships" xmlns:m="http://schemas.openxmlformats.org/officeDocument/2006/math" xmlns:v="urn:schemas-microsoft-com:vml" xmlns:wp14="http://schemas.microsoft.com/office/word/2010/wordprocessingDrawing" xmlns:wp="http://schemas.openxmlformats.org/drawingml/2006/wordprocessingDrawing" xmlns:w10="urn:schemas-microsoft-com:office:word" xmlns:w="http://schemas.openxmlformats.org/wordprocessingml/2006/main" xmlns:w14="http://schemas.microsoft.com/office/word/2010/wordml" xmlns:w15="http://schemas.microsoft.com/office/word/2012/wordml" xmlns:w16cex="http://schemas.microsoft.com/office/word/2018/wordml/cex" xmlns:w16cid="http://schemas.microsoft.com/office/word/2016/wordml/cid" xmlns:w16="http://schemas.microsoft.com/office/word/2018/wordml" xmlns:w16sdtdh="http://schemas.microsoft.com/office/word/2020/wordml/sdtdatahash" xmlns:w16se="http://schemas.microsoft.com/office/word/2015/wordml/symex" xmlns:wpg="http://schemas.microsoft.com/office/word/2010/wordprocessingGroup" xmlns:wpi="http://schemas.microsoft.com/office/word/2010/wordprocessingInk" xmlns:wne="http://schemas.microsoft.com/office/word/2006/wordml" xmlns:wps="http://schemas.microsoft.com/office/word/2010/wordprocessingShape" mc:Ignorable="w14 w15 w16se w16cid w16 w16cex w16sdtdh wp14">
+<w:ftr xmlns:wpc="http://schemas.microsoft.com/office/word/2010/wordprocessingCanvas" xmlns:cx="http://schemas.microsoft.com/office/drawing/2014/chartex" xmlns:cx1="http://schemas.microsoft.com/office/drawing/2015/9/8/chartex" xmlns:mc="http://schemas.openxmlformats.org/markup-compatibility/2006" xmlns:o="urn:schemas-microsoft-com:office:office" xmlns:r="http://schemas.openxmlformats.org/officeDocument/2006/relationships" xmlns:m="http://schemas.openxmlformats.org/officeDocument/2006/math" xmlns:v="urn:schemas-microsoft-com:vml" xmlns:wp14="http://schemas.microsoft.com/office/word/2010/wordprocessingDrawing" xmlns:wp="http://schemas.openxmlformats.org/drawingml/2006/wordprocessingDrawing" xmlns:w10="urn:schemas-microsoft-com:office:word" xmlns:w="http://schemas.openxmlformats.org/wordprocessingml/2006/main" xmlns:w14="http://schemas.microsoft.com/office/word/2010/wordml" xmlns:w15="http://schemas.microsoft.com/office/word/2012/wordml" xmlns:w16se="http://schemas.microsoft.com/office/word/2015/wordml/symex" xmlns:wpg="http://schemas.microsoft.com/office/word/2010/wordprocessingGroup" xmlns:wpi="http://schemas.microsoft.com/office/word/2010/wordprocessingInk" xmlns:wne="http://schemas.microsoft.com/office/word/2006/wordml" xmlns:wps="http://schemas.microsoft.com/office/word/2010/wordprocessingShape" mc:Ignorable="w14 w15 w16se wp14">
   <w:p>
     <w:pPr>
       <w:pStyle w:val="Pieddepage"/>
@@ -4713,7 +5016,7 @@
       <w:rPr>
         <w:noProof/>
       </w:rPr>
-      <w:t>2</w:t>
+      <w:t>11</w:t>
     </w:r>
     <w:r>
       <w:fldChar w:fldCharType="end"/>
@@ -4729,7 +5032,7 @@
 </file>
 
 <file path=word/footnotes.xml><?xml version="1.0" encoding="utf-8"?>
-<w:footnotes xmlns:wpc="http://schemas.microsoft.com/office/word/2010/wordprocessingCanvas" xmlns:cx="http://schemas.microsoft.com/office/drawing/2014/chartex" xmlns:cx1="http://schemas.microsoft.com/office/drawing/2015/9/8/chartex" xmlns:cx2="http://schemas.microsoft.com/office/drawing/2015/10/21/chartex" xmlns:cx3="http://schemas.microsoft.com/office/drawing/2016/5/9/chartex" xmlns:cx4="http://schemas.microsoft.com/office/drawing/2016/5/10/chartex" xmlns:cx5="http://schemas.microsoft.com/office/drawing/2016/5/11/chartex" xmlns:cx6="http://schemas.microsoft.com/office/drawing/2016/5/12/chartex" xmlns:cx7="http://schemas.microsoft.com/office/drawing/2016/5/13/chartex" xmlns:cx8="http://schemas.microsoft.com/office/drawing/2016/5/14/chartex" xmlns:mc="http://schemas.openxmlformats.org/markup-compatibility/2006" xmlns:aink="http://schemas.microsoft.com/office/drawing/2016/ink" xmlns:am3d="http://schemas.microsoft.com/office/drawing/2017/model3d" xmlns:o="urn:schemas-microsoft-com:office:office" xmlns:r="http://schemas.openxmlformats.org/officeDocument/2006/relationships" xmlns:m="http://schemas.openxmlformats.org/officeDocument/2006/math" xmlns:v="urn:schemas-microsoft-com:vml" xmlns:wp14="http://schemas.microsoft.com/office/word/2010/wordprocessingDrawing" xmlns:wp="http://schemas.openxmlformats.org/drawingml/2006/wordprocessingDrawing" xmlns:w10="urn:schemas-microsoft-com:office:word" xmlns:w="http://schemas.openxmlformats.org/wordprocessingml/2006/main" xmlns:w14="http://schemas.microsoft.com/office/word/2010/wordml" xmlns:w15="http://schemas.microsoft.com/office/word/2012/wordml" xmlns:w16cex="http://schemas.microsoft.com/office/word/2018/wordml/cex" xmlns:w16cid="http://schemas.microsoft.com/office/word/2016/wordml/cid" xmlns:w16="http://schemas.microsoft.com/office/word/2018/wordml" xmlns:w16sdtdh="http://schemas.microsoft.com/office/word/2020/wordml/sdtdatahash" xmlns:w16se="http://schemas.microsoft.com/office/word/2015/wordml/symex" xmlns:wpg="http://schemas.microsoft.com/office/word/2010/wordprocessingGroup" xmlns:wpi="http://schemas.microsoft.com/office/word/2010/wordprocessingInk" xmlns:wne="http://schemas.microsoft.com/office/word/2006/wordml" xmlns:wps="http://schemas.microsoft.com/office/word/2010/wordprocessingShape" mc:Ignorable="w14 w15 w16se w16cid w16 w16cex w16sdtdh wp14">
+<w:footnotes xmlns:wpc="http://schemas.microsoft.com/office/word/2010/wordprocessingCanvas" xmlns:cx="http://schemas.microsoft.com/office/drawing/2014/chartex" xmlns:cx1="http://schemas.microsoft.com/office/drawing/2015/9/8/chartex" xmlns:mc="http://schemas.openxmlformats.org/markup-compatibility/2006" xmlns:o="urn:schemas-microsoft-com:office:office" xmlns:r="http://schemas.openxmlformats.org/officeDocument/2006/relationships" xmlns:m="http://schemas.openxmlformats.org/officeDocument/2006/math" xmlns:v="urn:schemas-microsoft-com:vml" xmlns:wp14="http://schemas.microsoft.com/office/word/2010/wordprocessingDrawing" xmlns:wp="http://schemas.openxmlformats.org/drawingml/2006/wordprocessingDrawing" xmlns:w10="urn:schemas-microsoft-com:office:word" xmlns:w="http://schemas.openxmlformats.org/wordprocessingml/2006/main" xmlns:w14="http://schemas.microsoft.com/office/word/2010/wordml" xmlns:w15="http://schemas.microsoft.com/office/word/2012/wordml" xmlns:w16se="http://schemas.microsoft.com/office/word/2015/wordml/symex" xmlns:wpg="http://schemas.microsoft.com/office/word/2010/wordprocessingGroup" xmlns:wpi="http://schemas.microsoft.com/office/word/2010/wordprocessingInk" xmlns:wne="http://schemas.microsoft.com/office/word/2006/wordml" xmlns:wps="http://schemas.microsoft.com/office/word/2010/wordprocessingShape" mc:Ignorable="w14 w15 w16se wp14">
   <w:footnote w:type="separator" w:id="-1">
     <w:p>
       <w:r>
@@ -4748,7 +5051,7 @@
 </file>
 
 <file path=word/header1.xml><?xml version="1.0" encoding="utf-8"?>
-<w:hdr xmlns:wpc="http://schemas.microsoft.com/office/word/2010/wordprocessingCanvas" xmlns:cx="http://schemas.microsoft.com/office/drawing/2014/chartex" xmlns:cx1="http://schemas.microsoft.com/office/drawing/2015/9/8/chartex" xmlns:cx2="http://schemas.microsoft.com/office/drawing/2015/10/21/chartex" xmlns:cx3="http://schemas.microsoft.com/office/drawing/2016/5/9/chartex" xmlns:cx4="http://schemas.microsoft.com/office/drawing/2016/5/10/chartex" xmlns:cx5="http://schemas.microsoft.com/office/drawing/2016/5/11/chartex" xmlns:cx6="http://schemas.microsoft.com/office/drawing/2016/5/12/chartex" xmlns:cx7="http://schemas.microsoft.com/office/drawing/2016/5/13/chartex" xmlns:cx8="http://schemas.microsoft.com/office/drawing/2016/5/14/chartex" xmlns:mc="http://schemas.openxmlformats.org/markup-compatibility/2006" xmlns:aink="http://schemas.microsoft.com/office/drawing/2016/ink" xmlns:am3d="http://schemas.microsoft.com/office/drawing/2017/model3d" xmlns:o="urn:schemas-microsoft-com:office:office" xmlns:r="http://schemas.openxmlformats.org/officeDocument/2006/relationships" xmlns:m="http://schemas.openxmlformats.org/officeDocument/2006/math" xmlns:v="urn:schemas-microsoft-com:vml" xmlns:wp14="http://schemas.microsoft.com/office/word/2010/wordprocessingDrawing" xmlns:wp="http://schemas.openxmlformats.org/drawingml/2006/wordprocessingDrawing" xmlns:w10="urn:schemas-microsoft-com:office:word" xmlns:w="http://schemas.openxmlformats.org/wordprocessingml/2006/main" xmlns:w14="http://schemas.microsoft.com/office/word/2010/wordml" xmlns:w15="http://schemas.microsoft.com/office/word/2012/wordml" xmlns:w16cex="http://schemas.microsoft.com/office/word/2018/wordml/cex" xmlns:w16cid="http://schemas.microsoft.com/office/word/2016/wordml/cid" xmlns:w16="http://schemas.microsoft.com/office/word/2018/wordml" xmlns:w16sdtdh="http://schemas.microsoft.com/office/word/2020/wordml/sdtdatahash" xmlns:w16se="http://schemas.microsoft.com/office/word/2015/wordml/symex" xmlns:wpg="http://schemas.microsoft.com/office/word/2010/wordprocessingGroup" xmlns:wpi="http://schemas.microsoft.com/office/word/2010/wordprocessingInk" xmlns:wne="http://schemas.microsoft.com/office/word/2006/wordml" xmlns:wps="http://schemas.microsoft.com/office/word/2010/wordprocessingShape" mc:Ignorable="w14 w15 w16se w16cid w16 w16cex w16sdtdh wp14">
+<w:hdr xmlns:wpc="http://schemas.microsoft.com/office/word/2010/wordprocessingCanvas" xmlns:cx="http://schemas.microsoft.com/office/drawing/2014/chartex" xmlns:cx1="http://schemas.microsoft.com/office/drawing/2015/9/8/chartex" xmlns:mc="http://schemas.openxmlformats.org/markup-compatibility/2006" xmlns:o="urn:schemas-microsoft-com:office:office" xmlns:r="http://schemas.openxmlformats.org/officeDocument/2006/relationships" xmlns:m="http://schemas.openxmlformats.org/officeDocument/2006/math" xmlns:v="urn:schemas-microsoft-com:vml" xmlns:wp14="http://schemas.microsoft.com/office/word/2010/wordprocessingDrawing" xmlns:wp="http://schemas.openxmlformats.org/drawingml/2006/wordprocessingDrawing" xmlns:w10="urn:schemas-microsoft-com:office:word" xmlns:w="http://schemas.openxmlformats.org/wordprocessingml/2006/main" xmlns:w14="http://schemas.microsoft.com/office/word/2010/wordml" xmlns:w15="http://schemas.microsoft.com/office/word/2012/wordml" xmlns:w16se="http://schemas.microsoft.com/office/word/2015/wordml/symex" xmlns:wpg="http://schemas.microsoft.com/office/word/2010/wordprocessingGroup" xmlns:wpi="http://schemas.microsoft.com/office/word/2010/wordprocessingInk" xmlns:wne="http://schemas.microsoft.com/office/word/2006/wordml" xmlns:wps="http://schemas.microsoft.com/office/word/2010/wordprocessingShape" mc:Ignorable="w14 w15 w16se wp14">
   <w:p>
     <w:pPr>
       <w:pStyle w:val="En-tte"/>
@@ -4770,7 +5073,7 @@
 </file>
 
 <file path=word/header2.xml><?xml version="1.0" encoding="utf-8"?>
-<w:hdr xmlns:wpc="http://schemas.microsoft.com/office/word/2010/wordprocessingCanvas" xmlns:cx="http://schemas.microsoft.com/office/drawing/2014/chartex" xmlns:cx1="http://schemas.microsoft.com/office/drawing/2015/9/8/chartex" xmlns:cx2="http://schemas.microsoft.com/office/drawing/2015/10/21/chartex" xmlns:cx3="http://schemas.microsoft.com/office/drawing/2016/5/9/chartex" xmlns:cx4="http://schemas.microsoft.com/office/drawing/2016/5/10/chartex" xmlns:cx5="http://schemas.microsoft.com/office/drawing/2016/5/11/chartex" xmlns:cx6="http://schemas.microsoft.com/office/drawing/2016/5/12/chartex" xmlns:cx7="http://schemas.microsoft.com/office/drawing/2016/5/13/chartex" xmlns:cx8="http://schemas.microsoft.com/office/drawing/2016/5/14/chartex" xmlns:mc="http://schemas.openxmlformats.org/markup-compatibility/2006" xmlns:aink="http://schemas.microsoft.com/office/drawing/2016/ink" xmlns:am3d="http://schemas.microsoft.com/office/drawing/2017/model3d" xmlns:o="urn:schemas-microsoft-com:office:office" xmlns:r="http://schemas.openxmlformats.org/officeDocument/2006/relationships" xmlns:m="http://schemas.openxmlformats.org/officeDocument/2006/math" xmlns:v="urn:schemas-microsoft-com:vml" xmlns:wp14="http://schemas.microsoft.com/office/word/2010/wordprocessingDrawing" xmlns:wp="http://schemas.openxmlformats.org/drawingml/2006/wordprocessingDrawing" xmlns:w10="urn:schemas-microsoft-com:office:word" xmlns:w="http://schemas.openxmlformats.org/wordprocessingml/2006/main" xmlns:w14="http://schemas.microsoft.com/office/word/2010/wordml" xmlns:w15="http://schemas.microsoft.com/office/word/2012/wordml" xmlns:w16cex="http://schemas.microsoft.com/office/word/2018/wordml/cex" xmlns:w16cid="http://schemas.microsoft.com/office/word/2016/wordml/cid" xmlns:w16="http://schemas.microsoft.com/office/word/2018/wordml" xmlns:w16sdtdh="http://schemas.microsoft.com/office/word/2020/wordml/sdtdatahash" xmlns:w16se="http://schemas.microsoft.com/office/word/2015/wordml/symex" xmlns:wpg="http://schemas.microsoft.com/office/word/2010/wordprocessingGroup" xmlns:wpi="http://schemas.microsoft.com/office/word/2010/wordprocessingInk" xmlns:wne="http://schemas.microsoft.com/office/word/2006/wordml" xmlns:wps="http://schemas.microsoft.com/office/word/2010/wordprocessingShape" mc:Ignorable="w14 w15 w16se w16cid w16 w16cex w16sdtdh wp14">
+<w:hdr xmlns:wpc="http://schemas.microsoft.com/office/word/2010/wordprocessingCanvas" xmlns:cx="http://schemas.microsoft.com/office/drawing/2014/chartex" xmlns:cx1="http://schemas.microsoft.com/office/drawing/2015/9/8/chartex" xmlns:mc="http://schemas.openxmlformats.org/markup-compatibility/2006" xmlns:o="urn:schemas-microsoft-com:office:office" xmlns:r="http://schemas.openxmlformats.org/officeDocument/2006/relationships" xmlns:m="http://schemas.openxmlformats.org/officeDocument/2006/math" xmlns:v="urn:schemas-microsoft-com:vml" xmlns:wp14="http://schemas.microsoft.com/office/word/2010/wordprocessingDrawing" xmlns:wp="http://schemas.openxmlformats.org/drawingml/2006/wordprocessingDrawing" xmlns:w10="urn:schemas-microsoft-com:office:word" xmlns:w="http://schemas.openxmlformats.org/wordprocessingml/2006/main" xmlns:w14="http://schemas.microsoft.com/office/word/2010/wordml" xmlns:w15="http://schemas.microsoft.com/office/word/2012/wordml" xmlns:w16se="http://schemas.microsoft.com/office/word/2015/wordml/symex" xmlns:wpg="http://schemas.microsoft.com/office/word/2010/wordprocessingGroup" xmlns:wpi="http://schemas.microsoft.com/office/word/2010/wordprocessingInk" xmlns:wne="http://schemas.microsoft.com/office/word/2006/wordml" xmlns:wps="http://schemas.microsoft.com/office/word/2010/wordprocessingShape" mc:Ignorable="w14 w15 w16se wp14">
   <w:p>
     <w:pPr>
       <w:pStyle w:val="En-tte"/>
@@ -4792,7 +5095,7 @@
 </file>
 
 <file path=word/numbering.xml><?xml version="1.0" encoding="utf-8"?>
-<w:numbering xmlns:wpc="http://schemas.microsoft.com/office/word/2010/wordprocessingCanvas" xmlns:cx="http://schemas.microsoft.com/office/drawing/2014/chartex" xmlns:cx1="http://schemas.microsoft.com/office/drawing/2015/9/8/chartex" xmlns:cx2="http://schemas.microsoft.com/office/drawing/2015/10/21/chartex" xmlns:cx3="http://schemas.microsoft.com/office/drawing/2016/5/9/chartex" xmlns:cx4="http://schemas.microsoft.com/office/drawing/2016/5/10/chartex" xmlns:cx5="http://schemas.microsoft.com/office/drawing/2016/5/11/chartex" xmlns:cx6="http://schemas.microsoft.com/office/drawing/2016/5/12/chartex" xmlns:cx7="http://schemas.microsoft.com/office/drawing/2016/5/13/chartex" xmlns:cx8="http://schemas.microsoft.com/office/drawing/2016/5/14/chartex" xmlns:mc="http://schemas.openxmlformats.org/markup-compatibility/2006" xmlns:aink="http://schemas.microsoft.com/office/drawing/2016/ink" xmlns:am3d="http://schemas.microsoft.com/office/drawing/2017/model3d" xmlns:o="urn:schemas-microsoft-com:office:office" xmlns:r="http://schemas.openxmlformats.org/officeDocument/2006/relationships" xmlns:m="http://schemas.openxmlformats.org/officeDocument/2006/math" xmlns:v="urn:schemas-microsoft-com:vml" xmlns:wp14="http://schemas.microsoft.com/office/word/2010/wordprocessingDrawing" xmlns:wp="http://schemas.openxmlformats.org/drawingml/2006/wordprocessingDrawing" xmlns:w10="urn:schemas-microsoft-com:office:word" xmlns:w="http://schemas.openxmlformats.org/wordprocessingml/2006/main" xmlns:w14="http://schemas.microsoft.com/office/word/2010/wordml" xmlns:w15="http://schemas.microsoft.com/office/word/2012/wordml" xmlns:w16cex="http://schemas.microsoft.com/office/word/2018/wordml/cex" xmlns:w16cid="http://schemas.microsoft.com/office/word/2016/wordml/cid" xmlns:w16="http://schemas.microsoft.com/office/word/2018/wordml" xmlns:w16sdtdh="http://schemas.microsoft.com/office/word/2020/wordml/sdtdatahash" xmlns:w16se="http://schemas.microsoft.com/office/word/2015/wordml/symex" xmlns:wpg="http://schemas.microsoft.com/office/word/2010/wordprocessingGroup" xmlns:wpi="http://schemas.microsoft.com/office/word/2010/wordprocessingInk" xmlns:wne="http://schemas.microsoft.com/office/word/2006/wordml" xmlns:wps="http://schemas.microsoft.com/office/word/2010/wordprocessingShape" mc:Ignorable="w14 w15 w16se w16cid w16 w16cex w16sdtdh wp14">
+<w:numbering xmlns:wpc="http://schemas.microsoft.com/office/word/2010/wordprocessingCanvas" xmlns:cx="http://schemas.microsoft.com/office/drawing/2014/chartex" xmlns:cx1="http://schemas.microsoft.com/office/drawing/2015/9/8/chartex" xmlns:mc="http://schemas.openxmlformats.org/markup-compatibility/2006" xmlns:o="urn:schemas-microsoft-com:office:office" xmlns:r="http://schemas.openxmlformats.org/officeDocument/2006/relationships" xmlns:m="http://schemas.openxmlformats.org/officeDocument/2006/math" xmlns:v="urn:schemas-microsoft-com:vml" xmlns:wp14="http://schemas.microsoft.com/office/word/2010/wordprocessingDrawing" xmlns:wp="http://schemas.openxmlformats.org/drawingml/2006/wordprocessingDrawing" xmlns:w10="urn:schemas-microsoft-com:office:word" xmlns:w="http://schemas.openxmlformats.org/wordprocessingml/2006/main" xmlns:w14="http://schemas.microsoft.com/office/word/2010/wordml" xmlns:w15="http://schemas.microsoft.com/office/word/2012/wordml" xmlns:w16se="http://schemas.microsoft.com/office/word/2015/wordml/symex" xmlns:wpg="http://schemas.microsoft.com/office/word/2010/wordprocessingGroup" xmlns:wpi="http://schemas.microsoft.com/office/word/2010/wordprocessingInk" xmlns:wne="http://schemas.microsoft.com/office/word/2006/wordml" xmlns:wps="http://schemas.microsoft.com/office/word/2010/wordprocessingShape" mc:Ignorable="w14 w15 w16se wp14">
   <w:abstractNum w:abstractNumId="0" w15:restartNumberingAfterBreak="0">
     <w:nsid w:val="0C147BFF"/>
     <w:multiLevelType w:val="hybridMultilevel"/>
@@ -5516,29 +5819,29 @@
       </w:pPr>
     </w:lvl>
   </w:abstractNum>
-  <w:num w:numId="1" w16cid:durableId="2039885948">
+  <w:num w:numId="1">
     <w:abstractNumId w:val="4"/>
   </w:num>
-  <w:num w:numId="2" w16cid:durableId="1095831429">
+  <w:num w:numId="2">
     <w:abstractNumId w:val="5"/>
   </w:num>
-  <w:num w:numId="3" w16cid:durableId="816141813">
+  <w:num w:numId="3">
     <w:abstractNumId w:val="0"/>
   </w:num>
-  <w:num w:numId="4" w16cid:durableId="154808886">
+  <w:num w:numId="4">
     <w:abstractNumId w:val="2"/>
   </w:num>
-  <w:num w:numId="5" w16cid:durableId="1321419664">
+  <w:num w:numId="5">
     <w:abstractNumId w:val="1"/>
   </w:num>
-  <w:num w:numId="6" w16cid:durableId="1854999796">
+  <w:num w:numId="6">
     <w:abstractNumId w:val="3"/>
   </w:num>
 </w:numbering>
 </file>
 
 <file path=word/styles.xml><?xml version="1.0" encoding="utf-8"?>
-<w:styles xmlns:mc="http://schemas.openxmlformats.org/markup-compatibility/2006" xmlns:r="http://schemas.openxmlformats.org/officeDocument/2006/relationships" xmlns:w="http://schemas.openxmlformats.org/wordprocessingml/2006/main" xmlns:w14="http://schemas.microsoft.com/office/word/2010/wordml" xmlns:w15="http://schemas.microsoft.com/office/word/2012/wordml" xmlns:w16cex="http://schemas.microsoft.com/office/word/2018/wordml/cex" xmlns:w16cid="http://schemas.microsoft.com/office/word/2016/wordml/cid" xmlns:w16="http://schemas.microsoft.com/office/word/2018/wordml" xmlns:w16sdtdh="http://schemas.microsoft.com/office/word/2020/wordml/sdtdatahash" xmlns:w16se="http://schemas.microsoft.com/office/word/2015/wordml/symex" mc:Ignorable="w14 w15 w16se w16cid w16 w16cex w16sdtdh">
+<w:styles xmlns:mc="http://schemas.openxmlformats.org/markup-compatibility/2006" xmlns:r="http://schemas.openxmlformats.org/officeDocument/2006/relationships" xmlns:w="http://schemas.openxmlformats.org/wordprocessingml/2006/main" xmlns:w14="http://schemas.microsoft.com/office/word/2010/wordml" xmlns:w15="http://schemas.microsoft.com/office/word/2012/wordml" xmlns:w16se="http://schemas.microsoft.com/office/word/2015/wordml/symex" mc:Ignorable="w14 w15 w16se">
   <w:docDefaults>
     <w:rPrDefault>
       <w:rPr>
@@ -5554,7 +5857,7 @@
       </w:pPr>
     </w:pPrDefault>
   </w:docDefaults>
-  <w:latentStyles w:defLockedState="0" w:defUIPriority="99" w:defSemiHidden="0" w:defUnhideWhenUsed="0" w:defQFormat="0" w:count="376">
+  <w:latentStyles w:defLockedState="0" w:defUIPriority="99" w:defSemiHidden="0" w:defUnhideWhenUsed="0" w:defQFormat="0" w:count="371">
     <w:lsdException w:name="Normal" w:uiPriority="0" w:qFormat="1"/>
     <w:lsdException w:name="heading 1" w:uiPriority="9" w:qFormat="1"/>
     <w:lsdException w:name="heading 2" w:semiHidden="1" w:uiPriority="9" w:unhideWhenUsed="1" w:qFormat="1"/>
@@ -5660,6 +5963,7 @@
     <w:lsdException w:name="HTML Sample" w:semiHidden="1" w:unhideWhenUsed="1"/>
     <w:lsdException w:name="HTML Typewriter" w:semiHidden="1" w:unhideWhenUsed="1"/>
     <w:lsdException w:name="HTML Variable" w:semiHidden="1" w:unhideWhenUsed="1"/>
+    <w:lsdException w:name="Normal Table" w:semiHidden="1" w:unhideWhenUsed="1"/>
     <w:lsdException w:name="annotation subject" w:semiHidden="1" w:unhideWhenUsed="1"/>
     <w:lsdException w:name="No List" w:semiHidden="1" w:unhideWhenUsed="1"/>
     <w:lsdException w:name="Outline List 1" w:semiHidden="1" w:unhideWhenUsed="1"/>
@@ -5702,8 +6006,11 @@
     <w:lsdException w:name="Table Contemporary" w:semiHidden="1" w:unhideWhenUsed="1"/>
     <w:lsdException w:name="Table Elegant" w:semiHidden="1" w:unhideWhenUsed="1"/>
     <w:lsdException w:name="Table Professional" w:semiHidden="1" w:unhideWhenUsed="1"/>
+    <w:lsdException w:name="Table Subtle 1" w:semiHidden="1" w:unhideWhenUsed="1"/>
     <w:lsdException w:name="Table Subtle 2" w:semiHidden="1" w:unhideWhenUsed="1"/>
     <w:lsdException w:name="Table Web 1" w:semiHidden="1" w:unhideWhenUsed="1"/>
+    <w:lsdException w:name="Table Web 2" w:semiHidden="1" w:unhideWhenUsed="1"/>
+    <w:lsdException w:name="Table Web 3" w:semiHidden="1" w:unhideWhenUsed="1"/>
     <w:lsdException w:name="Balloon Text" w:semiHidden="1" w:unhideWhenUsed="1"/>
     <w:lsdException w:name="Table Grid" w:uiPriority="39"/>
     <w:lsdException w:name="Table Theme" w:semiHidden="1" w:unhideWhenUsed="1"/>
@@ -5922,11 +6229,6 @@
     <w:lsdException w:name="List Table 5 Dark Accent 6" w:uiPriority="50"/>
     <w:lsdException w:name="List Table 6 Colorful Accent 6" w:uiPriority="51"/>
     <w:lsdException w:name="List Table 7 Colorful Accent 6" w:uiPriority="52"/>
-    <w:lsdException w:name="Mention" w:semiHidden="1" w:unhideWhenUsed="1"/>
-    <w:lsdException w:name="Smart Hyperlink" w:semiHidden="1" w:unhideWhenUsed="1"/>
-    <w:lsdException w:name="Hashtag" w:semiHidden="1" w:unhideWhenUsed="1"/>
-    <w:lsdException w:name="Unresolved Mention" w:semiHidden="1" w:unhideWhenUsed="1"/>
-    <w:lsdException w:name="Smart Link" w:semiHidden="1" w:unhideWhenUsed="1"/>
   </w:latentStyles>
   <w:style w:type="paragraph" w:default="1" w:styleId="Normal">
     <w:name w:val="Normal"/>
@@ -6251,7 +6553,7 @@
 </file>
 
 <file path=word/glossary/document.xml><?xml version="1.0" encoding="utf-8"?>
-<w:glossaryDocument xmlns:wpc="http://schemas.microsoft.com/office/word/2010/wordprocessingCanvas" xmlns:cx="http://schemas.microsoft.com/office/drawing/2014/chartex" xmlns:cx1="http://schemas.microsoft.com/office/drawing/2015/9/8/chartex" xmlns:cx2="http://schemas.microsoft.com/office/drawing/2015/10/21/chartex" xmlns:cx3="http://schemas.microsoft.com/office/drawing/2016/5/9/chartex" xmlns:cx4="http://schemas.microsoft.com/office/drawing/2016/5/10/chartex" xmlns:cx5="http://schemas.microsoft.com/office/drawing/2016/5/11/chartex" xmlns:cx6="http://schemas.microsoft.com/office/drawing/2016/5/12/chartex" xmlns:cx7="http://schemas.microsoft.com/office/drawing/2016/5/13/chartex" xmlns:cx8="http://schemas.microsoft.com/office/drawing/2016/5/14/chartex" xmlns:mc="http://schemas.openxmlformats.org/markup-compatibility/2006" xmlns:aink="http://schemas.microsoft.com/office/drawing/2016/ink" xmlns:am3d="http://schemas.microsoft.com/office/drawing/2017/model3d" xmlns:o="urn:schemas-microsoft-com:office:office" xmlns:r="http://schemas.openxmlformats.org/officeDocument/2006/relationships" xmlns:m="http://schemas.openxmlformats.org/officeDocument/2006/math" xmlns:v="urn:schemas-microsoft-com:vml" xmlns:wp14="http://schemas.microsoft.com/office/word/2010/wordprocessingDrawing" xmlns:wp="http://schemas.openxmlformats.org/drawingml/2006/wordprocessingDrawing" xmlns:w10="urn:schemas-microsoft-com:office:word" xmlns:w="http://schemas.openxmlformats.org/wordprocessingml/2006/main" xmlns:w14="http://schemas.microsoft.com/office/word/2010/wordml" xmlns:w15="http://schemas.microsoft.com/office/word/2012/wordml" xmlns:w16cex="http://schemas.microsoft.com/office/word/2018/wordml/cex" xmlns:w16cid="http://schemas.microsoft.com/office/word/2016/wordml/cid" xmlns:w16="http://schemas.microsoft.com/office/word/2018/wordml" xmlns:w16sdtdh="http://schemas.microsoft.com/office/word/2020/wordml/sdtdatahash" xmlns:w16se="http://schemas.microsoft.com/office/word/2015/wordml/symex" xmlns:wpg="http://schemas.microsoft.com/office/word/2010/wordprocessingGroup" xmlns:wpi="http://schemas.microsoft.com/office/word/2010/wordprocessingInk" xmlns:wne="http://schemas.microsoft.com/office/word/2006/wordml" xmlns:wps="http://schemas.microsoft.com/office/word/2010/wordprocessingShape" mc:Ignorable="w14 w15 w16se w16cid w16 w16cex w16sdtdh wp14">
+<w:glossaryDocument xmlns:wpc="http://schemas.microsoft.com/office/word/2010/wordprocessingCanvas" xmlns:cx="http://schemas.microsoft.com/office/drawing/2014/chartex" xmlns:cx1="http://schemas.microsoft.com/office/drawing/2015/9/8/chartex" xmlns:mc="http://schemas.openxmlformats.org/markup-compatibility/2006" xmlns:o="urn:schemas-microsoft-com:office:office" xmlns:r="http://schemas.openxmlformats.org/officeDocument/2006/relationships" xmlns:m="http://schemas.openxmlformats.org/officeDocument/2006/math" xmlns:v="urn:schemas-microsoft-com:vml" xmlns:wp14="http://schemas.microsoft.com/office/word/2010/wordprocessingDrawing" xmlns:wp="http://schemas.openxmlformats.org/drawingml/2006/wordprocessingDrawing" xmlns:w10="urn:schemas-microsoft-com:office:word" xmlns:w="http://schemas.openxmlformats.org/wordprocessingml/2006/main" xmlns:w14="http://schemas.microsoft.com/office/word/2010/wordml" xmlns:w15="http://schemas.microsoft.com/office/word/2012/wordml" xmlns:w16se="http://schemas.microsoft.com/office/word/2015/wordml/symex" xmlns:wpg="http://schemas.microsoft.com/office/word/2010/wordprocessingGroup" xmlns:wpi="http://schemas.microsoft.com/office/word/2010/wordprocessingInk" xmlns:wne="http://schemas.microsoft.com/office/word/2006/wordml" xmlns:wps="http://schemas.microsoft.com/office/word/2010/wordprocessingShape" mc:Ignorable="w14 w15 w16se wp14">
   <w:docParts>
     <w:docPart>
       <w:docPartPr>
@@ -6277,7 +6579,7 @@
             <w:rPr>
               <w:rFonts w:asciiTheme="majorHAnsi" w:eastAsiaTheme="majorEastAsia" w:hAnsiTheme="majorHAnsi" w:cstheme="majorBidi"/>
               <w:caps/>
-              <w:color w:val="4472C4" w:themeColor="accent1"/>
+              <w:color w:val="5B9BD5" w:themeColor="accent1"/>
               <w:sz w:val="80"/>
               <w:szCs w:val="80"/>
               <w:lang w:val="fr-FR"/>
@@ -6309,7 +6611,7 @@
           </w:pPr>
           <w:r>
             <w:rPr>
-              <w:color w:val="4472C4" w:themeColor="accent1"/>
+              <w:color w:val="5B9BD5" w:themeColor="accent1"/>
               <w:sz w:val="28"/>
               <w:szCs w:val="28"/>
               <w:lang w:val="fr-FR"/>
@@ -6324,7 +6626,7 @@
 </file>
 
 <file path=word/glossary/fontTable.xml><?xml version="1.0" encoding="utf-8"?>
-<w:fonts xmlns:mc="http://schemas.openxmlformats.org/markup-compatibility/2006" xmlns:r="http://schemas.openxmlformats.org/officeDocument/2006/relationships" xmlns:w="http://schemas.openxmlformats.org/wordprocessingml/2006/main" xmlns:w14="http://schemas.microsoft.com/office/word/2010/wordml" xmlns:w15="http://schemas.microsoft.com/office/word/2012/wordml" xmlns:w16cex="http://schemas.microsoft.com/office/word/2018/wordml/cex" xmlns:w16cid="http://schemas.microsoft.com/office/word/2016/wordml/cid" xmlns:w16="http://schemas.microsoft.com/office/word/2018/wordml" xmlns:w16sdtdh="http://schemas.microsoft.com/office/word/2020/wordml/sdtdatahash" xmlns:w16se="http://schemas.microsoft.com/office/word/2015/wordml/symex" mc:Ignorable="w14 w15 w16se w16cid w16 w16cex w16sdtdh">
+<w:fonts xmlns:mc="http://schemas.openxmlformats.org/markup-compatibility/2006" xmlns:r="http://schemas.openxmlformats.org/officeDocument/2006/relationships" xmlns:w="http://schemas.openxmlformats.org/wordprocessingml/2006/main" xmlns:w14="http://schemas.microsoft.com/office/word/2010/wordml" xmlns:w15="http://schemas.microsoft.com/office/word/2012/wordml" xmlns:w16se="http://schemas.microsoft.com/office/word/2015/wordml/symex" mc:Ignorable="w14 w15 w16se">
   <w:font w:name="Symbol">
     <w:panose1 w:val="05050102010706020507"/>
     <w:charset w:val="02"/>
@@ -6378,7 +6680,7 @@
 </file>
 
 <file path=word/glossary/settings.xml><?xml version="1.0" encoding="utf-8"?>
-<w:settings xmlns:mc="http://schemas.openxmlformats.org/markup-compatibility/2006" xmlns:o="urn:schemas-microsoft-com:office:office" xmlns:r="http://schemas.openxmlformats.org/officeDocument/2006/relationships" xmlns:m="http://schemas.openxmlformats.org/officeDocument/2006/math" xmlns:v="urn:schemas-microsoft-com:vml" xmlns:w10="urn:schemas-microsoft-com:office:word" xmlns:w="http://schemas.openxmlformats.org/wordprocessingml/2006/main" xmlns:w14="http://schemas.microsoft.com/office/word/2010/wordml" xmlns:w15="http://schemas.microsoft.com/office/word/2012/wordml" xmlns:w16cex="http://schemas.microsoft.com/office/word/2018/wordml/cex" xmlns:w16cid="http://schemas.microsoft.com/office/word/2016/wordml/cid" xmlns:w16="http://schemas.microsoft.com/office/word/2018/wordml" xmlns:w16sdtdh="http://schemas.microsoft.com/office/word/2020/wordml/sdtdatahash" xmlns:w16se="http://schemas.microsoft.com/office/word/2015/wordml/symex" xmlns:sl="http://schemas.openxmlformats.org/schemaLibrary/2006/main" mc:Ignorable="w14 w15 w16se w16cid w16 w16cex w16sdtdh">
+<w:settings xmlns:mc="http://schemas.openxmlformats.org/markup-compatibility/2006" xmlns:o="urn:schemas-microsoft-com:office:office" xmlns:r="http://schemas.openxmlformats.org/officeDocument/2006/relationships" xmlns:m="http://schemas.openxmlformats.org/officeDocument/2006/math" xmlns:v="urn:schemas-microsoft-com:vml" xmlns:w10="urn:schemas-microsoft-com:office:word" xmlns:w="http://schemas.openxmlformats.org/wordprocessingml/2006/main" xmlns:w14="http://schemas.microsoft.com/office/word/2010/wordml" xmlns:w15="http://schemas.microsoft.com/office/word/2012/wordml" xmlns:w16se="http://schemas.microsoft.com/office/word/2015/wordml/symex" xmlns:sl="http://schemas.openxmlformats.org/schemaLibrary/2006/main" mc:Ignorable="w14 w15 w16se">
   <w:view w:val="normal"/>
   <w:defaultTabStop w:val="708"/>
   <w:hyphenationZone w:val="425"/>
@@ -6390,11 +6692,11 @@
     <w:compatSetting w:name="enableOpenTypeFeatures" w:uri="http://schemas.microsoft.com/office/word" w:val="1"/>
     <w:compatSetting w:name="doNotFlipMirrorIndents" w:uri="http://schemas.microsoft.com/office/word" w:val="1"/>
     <w:compatSetting w:name="differentiateMultirowTableHeaders" w:uri="http://schemas.microsoft.com/office/word" w:val="1"/>
-    <w:compatSetting w:name="useWord2013TrackBottomHyphenation" w:uri="http://schemas.microsoft.com/office/word" w:val="1"/>
   </w:compat>
   <w:rsids>
     <w:rsidRoot w:val="006633CE"/>
     <w:rsid w:val="00105FF4"/>
+    <w:rsid w:val="004E7A83"/>
     <w:rsid w:val="005800E7"/>
     <w:rsid w:val="00606D3D"/>
     <w:rsid w:val="006633CE"/>
@@ -6403,6 +6705,7 @@
     <w:rsid w:val="009B741D"/>
     <w:rsid w:val="00BB280E"/>
     <w:rsid w:val="00C94C36"/>
+    <w:rsid w:val="00EF21CD"/>
     <w:rsid w:val="00F353B0"/>
   </w:rsids>
   <m:mathPr>
@@ -6427,7 +6730,7 @@
 </file>
 
 <file path=word/glossary/styles.xml><?xml version="1.0" encoding="utf-8"?>
-<w:styles xmlns:mc="http://schemas.openxmlformats.org/markup-compatibility/2006" xmlns:r="http://schemas.openxmlformats.org/officeDocument/2006/relationships" xmlns:w="http://schemas.openxmlformats.org/wordprocessingml/2006/main" xmlns:w14="http://schemas.microsoft.com/office/word/2010/wordml" xmlns:w15="http://schemas.microsoft.com/office/word/2012/wordml" xmlns:w16cex="http://schemas.microsoft.com/office/word/2018/wordml/cex" xmlns:w16cid="http://schemas.microsoft.com/office/word/2016/wordml/cid" xmlns:w16="http://schemas.microsoft.com/office/word/2018/wordml" xmlns:w16sdtdh="http://schemas.microsoft.com/office/word/2020/wordml/sdtdatahash" xmlns:w16se="http://schemas.microsoft.com/office/word/2015/wordml/symex" mc:Ignorable="w14 w15 w16se w16cid w16 w16cex w16sdtdh">
+<w:styles xmlns:mc="http://schemas.openxmlformats.org/markup-compatibility/2006" xmlns:r="http://schemas.openxmlformats.org/officeDocument/2006/relationships" xmlns:w="http://schemas.openxmlformats.org/wordprocessingml/2006/main" xmlns:w14="http://schemas.microsoft.com/office/word/2010/wordml" xmlns:w15="http://schemas.microsoft.com/office/word/2012/wordml" xmlns:w16se="http://schemas.microsoft.com/office/word/2015/wordml/symex" mc:Ignorable="w14 w15 w16se">
   <w:docDefaults>
     <w:rPrDefault>
       <w:rPr>
@@ -6443,7 +6746,7 @@
       </w:pPr>
     </w:pPrDefault>
   </w:docDefaults>
-  <w:latentStyles w:defLockedState="0" w:defUIPriority="99" w:defSemiHidden="0" w:defUnhideWhenUsed="0" w:defQFormat="0" w:count="376">
+  <w:latentStyles w:defLockedState="0" w:defUIPriority="99" w:defSemiHidden="0" w:defUnhideWhenUsed="0" w:defQFormat="0" w:count="371">
     <w:lsdException w:name="Normal" w:uiPriority="0" w:qFormat="1"/>
     <w:lsdException w:name="heading 1" w:uiPriority="9" w:qFormat="1"/>
     <w:lsdException w:name="heading 2" w:semiHidden="1" w:uiPriority="9" w:unhideWhenUsed="1" w:qFormat="1"/>
@@ -6549,6 +6852,7 @@
     <w:lsdException w:name="HTML Sample" w:semiHidden="1" w:unhideWhenUsed="1"/>
     <w:lsdException w:name="HTML Typewriter" w:semiHidden="1" w:unhideWhenUsed="1"/>
     <w:lsdException w:name="HTML Variable" w:semiHidden="1" w:unhideWhenUsed="1"/>
+    <w:lsdException w:name="Normal Table" w:semiHidden="1" w:unhideWhenUsed="1"/>
     <w:lsdException w:name="annotation subject" w:semiHidden="1" w:unhideWhenUsed="1"/>
     <w:lsdException w:name="No List" w:semiHidden="1" w:unhideWhenUsed="1"/>
     <w:lsdException w:name="Outline List 1" w:semiHidden="1" w:unhideWhenUsed="1"/>
@@ -6591,8 +6895,11 @@
     <w:lsdException w:name="Table Contemporary" w:semiHidden="1" w:unhideWhenUsed="1"/>
     <w:lsdException w:name="Table Elegant" w:semiHidden="1" w:unhideWhenUsed="1"/>
     <w:lsdException w:name="Table Professional" w:semiHidden="1" w:unhideWhenUsed="1"/>
+    <w:lsdException w:name="Table Subtle 1" w:semiHidden="1" w:unhideWhenUsed="1"/>
     <w:lsdException w:name="Table Subtle 2" w:semiHidden="1" w:unhideWhenUsed="1"/>
     <w:lsdException w:name="Table Web 1" w:semiHidden="1" w:unhideWhenUsed="1"/>
+    <w:lsdException w:name="Table Web 2" w:semiHidden="1" w:unhideWhenUsed="1"/>
+    <w:lsdException w:name="Table Web 3" w:semiHidden="1" w:unhideWhenUsed="1"/>
     <w:lsdException w:name="Balloon Text" w:semiHidden="1" w:unhideWhenUsed="1"/>
     <w:lsdException w:name="Table Grid" w:uiPriority="39"/>
     <w:lsdException w:name="Table Theme" w:semiHidden="1" w:unhideWhenUsed="1"/>
@@ -6811,11 +7118,6 @@
     <w:lsdException w:name="List Table 5 Dark Accent 6" w:uiPriority="50"/>
     <w:lsdException w:name="List Table 6 Colorful Accent 6" w:uiPriority="51"/>
     <w:lsdException w:name="List Table 7 Colorful Accent 6" w:uiPriority="52"/>
-    <w:lsdException w:name="Mention" w:semiHidden="1" w:unhideWhenUsed="1"/>
-    <w:lsdException w:name="Smart Hyperlink" w:semiHidden="1" w:unhideWhenUsed="1"/>
-    <w:lsdException w:name="Hashtag" w:semiHidden="1" w:unhideWhenUsed="1"/>
-    <w:lsdException w:name="Unresolved Mention" w:semiHidden="1" w:unhideWhenUsed="1"/>
-    <w:lsdException w:name="Smart Link" w:semiHidden="1" w:unhideWhenUsed="1"/>
   </w:latentStyles>
   <w:style w:type="paragraph" w:default="1" w:styleId="Normal">
     <w:name w:val="Normal"/>
@@ -6860,7 +7162,7 @@
 </file>
 
 <file path=word/glossary/webSettings.xml><?xml version="1.0" encoding="utf-8"?>
-<w:webSettings xmlns:mc="http://schemas.openxmlformats.org/markup-compatibility/2006" xmlns:r="http://schemas.openxmlformats.org/officeDocument/2006/relationships" xmlns:w="http://schemas.openxmlformats.org/wordprocessingml/2006/main" xmlns:w14="http://schemas.microsoft.com/office/word/2010/wordml" xmlns:w15="http://schemas.microsoft.com/office/word/2012/wordml" xmlns:w16cex="http://schemas.microsoft.com/office/word/2018/wordml/cex" xmlns:w16cid="http://schemas.microsoft.com/office/word/2016/wordml/cid" xmlns:w16="http://schemas.microsoft.com/office/word/2018/wordml" xmlns:w16sdtdh="http://schemas.microsoft.com/office/word/2020/wordml/sdtdatahash" xmlns:w16se="http://schemas.microsoft.com/office/word/2015/wordml/symex" mc:Ignorable="w14 w15 w16se w16cid w16 w16cex w16sdtdh">
+<w:webSettings xmlns:mc="http://schemas.openxmlformats.org/markup-compatibility/2006" xmlns:r="http://schemas.openxmlformats.org/officeDocument/2006/relationships" xmlns:w="http://schemas.openxmlformats.org/wordprocessingml/2006/main" xmlns:w14="http://schemas.microsoft.com/office/word/2010/wordml" xmlns:w15="http://schemas.microsoft.com/office/word/2012/wordml" xmlns:w16se="http://schemas.microsoft.com/office/word/2015/wordml/symex" mc:Ignorable="w14 w15 w16se">
   <w:optimizeForBrowser/>
   <w:allowPNG/>
 </w:webSettings>
@@ -7151,7 +7453,7 @@
 </file>
 
 <file path=customXml/itemProps2.xml><?xml version="1.0" encoding="utf-8"?>
-<ds:datastoreItem xmlns:ds="http://schemas.openxmlformats.org/officeDocument/2006/customXml" ds:itemID="{B5E351EE-7C43-49B4-B60B-28C046251EB7}">
+<ds:datastoreItem xmlns:ds="http://schemas.openxmlformats.org/officeDocument/2006/customXml" ds:itemID="{260C6922-D85D-459E-B7ED-983F22384DC8}">
   <ds:schemaRefs>
     <ds:schemaRef ds:uri="http://schemas.openxmlformats.org/officeDocument/2006/bibliography"/>
   </ds:schemaRefs>

</xml_diff>

<commit_message>
data files update and some docs
</commit_message>
<xml_diff>
--- a/rapports et jdt/dossierProjet_Nithujan.docx
+++ b/rapports et jdt/dossierProjet_Nithujan.docx
@@ -336,13 +336,13 @@
                   </wp:anchor>
                 </w:drawing>
               </mc:Choice>
-              <mc:Fallback xmlns:cx2="http://schemas.microsoft.com/office/drawing/2015/10/21/chartex" xmlns:cx3="http://schemas.microsoft.com/office/drawing/2016/5/9/chartex" xmlns:cx4="http://schemas.microsoft.com/office/drawing/2016/5/10/chartex" xmlns:cx5="http://schemas.microsoft.com/office/drawing/2016/5/11/chartex" xmlns:cx6="http://schemas.microsoft.com/office/drawing/2016/5/12/chartex" xmlns:cx7="http://schemas.microsoft.com/office/drawing/2016/5/13/chartex" xmlns:cx8="http://schemas.microsoft.com/office/drawing/2016/5/14/chartex" xmlns:aink="http://schemas.microsoft.com/office/drawing/2016/ink" xmlns:am3d="http://schemas.microsoft.com/office/drawing/2017/model3d" xmlns:w16cex="http://schemas.microsoft.com/office/word/2018/wordml/cex" xmlns:w16cid="http://schemas.microsoft.com/office/word/2016/wordml/cid" xmlns:w16="http://schemas.microsoft.com/office/word/2018/wordml" xmlns:w16sdtdh="http://schemas.microsoft.com/office/word/2020/wordml/sdtdatahash">
+              <mc:Fallback>
                 <w:pict>
                   <v:shapetype w14:anchorId="28C91050" id="_x0000_t202" coordsize="21600,21600" o:spt="202" path="m,l,21600r21600,l21600,xe">
                     <v:stroke joinstyle="miter"/>
                     <v:path gradientshapeok="t" o:connecttype="rect"/>
                   </v:shapetype>
-                  <v:shape id="Zone de texte 142" o:spid="_x0000_s1026" type="#_x0000_t202" style="position:absolute;left:0;text-align:left;margin-left:0;margin-top:0;width:516pt;height:43.9pt;z-index:251659264;visibility:visible;mso-wrap-style:square;mso-width-percent:1000;mso-height-percent:0;mso-top-percent:850;mso-wrap-distance-left:9pt;mso-wrap-distance-top:0;mso-wrap-distance-right:9pt;mso-wrap-distance-bottom:0;mso-position-horizontal:center;mso-position-horizontal-relative:margin;mso-position-vertical-relative:page;mso-width-percent:1000;mso-height-percent:0;mso-top-percent:850;mso-width-relative:margin;mso-height-relative:margin;v-text-anchor:bottom" o:gfxdata="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" filled="f" stroked="f" strokeweight=".5pt">
+                  <v:shape id="Zone de texte 142" o:spid="_x0000_s1026" type="#_x0000_t202" style="position:absolute;left:0;text-align:left;margin-left:0;margin-top:0;width:516pt;height:43.9pt;z-index:251659264;visibility:visible;mso-wrap-style:square;mso-width-percent:1000;mso-height-percent:0;mso-top-percent:850;mso-wrap-distance-left:9pt;mso-wrap-distance-top:0;mso-wrap-distance-right:9pt;mso-wrap-distance-bottom:0;mso-position-horizontal:center;mso-position-horizontal-relative:margin;mso-position-vertical-relative:page;mso-width-percent:1000;mso-height-percent:0;mso-top-percent:850;mso-width-relative:margin;mso-height-relative:margin;v-text-anchor:bottom" o:gfxdata="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" filled="f" stroked="f" strokeweight=".5pt">
                     <v:textbox style="mso-fit-shape-to-text:t" inset="0,0,0,0">
                       <w:txbxContent>
                         <w:sdt>
@@ -2588,11 +2588,7 @@
         </w:numPr>
       </w:pPr>
       <w:r>
-        <w:t xml:space="preserve">Le site sera intégralement </w:t>
-      </w:r>
-      <w:proofErr w:type="gramStart"/>
-      <w:r>
-        <w:t>res</w:t>
+        <w:t>Le site sera intégralement res</w:t>
       </w:r>
       <w:r>
         <w:t>p</w:t>
@@ -2600,7 +2596,6 @@
       <w:r>
         <w:t>onsive</w:t>
       </w:r>
-      <w:proofErr w:type="gramEnd"/>
     </w:p>
     <w:p>
       <w:pPr>
@@ -2824,13 +2819,8 @@
         <w:t>Cette planification implique une gestion de projet en agile</w:t>
       </w:r>
       <w:r>
-        <w:t xml:space="preserve">, le projet utilise donc l’application web </w:t>
-      </w:r>
-      <w:proofErr w:type="spellStart"/>
-      <w:r>
-        <w:t>icescrum</w:t>
-      </w:r>
-      <w:proofErr w:type="spellEnd"/>
+        <w:t>, le projet utilise donc l’application web icescrum</w:t>
+      </w:r>
       <w:r>
         <w:t xml:space="preserve"> (A METTRE AILLEURS ???)</w:t>
       </w:r>
@@ -3012,7 +3002,7 @@
             <v:path o:extrusionok="f" gradientshapeok="t" o:connecttype="rect"/>
             <o:lock v:ext="edit" aspectratio="t"/>
           </v:shapetype>
-          <v:shape id="_x0000_i1025" type="#_x0000_t75" style="width:413.25pt;height:540.75pt">
+          <v:shape id="_x0000_i1025" type="#_x0000_t75" style="width:413pt;height:541.1pt">
             <v:imagedata r:id="rId15" o:title="MCD-astronomy_Nithujan"/>
           </v:shape>
         </w:pict>
@@ -3096,7 +3086,7 @@
     <w:p>
       <w:r>
         <w:pict w14:anchorId="4D06E2AB">
-          <v:shape id="_x0000_i1026" type="#_x0000_t75" style="width:461.25pt;height:387.75pt">
+          <v:shape id="_x0000_i1026" type="#_x0000_t75" style="width:461.6pt;height:387.8pt">
             <v:imagedata r:id="rId16" o:title="maquette-acceuil"/>
           </v:shape>
         </w:pict>
@@ -3204,7 +3194,7 @@
     <w:p>
       <w:r>
         <w:pict w14:anchorId="113830D7">
-          <v:shape id="_x0000_i1027" type="#_x0000_t75" style="width:488.25pt;height:404.25pt">
+          <v:shape id="_x0000_i1027" type="#_x0000_t75" style="width:488.05pt;height:403.95pt">
             <v:imagedata r:id="rId18" o:title="maquettes-Catalogue Messier"/>
           </v:shape>
         </w:pict>
@@ -3292,6 +3282,11 @@
           <w:ilvl w:val="0"/>
           <w:numId w:val="5"/>
         </w:numPr>
+        <w:rPr>
+          <w:rStyle w:val="Lienhypertexte"/>
+          <w:color w:val="auto"/>
+          <w:u w:val="none"/>
+        </w:rPr>
       </w:pPr>
       <w:r>
         <w:t>L</w:t>
@@ -3311,21 +3306,37 @@
         </w:r>
       </w:hyperlink>
     </w:p>
+    <w:p>
+      <w:pPr>
+        <w:pStyle w:val="Paragraphedeliste"/>
+        <w:numPr>
+          <w:ilvl w:val="0"/>
+          <w:numId w:val="5"/>
+        </w:numPr>
+      </w:pPr>
+      <w:r>
+        <w:t>L’utilisation pour la première fois d’une base de données PostgreSQL</w:t>
+      </w:r>
+    </w:p>
     <w:p/>
     <w:p>
       <w:r>
-        <w:t xml:space="preserve">Le cahier des charges fourni des pistes pour remédier à la première tâche. Quant à la seconde, une discussion avec la cheffe de projet Mme </w:t>
-      </w:r>
-      <w:proofErr w:type="spellStart"/>
-      <w:r>
-        <w:t>Andolfatto</w:t>
-      </w:r>
-      <w:proofErr w:type="spellEnd"/>
-      <w:r>
-        <w:t xml:space="preserve"> a permis d’apporter des idées de recherche à effectuer</w:t>
+        <w:t>Le cahier des charges fourni des pistes pour remédier à la première tâche. Quant à la seconde, une discussion</w:t>
+      </w:r>
+      <w:r>
+        <w:t xml:space="preserve"> durant la phase d’analyse </w:t>
+      </w:r>
+      <w:r>
+        <w:tab/>
+      </w:r>
+      <w:r>
+        <w:t>avec la cheffe de projet Mme Andolfatto a permis d’apporter des idées de recherche à effectuer</w:t>
       </w:r>
       <w:r>
         <w:t>.</w:t>
+      </w:r>
+      <w:r>
+        <w:t xml:space="preserve"> PostgreSQL est quant à lui bien documenté et il est possible de trouver les réponses à beaucoup de questions via des recherches internet.</w:t>
       </w:r>
     </w:p>
     <w:p/>
@@ -3401,7 +3412,6 @@
           <w:numId w:val="6"/>
         </w:numPr>
       </w:pPr>
-      <w:proofErr w:type="spellStart"/>
       <w:r>
         <w:rPr>
           <w:rFonts w:ascii="Segoe UI" w:hAnsi="Segoe UI" w:cs="Segoe UI"/>
@@ -3410,9 +3420,17 @@
           <w:szCs w:val="21"/>
           <w:shd w:val="clear" w:color="auto" w:fill="FFFFFF"/>
         </w:rPr>
-        <w:t>PgAdmin</w:t>
-      </w:r>
-      <w:proofErr w:type="spellEnd"/>
+        <w:t>PgAdmin 4 v6.8</w:t>
+      </w:r>
+    </w:p>
+    <w:p>
+      <w:pPr>
+        <w:pStyle w:val="Paragraphedeliste"/>
+        <w:numPr>
+          <w:ilvl w:val="0"/>
+          <w:numId w:val="6"/>
+        </w:numPr>
+      </w:pPr>
       <w:r>
         <w:rPr>
           <w:rFonts w:ascii="Segoe UI" w:hAnsi="Segoe UI" w:cs="Segoe UI"/>
@@ -3421,38 +3439,7 @@
           <w:szCs w:val="21"/>
           <w:shd w:val="clear" w:color="auto" w:fill="FFFFFF"/>
         </w:rPr>
-        <w:t xml:space="preserve"> 4 v6.8</w:t>
-      </w:r>
-    </w:p>
-    <w:p>
-      <w:pPr>
-        <w:pStyle w:val="Paragraphedeliste"/>
-        <w:numPr>
-          <w:ilvl w:val="0"/>
-          <w:numId w:val="6"/>
-        </w:numPr>
-      </w:pPr>
-      <w:proofErr w:type="spellStart"/>
-      <w:r>
-        <w:rPr>
-          <w:rFonts w:ascii="Segoe UI" w:hAnsi="Segoe UI" w:cs="Segoe UI"/>
-          <w:color w:val="000000"/>
-          <w:sz w:val="21"/>
-          <w:szCs w:val="21"/>
-          <w:shd w:val="clear" w:color="auto" w:fill="FFFFFF"/>
-        </w:rPr>
-        <w:t>PyCharm</w:t>
-      </w:r>
-      <w:proofErr w:type="spellEnd"/>
-      <w:r>
-        <w:rPr>
-          <w:rFonts w:ascii="Segoe UI" w:hAnsi="Segoe UI" w:cs="Segoe UI"/>
-          <w:color w:val="000000"/>
-          <w:sz w:val="21"/>
-          <w:szCs w:val="21"/>
-          <w:shd w:val="clear" w:color="auto" w:fill="FFFFFF"/>
-        </w:rPr>
-        <w:t xml:space="preserve"> </w:t>
+        <w:t xml:space="preserve">PyCharm </w:t>
       </w:r>
       <w:r>
         <w:rPr>
@@ -3522,70 +3509,437 @@
         <w:t>Google Chrome</w:t>
       </w:r>
     </w:p>
+    <w:p>
+      <w:pPr>
+        <w:pStyle w:val="Paragraphedeliste"/>
+        <w:numPr>
+          <w:ilvl w:val="1"/>
+          <w:numId w:val="6"/>
+        </w:numPr>
+      </w:pPr>
+      <w:r>
+        <w:rPr>
+          <w:rFonts w:ascii="Segoe UI" w:hAnsi="Segoe UI" w:cs="Segoe UI"/>
+          <w:color w:val="000000"/>
+          <w:sz w:val="21"/>
+          <w:szCs w:val="21"/>
+          <w:shd w:val="clear" w:color="auto" w:fill="FFFFFF"/>
+        </w:rPr>
+        <w:t xml:space="preserve">Opera </w:t>
+      </w:r>
+    </w:p>
     <w:p/>
     <w:p>
       <w:r>
         <w:t xml:space="preserve">Le logiciel draw.io </w:t>
       </w:r>
       <w:r>
-        <w:t>a été utilisé afin de concevoir les maquettes et le MCD de la base de données</w:t>
+        <w:t xml:space="preserve">a été utilisé afin de concevoir les maquettes </w:t>
+      </w:r>
+      <w:r>
+        <w:t xml:space="preserve">du site web </w:t>
+      </w:r>
+      <w:r>
+        <w:t>et le MCD de la base de données</w:t>
       </w:r>
       <w:r>
         <w:t>.</w:t>
       </w:r>
+      <w:r>
+        <w:t xml:space="preserve"> PgAdmin est le </w:t>
+      </w:r>
+      <w:r>
+        <w:t xml:space="preserve">client </w:t>
+      </w:r>
+      <w:r>
+        <w:t xml:space="preserve">utilisé pour la base de données </w:t>
+      </w:r>
+      <w:r>
+        <w:t>PostgreSQL</w:t>
+      </w:r>
+      <w:r>
+        <w:t>. Il est</w:t>
+      </w:r>
+      <w:r>
+        <w:t xml:space="preserve"> </w:t>
+      </w:r>
+      <w:r>
+        <w:t xml:space="preserve">fourni par défaut quand on télécharge </w:t>
+      </w:r>
+      <w:r>
+        <w:t>PostgreSQL</w:t>
+      </w:r>
+      <w:r>
+        <w:t xml:space="preserve"> </w:t>
+      </w:r>
+      <w:r>
+        <w:t xml:space="preserve">sur le </w:t>
+      </w:r>
+      <w:hyperlink r:id="rId20" w:history="1">
+        <w:r>
+          <w:rPr>
+            <w:rStyle w:val="Lienhypertexte"/>
+          </w:rPr>
+          <w:t>site officiel</w:t>
+        </w:r>
+      </w:hyperlink>
+      <w:r>
+        <w:t xml:space="preserve">. </w:t>
+      </w:r>
+      <w:r>
+        <w:t>PyCharm a été utilisé pour toute la partie développement du site, que ce soit le code HTML/CSS ou python.</w:t>
+      </w:r>
+      <w:r>
+        <w:t xml:space="preserve"> Les différents navigateurs web sont utilisés pour effectuer des tests sur plusieurs environnements.</w:t>
+      </w:r>
+    </w:p>
+    <w:p>
+      <w:pPr>
+        <w:spacing w:after="160" w:line="259" w:lineRule="auto"/>
+      </w:pPr>
+      <w:r>
+        <w:br w:type="page"/>
+      </w:r>
+    </w:p>
+    <w:p>
+      <w:pPr>
+        <w:rPr>
+          <w:b/>
+        </w:rPr>
+      </w:pPr>
+      <w:r>
+        <w:rPr>
+          <w:b/>
+        </w:rPr>
+        <w:lastRenderedPageBreak/>
+        <w:t>Base de données</w:t>
+      </w:r>
+    </w:p>
+    <w:p/>
+    <w:p>
+      <w:pPr>
+        <w:rPr>
+          <w:i/>
+        </w:rPr>
+      </w:pPr>
+      <w:r>
+        <w:rPr>
+          <w:i/>
+        </w:rPr>
+        <w:t xml:space="preserve">Table </w:t>
+      </w:r>
+      <w:r>
+        <w:rPr>
+          <w:i/>
+        </w:rPr>
+        <w:t>‘administrators’</w:t>
+      </w:r>
+    </w:p>
+    <w:p/>
+    <w:p>
+      <w:r>
+        <w:t>Table sans lien avec les autres qui contient les adresses mail et mot de passe des administrateurs du site. Ces informations sont nécessaires lorsqu’ils/elles veulent se connecter au site.</w:t>
+      </w:r>
+    </w:p>
+    <w:p/>
+    <w:p>
+      <w:pPr>
+        <w:rPr>
+          <w:i/>
+        </w:rPr>
+      </w:pPr>
+      <w:r>
+        <w:rPr>
+          <w:i/>
+        </w:rPr>
+        <w:t>Table ‘celestial_objects’</w:t>
+      </w:r>
+    </w:p>
+    <w:p/>
+    <w:p>
+      <w:r>
+        <w:t xml:space="preserve">Table regroupant les informations des objets célestes du catalogue de Messier. Les données utilisées proviennent du site </w:t>
+      </w:r>
+      <w:hyperlink r:id="rId21" w:history="1">
+        <w:r>
+          <w:rPr>
+            <w:rStyle w:val="Lienhypertexte"/>
+          </w:rPr>
+          <w:t>starlust</w:t>
+        </w:r>
+      </w:hyperlink>
+      <w:r>
+        <w:t>.</w:t>
+      </w:r>
+    </w:p>
+    <w:p/>
+    <w:p>
+      <w:pPr>
+        <w:rPr>
+          <w:i/>
+        </w:rPr>
+      </w:pPr>
+      <w:r>
+        <w:rPr>
+          <w:i/>
+        </w:rPr>
+        <w:t>Table</w:t>
+      </w:r>
+      <w:r>
+        <w:rPr>
+          <w:i/>
+        </w:rPr>
+        <w:t>s</w:t>
+      </w:r>
+      <w:r>
+        <w:rPr>
+          <w:i/>
+        </w:rPr>
+        <w:t xml:space="preserve"> ‘constellations</w:t>
+      </w:r>
+      <w:r>
+        <w:rPr>
+          <w:i/>
+        </w:rPr>
+        <w:t xml:space="preserve">’, </w:t>
+      </w:r>
+      <w:r>
+        <w:rPr>
+          <w:i/>
+        </w:rPr>
+        <w:t>‘observation_difficulties’</w:t>
+      </w:r>
+      <w:r>
+        <w:rPr>
+          <w:i/>
+        </w:rPr>
+        <w:t xml:space="preserve">, </w:t>
+      </w:r>
+      <w:r>
+        <w:rPr>
+          <w:i/>
+        </w:rPr>
+        <w:t>‘seasons’</w:t>
+      </w:r>
+      <w:r>
+        <w:rPr>
+          <w:i/>
+        </w:rPr>
+        <w:t xml:space="preserve"> et </w:t>
+      </w:r>
+      <w:r>
+        <w:rPr>
+          <w:i/>
+        </w:rPr>
+        <w:t>‘types’</w:t>
+      </w:r>
+    </w:p>
+    <w:p/>
+    <w:p>
+      <w:r>
+        <w:t xml:space="preserve">Ces différentes tables décrivent les entrées de la table celestial_objects. En effet ces différents éléments se répètent sur les entrées </w:t>
+      </w:r>
+      <w:r>
+        <w:t>de cette table.</w:t>
+      </w:r>
+    </w:p>
+    <w:p/>
+    <w:p>
+      <w:pPr>
+        <w:rPr>
+          <w:i/>
+        </w:rPr>
+      </w:pPr>
+      <w:r>
+        <w:rPr>
+          <w:i/>
+        </w:rPr>
+        <w:t>Table</w:t>
+      </w:r>
+      <w:r>
+        <w:rPr>
+          <w:i/>
+        </w:rPr>
+        <w:t xml:space="preserve"> ‘outings’</w:t>
+      </w:r>
+    </w:p>
+    <w:p/>
+    <w:p/>
+    <w:p/>
+    <w:p>
+      <w:pPr>
+        <w:rPr>
+          <w:i/>
+        </w:rPr>
+      </w:pPr>
+      <w:r>
+        <w:rPr>
+          <w:i/>
+        </w:rPr>
+        <w:t>Table</w:t>
+      </w:r>
+      <w:r>
+        <w:rPr>
+          <w:i/>
+        </w:rPr>
+        <w:t xml:space="preserve"> ‘outings_has_celestial_objects’</w:t>
+      </w:r>
+    </w:p>
+    <w:p/>
+    <w:p/>
+    <w:p/>
+    <w:p>
+      <w:pPr>
+        <w:rPr>
+          <w:i/>
+        </w:rPr>
+      </w:pPr>
+      <w:r>
+        <w:rPr>
+          <w:i/>
+        </w:rPr>
+        <w:t>Table</w:t>
+      </w:r>
+      <w:r>
+        <w:rPr>
+          <w:i/>
+        </w:rPr>
+        <w:t xml:space="preserve"> users</w:t>
+      </w:r>
+    </w:p>
+    <w:p/>
+    <w:p/>
+    <w:p/>
+    <w:p>
+      <w:pPr>
+        <w:rPr>
+          <w:i/>
+        </w:rPr>
+      </w:pPr>
+      <w:r>
+        <w:rPr>
+          <w:i/>
+        </w:rPr>
+        <w:t>Table</w:t>
+      </w:r>
+      <w:r>
+        <w:rPr>
+          <w:i/>
+        </w:rPr>
+        <w:t xml:space="preserve"> ‘user_has_outing’</w:t>
+      </w:r>
+    </w:p>
+    <w:p/>
+    <w:p/>
+    <w:p/>
+    <w:p>
+      <w:pPr>
+        <w:rPr>
+          <w:i/>
+        </w:rPr>
+      </w:pPr>
+      <w:r>
+        <w:rPr>
+          <w:i/>
+        </w:rPr>
+        <w:t>Table ‘tmp</w:t>
+      </w:r>
+    </w:p>
+    <w:p/>
+    <w:p>
+      <w:bookmarkStart w:id="15" w:name="_GoBack"/>
+      <w:bookmarkEnd w:id="15"/>
+    </w:p>
+    <w:p/>
+    <w:p>
+      <w:pPr>
+        <w:rPr>
+          <w:b/>
+        </w:rPr>
+      </w:pPr>
+      <w:r>
+        <w:rPr>
+          <w:b/>
+        </w:rPr>
+        <w:t>Desing Web</w:t>
+      </w:r>
+    </w:p>
+    <w:p/>
+    <w:p>
+      <w:r>
+        <w:t>Afin de respecter au mieux</w:t>
+      </w:r>
+      <w:r>
+        <w:t xml:space="preserve"> le critère d’un site responsive exigé par le </w:t>
+      </w:r>
+      <w:r>
+        <w:t>cahier des charges</w:t>
+      </w:r>
+      <w:r>
+        <w:t>,</w:t>
+      </w:r>
+      <w:r>
+        <w:t xml:space="preserve"> des classes Bootstrap ont été utilisées pour la création du site</w:t>
+      </w:r>
+      <w:r>
+        <w:t>.</w:t>
+      </w:r>
+      <w:r>
+        <w:t xml:space="preserve"> </w:t>
+      </w:r>
     </w:p>
     <w:p>
       <w:pPr>
         <w:pStyle w:val="Titre1"/>
       </w:pPr>
-      <w:bookmarkStart w:id="15" w:name="_Toc102661236"/>
+      <w:bookmarkStart w:id="16" w:name="_Toc102661236"/>
       <w:r>
         <w:t>Réalisation</w:t>
       </w:r>
-      <w:bookmarkEnd w:id="15"/>
+      <w:bookmarkEnd w:id="16"/>
     </w:p>
     <w:p>
       <w:pPr>
         <w:pStyle w:val="Titre2"/>
       </w:pPr>
-      <w:bookmarkStart w:id="16" w:name="_Toc102661237"/>
+      <w:bookmarkStart w:id="17" w:name="_Toc102661237"/>
       <w:r>
         <w:t>Dossier de réalisation</w:t>
       </w:r>
-      <w:bookmarkEnd w:id="16"/>
+      <w:bookmarkEnd w:id="17"/>
     </w:p>
     <w:p/>
     <w:p>
       <w:pPr>
         <w:pStyle w:val="Titre2"/>
       </w:pPr>
-      <w:bookmarkStart w:id="17" w:name="_Toc102661238"/>
-      <w:r>
+      <w:bookmarkStart w:id="18" w:name="_Toc102661238"/>
+      <w:r>
+        <w:lastRenderedPageBreak/>
         <w:t>Description des tests effectués</w:t>
       </w:r>
-      <w:bookmarkEnd w:id="17"/>
+      <w:bookmarkEnd w:id="18"/>
     </w:p>
     <w:p/>
     <w:p>
       <w:pPr>
         <w:pStyle w:val="Titre1"/>
       </w:pPr>
-      <w:bookmarkStart w:id="18" w:name="_Toc102661239"/>
-      <w:r>
-        <w:lastRenderedPageBreak/>
+      <w:bookmarkStart w:id="19" w:name="_Toc102661239"/>
+      <w:r>
         <w:t>Annexes</w:t>
       </w:r>
-      <w:bookmarkEnd w:id="18"/>
+      <w:bookmarkEnd w:id="19"/>
     </w:p>
     <w:p>
       <w:pPr>
         <w:pStyle w:val="Titre2"/>
       </w:pPr>
-      <w:bookmarkStart w:id="19" w:name="_Toc102661240"/>
+      <w:bookmarkStart w:id="20" w:name="_Toc102661240"/>
       <w:r>
         <w:t>Sources – Bibliographie</w:t>
       </w:r>
-      <w:bookmarkEnd w:id="19"/>
+      <w:bookmarkEnd w:id="20"/>
     </w:p>
     <w:p/>
     <w:tbl>
@@ -3673,20 +4027,12 @@
             <w:tcW w:w="8074" w:type="dxa"/>
           </w:tcPr>
           <w:p>
-            <w:hyperlink r:id="rId20" w:history="1">
+            <w:hyperlink r:id="rId22" w:history="1">
               <w:r>
                 <w:rPr>
                   <w:rStyle w:val="Lienhypertexte"/>
                 </w:rPr>
-                <w:t>https://dba.stackexchange.com/questions/86349/postgresql-csv-to-db-translate-fore</w:t>
-              </w:r>
-              <w:bookmarkStart w:id="20" w:name="_GoBack"/>
-              <w:bookmarkEnd w:id="20"/>
-              <w:r>
-                <w:rPr>
-                  <w:rStyle w:val="Lienhypertexte"/>
-                </w:rPr>
-                <w:t>ign-keys</w:t>
+                <w:t>https://dba.stackexchange.com/questions/86349/postgresql-csv-to-db-translate-foreign-keys</w:t>
               </w:r>
             </w:hyperlink>
             <w:r>
@@ -3707,7 +4053,7 @@
             <w:tcW w:w="8074" w:type="dxa"/>
           </w:tcPr>
           <w:p>
-            <w:hyperlink r:id="rId21" w:history="1">
+            <w:hyperlink r:id="rId23" w:history="1">
               <w:r>
                 <w:rPr>
                   <w:rStyle w:val="Lienhypertexte"/>
@@ -3733,7 +4079,7 @@
             <w:tcW w:w="8074" w:type="dxa"/>
           </w:tcPr>
           <w:p>
-            <w:hyperlink r:id="rId22" w:history="1">
+            <w:hyperlink r:id="rId24" w:history="1">
               <w:r>
                 <w:rPr>
                   <w:rStyle w:val="Lienhypertexte"/>
@@ -3759,7 +4105,7 @@
             <w:tcW w:w="8074" w:type="dxa"/>
           </w:tcPr>
           <w:p>
-            <w:hyperlink r:id="rId23" w:history="1">
+            <w:hyperlink r:id="rId25" w:history="1">
               <w:r>
                 <w:rPr>
                   <w:rStyle w:val="Lienhypertexte"/>
@@ -3785,7 +4131,7 @@
             <w:tcW w:w="8074" w:type="dxa"/>
           </w:tcPr>
           <w:p>
-            <w:hyperlink r:id="rId24" w:history="1">
+            <w:hyperlink r:id="rId26" w:history="1">
               <w:r>
                 <w:rPr>
                   <w:rStyle w:val="Lienhypertexte"/>
@@ -3811,7 +4157,7 @@
             <w:tcW w:w="8074" w:type="dxa"/>
           </w:tcPr>
           <w:p>
-            <w:hyperlink r:id="rId25" w:history="1">
+            <w:hyperlink r:id="rId27" w:history="1">
               <w:r>
                 <w:rPr>
                   <w:rStyle w:val="Lienhypertexte"/>
@@ -3834,7 +4180,7 @@
             <w:tcW w:w="8074" w:type="dxa"/>
           </w:tcPr>
           <w:p>
-            <w:hyperlink r:id="rId26" w:history="1">
+            <w:hyperlink r:id="rId28" w:history="1">
               <w:r>
                 <w:rPr>
                   <w:rStyle w:val="Lienhypertexte"/>
@@ -3842,58 +4188,6 @@
                 <w:t>https://stackoverflow.com/questions/32459269/exporting-a-variable-to-a-csv-file</w:t>
               </w:r>
             </w:hyperlink>
-          </w:p>
-        </w:tc>
-      </w:tr>
-      <w:tr>
-        <w:tc>
-          <w:tcPr>
-            <w:tcW w:w="988" w:type="dxa"/>
-          </w:tcPr>
-          <w:p/>
-        </w:tc>
-        <w:tc>
-          <w:tcPr>
-            <w:tcW w:w="8074" w:type="dxa"/>
-          </w:tcPr>
-          <w:p>
-            <w:hyperlink r:id="rId27" w:history="1">
-              <w:r>
-                <w:rPr>
-                  <w:rStyle w:val="Lienhypertexte"/>
-                </w:rPr>
-                <w:t>https://dba.stackexchange.com/questions/130105/convert-a-lookup-value-to-foreign-key-when-a-query-is-run</w:t>
-              </w:r>
-            </w:hyperlink>
-            <w:r>
-              <w:t xml:space="preserve"> </w:t>
-            </w:r>
-          </w:p>
-        </w:tc>
-      </w:tr>
-      <w:tr>
-        <w:tc>
-          <w:tcPr>
-            <w:tcW w:w="988" w:type="dxa"/>
-          </w:tcPr>
-          <w:p/>
-        </w:tc>
-        <w:tc>
-          <w:tcPr>
-            <w:tcW w:w="8074" w:type="dxa"/>
-          </w:tcPr>
-          <w:p>
-            <w:hyperlink r:id="rId28" w:history="1">
-              <w:r>
-                <w:rPr>
-                  <w:rStyle w:val="Lienhypertexte"/>
-                </w:rPr>
-                <w:t>https://www.postgresql.org/docs/current/sql-copy.html</w:t>
-              </w:r>
-            </w:hyperlink>
-            <w:r>
-              <w:t xml:space="preserve"> </w:t>
-            </w:r>
           </w:p>
         </w:tc>
       </w:tr>
@@ -3940,6 +4234,58 @@
                 <w:rPr>
                   <w:rStyle w:val="Lienhypertexte"/>
                 </w:rPr>
+                <w:t>https://www.postgresql.org/docs/current/sql-copy.html</w:t>
+              </w:r>
+            </w:hyperlink>
+            <w:r>
+              <w:t xml:space="preserve"> </w:t>
+            </w:r>
+          </w:p>
+        </w:tc>
+      </w:tr>
+      <w:tr>
+        <w:tc>
+          <w:tcPr>
+            <w:tcW w:w="988" w:type="dxa"/>
+          </w:tcPr>
+          <w:p/>
+        </w:tc>
+        <w:tc>
+          <w:tcPr>
+            <w:tcW w:w="8074" w:type="dxa"/>
+          </w:tcPr>
+          <w:p>
+            <w:hyperlink r:id="rId31" w:history="1">
+              <w:r>
+                <w:rPr>
+                  <w:rStyle w:val="Lienhypertexte"/>
+                </w:rPr>
+                <w:t>https://dba.stackexchange.com/questions/130105/convert-a-lookup-value-to-foreign-key-when-a-query-is-run</w:t>
+              </w:r>
+            </w:hyperlink>
+            <w:r>
+              <w:t xml:space="preserve"> </w:t>
+            </w:r>
+          </w:p>
+        </w:tc>
+      </w:tr>
+      <w:tr>
+        <w:tc>
+          <w:tcPr>
+            <w:tcW w:w="988" w:type="dxa"/>
+          </w:tcPr>
+          <w:p/>
+        </w:tc>
+        <w:tc>
+          <w:tcPr>
+            <w:tcW w:w="8074" w:type="dxa"/>
+          </w:tcPr>
+          <w:p>
+            <w:hyperlink r:id="rId32" w:history="1">
+              <w:r>
+                <w:rPr>
+                  <w:rStyle w:val="Lienhypertexte"/>
+                </w:rPr>
                 <w:t>https://stackoverflow.com/questions/12060546/remove-timestamp-precision-from-now-result-in-postgresql</w:t>
               </w:r>
             </w:hyperlink>
@@ -3961,7 +4307,7 @@
             <w:tcW w:w="8074" w:type="dxa"/>
           </w:tcPr>
           <w:p>
-            <w:hyperlink r:id="rId31" w:anchor="DATATYPE-NUMERIC-DECIMAL" w:history="1">
+            <w:hyperlink r:id="rId33" w:anchor="DATATYPE-NUMERIC-DECIMAL" w:history="1">
               <w:r>
                 <w:rPr>
                   <w:rStyle w:val="Lienhypertexte"/>
@@ -3987,7 +4333,7 @@
             <w:tcW w:w="8074" w:type="dxa"/>
           </w:tcPr>
           <w:p>
-            <w:hyperlink r:id="rId32" w:history="1">
+            <w:hyperlink r:id="rId34" w:history="1">
               <w:r>
                 <w:rPr>
                   <w:rStyle w:val="Lienhypertexte"/>
@@ -4031,7 +4377,7 @@
             <w:tcW w:w="8074" w:type="dxa"/>
           </w:tcPr>
           <w:p>
-            <w:hyperlink r:id="rId33" w:history="1">
+            <w:hyperlink r:id="rId35" w:history="1">
               <w:r>
                 <w:rPr>
                   <w:rStyle w:val="Lienhypertexte"/>
@@ -4057,7 +4403,7 @@
             <w:tcW w:w="8074" w:type="dxa"/>
           </w:tcPr>
           <w:p>
-            <w:hyperlink r:id="rId34" w:history="1">
+            <w:hyperlink r:id="rId36" w:history="1">
               <w:r>
                 <w:rPr>
                   <w:rStyle w:val="Lienhypertexte"/>
@@ -4083,7 +4429,7 @@
             <w:tcW w:w="8074" w:type="dxa"/>
           </w:tcPr>
           <w:p>
-            <w:hyperlink r:id="rId35" w:history="1">
+            <w:hyperlink r:id="rId37" w:history="1">
               <w:r>
                 <w:rPr>
                   <w:rStyle w:val="Lienhypertexte"/>
@@ -4109,7 +4455,7 @@
             <w:tcW w:w="8074" w:type="dxa"/>
           </w:tcPr>
           <w:p>
-            <w:hyperlink r:id="rId36" w:history="1">
+            <w:hyperlink r:id="rId38" w:history="1">
               <w:r>
                 <w:rPr>
                   <w:rStyle w:val="Lienhypertexte"/>
@@ -4135,7 +4481,7 @@
             <w:tcW w:w="8074" w:type="dxa"/>
           </w:tcPr>
           <w:p>
-            <w:hyperlink r:id="rId37" w:history="1">
+            <w:hyperlink r:id="rId39" w:history="1">
               <w:r>
                 <w:rPr>
                   <w:rStyle w:val="Lienhypertexte"/>
@@ -4161,7 +4507,7 @@
             <w:tcW w:w="8074" w:type="dxa"/>
           </w:tcPr>
           <w:p>
-            <w:hyperlink r:id="rId38" w:history="1">
+            <w:hyperlink r:id="rId40" w:history="1">
               <w:r>
                 <w:rPr>
                   <w:rStyle w:val="Lienhypertexte"/>
@@ -4187,7 +4533,7 @@
             <w:tcW w:w="8074" w:type="dxa"/>
           </w:tcPr>
           <w:p>
-            <w:hyperlink r:id="rId39" w:history="1">
+            <w:hyperlink r:id="rId41" w:history="1">
               <w:r>
                 <w:rPr>
                   <w:rStyle w:val="Lienhypertexte"/>
@@ -4213,7 +4559,7 @@
             <w:tcW w:w="8074" w:type="dxa"/>
           </w:tcPr>
           <w:p>
-            <w:hyperlink r:id="rId40" w:history="1">
+            <w:hyperlink r:id="rId42" w:history="1">
               <w:r>
                 <w:rPr>
                   <w:rStyle w:val="Lienhypertexte"/>
@@ -4296,7 +4642,7 @@
                 <w:rStyle w:val="Lienhypertexte"/>
               </w:rPr>
             </w:pPr>
-            <w:hyperlink r:id="rId41" w:history="1">
+            <w:hyperlink r:id="rId43" w:history="1">
               <w:r>
                 <w:rPr>
                   <w:rStyle w:val="Lienhypertexte"/>
@@ -4320,6 +4666,7 @@
           </w:tcPr>
           <w:p>
             <w:r>
+              <w:lastRenderedPageBreak/>
               <w:t>05.05</w:t>
             </w:r>
           </w:p>
@@ -4354,7 +4701,7 @@
                 <w:rStyle w:val="Lienhypertexte"/>
               </w:rPr>
             </w:pPr>
-            <w:hyperlink r:id="rId42" w:history="1">
+            <w:hyperlink r:id="rId44" w:history="1">
               <w:r>
                 <w:rPr>
                   <w:rStyle w:val="Lienhypertexte"/>
@@ -4414,7 +4761,7 @@
                 <w:rStyle w:val="Lienhypertexte"/>
               </w:rPr>
             </w:pPr>
-            <w:hyperlink r:id="rId43" w:history="1">
+            <w:hyperlink r:id="rId45" w:history="1">
               <w:r>
                 <w:rPr>
                   <w:rStyle w:val="Lienhypertexte"/>
@@ -4448,7 +4795,7 @@
                 <w:rStyle w:val="Lienhypertexte"/>
               </w:rPr>
             </w:pPr>
-            <w:hyperlink r:id="rId44" w:history="1">
+            <w:hyperlink r:id="rId46" w:history="1">
               <w:r>
                 <w:rPr>
                   <w:rStyle w:val="Lienhypertexte"/>
@@ -4774,7 +5121,7 @@
             <w:r>
               <w:t xml:space="preserve"> catalogue Messier : </w:t>
             </w:r>
-            <w:hyperlink r:id="rId45" w:history="1">
+            <w:hyperlink r:id="rId47" w:history="1">
               <w:r>
                 <w:rPr>
                   <w:rStyle w:val="Lienhypertexte"/>
@@ -4806,7 +5153,7 @@
             <w:r>
               <w:t xml:space="preserve">  - remplacer du texte par un autre : </w:t>
             </w:r>
-            <w:hyperlink r:id="rId46" w:history="1">
+            <w:hyperlink r:id="rId48" w:history="1">
               <w:r>
                 <w:rPr>
                   <w:rStyle w:val="Lienhypertexte"/>
@@ -4835,7 +5182,7 @@
             <w:r>
               <w:t xml:space="preserve">Template de tableau: </w:t>
             </w:r>
-            <w:hyperlink r:id="rId47" w:history="1">
+            <w:hyperlink r:id="rId49" w:history="1">
               <w:r>
                 <w:rPr>
                   <w:rStyle w:val="Lienhypertexte"/>
@@ -4862,17 +5209,9 @@
           </w:tcPr>
           <w:p>
             <w:r>
-              <w:t xml:space="preserve">Choisir une base de données en </w:t>
-            </w:r>
-            <w:proofErr w:type="spellStart"/>
-            <w:r>
-              <w:t>psql</w:t>
-            </w:r>
-            <w:proofErr w:type="spellEnd"/>
-            <w:r>
-              <w:t xml:space="preserve"> : </w:t>
-            </w:r>
-            <w:hyperlink r:id="rId48" w:history="1">
+              <w:t xml:space="preserve">Choisir une base de données en psql : </w:t>
+            </w:r>
+            <w:hyperlink r:id="rId50" w:history="1">
               <w:r>
                 <w:rPr>
                   <w:rStyle w:val="Lienhypertexte"/>
@@ -4899,17 +5238,9 @@
           </w:tcPr>
           <w:p>
             <w:r>
-              <w:t xml:space="preserve">Utilisation de chemin relatif en </w:t>
-            </w:r>
-            <w:proofErr w:type="spellStart"/>
-            <w:r>
-              <w:t>psql</w:t>
-            </w:r>
-            <w:proofErr w:type="spellEnd"/>
-            <w:r>
-              <w:t xml:space="preserve"> : </w:t>
-            </w:r>
-            <w:hyperlink r:id="rId49" w:history="1">
+              <w:t xml:space="preserve">Utilisation de chemin relatif en psql : </w:t>
+            </w:r>
+            <w:hyperlink r:id="rId51" w:history="1">
               <w:r>
                 <w:rPr>
                   <w:rStyle w:val="Lienhypertexte"/>
@@ -4936,17 +5267,9 @@
           </w:tcPr>
           <w:p>
             <w:r>
-              <w:t xml:space="preserve">Documentation </w:t>
-            </w:r>
-            <w:proofErr w:type="spellStart"/>
-            <w:r>
-              <w:t>postgres</w:t>
-            </w:r>
-            <w:proofErr w:type="spellEnd"/>
-            <w:r>
-              <w:t xml:space="preserve"> sur le type SERIAL : </w:t>
-            </w:r>
-            <w:hyperlink r:id="rId50" w:anchor="DATATYPE-SERIAL" w:history="1">
+              <w:t xml:space="preserve">Documentation postgres sur le type SERIAL : </w:t>
+            </w:r>
+            <w:hyperlink r:id="rId52" w:anchor="DATATYPE-SERIAL" w:history="1">
               <w:r>
                 <w:rPr>
                   <w:rStyle w:val="Lienhypertexte"/>
@@ -4958,6 +5281,125 @@
               <w:t xml:space="preserve"> </w:t>
             </w:r>
           </w:p>
+        </w:tc>
+      </w:tr>
+      <w:tr>
+        <w:tc>
+          <w:tcPr>
+            <w:tcW w:w="988" w:type="dxa"/>
+          </w:tcPr>
+          <w:p/>
+        </w:tc>
+        <w:tc>
+          <w:tcPr>
+            <w:tcW w:w="8074" w:type="dxa"/>
+          </w:tcPr>
+          <w:p>
+            <w:r>
+              <w:t xml:space="preserve">Copy csv dans la bdd : </w:t>
+            </w:r>
+            <w:hyperlink r:id="rId53" w:history="1">
+              <w:r>
+                <w:rPr>
+                  <w:rStyle w:val="Lienhypertexte"/>
+                </w:rPr>
+                <w:t>https://stackoverflow.com/questions/24483582/copy-only-some-columns-from-an-input-csv</w:t>
+              </w:r>
+            </w:hyperlink>
+            <w:r>
+              <w:t xml:space="preserve"> </w:t>
+            </w:r>
+          </w:p>
+        </w:tc>
+      </w:tr>
+      <w:tr>
+        <w:tc>
+          <w:tcPr>
+            <w:tcW w:w="988" w:type="dxa"/>
+          </w:tcPr>
+          <w:p>
+            <w:r>
+              <w:t>11.05</w:t>
+            </w:r>
+          </w:p>
+        </w:tc>
+        <w:tc>
+          <w:tcPr>
+            <w:tcW w:w="8074" w:type="dxa"/>
+          </w:tcPr>
+          <w:p/>
+        </w:tc>
+      </w:tr>
+      <w:tr>
+        <w:tc>
+          <w:tcPr>
+            <w:tcW w:w="988" w:type="dxa"/>
+          </w:tcPr>
+          <w:p/>
+        </w:tc>
+        <w:tc>
+          <w:tcPr>
+            <w:tcW w:w="8074" w:type="dxa"/>
+          </w:tcPr>
+          <w:p>
+            <w:r>
+              <w:t xml:space="preserve">Fichier pour créer la bdd : </w:t>
+            </w:r>
+            <w:hyperlink r:id="rId54" w:history="1">
+              <w:r>
+                <w:rPr>
+                  <w:rStyle w:val="Lienhypertexte"/>
+                </w:rPr>
+                <w:t>https://stackoverflow.com/questions/7804698/how-to-create-sql-script-of-postgres-database-schema</w:t>
+              </w:r>
+            </w:hyperlink>
+            <w:r>
+              <w:t xml:space="preserve"> </w:t>
+            </w:r>
+          </w:p>
+        </w:tc>
+      </w:tr>
+      <w:tr>
+        <w:tc>
+          <w:tcPr>
+            <w:tcW w:w="988" w:type="dxa"/>
+          </w:tcPr>
+          <w:p/>
+        </w:tc>
+        <w:tc>
+          <w:tcPr>
+            <w:tcW w:w="8074" w:type="dxa"/>
+          </w:tcPr>
+          <w:p>
+            <w:r>
+              <w:t xml:space="preserve">Télécharger de images de site : </w:t>
+            </w:r>
+            <w:hyperlink r:id="rId55" w:history="1">
+              <w:r>
+                <w:rPr>
+                  <w:rStyle w:val="Lienhypertexte"/>
+                </w:rPr>
+                <w:t>https://www.wikihow.com/Download-All-Images-on-a-Web-Page-at-Once</w:t>
+              </w:r>
+            </w:hyperlink>
+            <w:r>
+              <w:t xml:space="preserve"> </w:t>
+            </w:r>
+          </w:p>
+        </w:tc>
+      </w:tr>
+      <w:tr>
+        <w:tc>
+          <w:tcPr>
+            <w:tcW w:w="988" w:type="dxa"/>
+          </w:tcPr>
+          <w:p/>
+        </w:tc>
+        <w:tc>
+          <w:tcPr>
+            <w:tcW w:w="8074" w:type="dxa"/>
+          </w:tcPr>
+          <w:p/>
         </w:tc>
       </w:tr>
     </w:tbl>
@@ -5016,7 +5458,7 @@
       <w:rPr>
         <w:noProof/>
       </w:rPr>
-      <w:t>11</w:t>
+      <w:t>12</w:t>
     </w:r>
     <w:r>
       <w:fldChar w:fldCharType="end"/>
@@ -5212,7 +5654,7 @@
   <w:abstractNum w:abstractNumId="1" w15:restartNumberingAfterBreak="0">
     <w:nsid w:val="0F793E08"/>
     <w:multiLevelType w:val="hybridMultilevel"/>
-    <w:tmpl w:val="EDF466AE"/>
+    <w:tmpl w:val="4C4EA738"/>
     <w:lvl w:ilvl="0" w:tplc="7C2ABFA4">
       <w:start w:val="1"/>
       <w:numFmt w:val="bullet"/>
@@ -6704,6 +7146,7 @@
     <w:rsid w:val="008E242E"/>
     <w:rsid w:val="009B741D"/>
     <w:rsid w:val="00BB280E"/>
+    <w:rsid w:val="00C0565F"/>
     <w:rsid w:val="00C94C36"/>
     <w:rsid w:val="00EF21CD"/>
     <w:rsid w:val="00F353B0"/>
@@ -7453,7 +7896,7 @@
 </file>
 
 <file path=customXml/itemProps2.xml><?xml version="1.0" encoding="utf-8"?>
-<ds:datastoreItem xmlns:ds="http://schemas.openxmlformats.org/officeDocument/2006/customXml" ds:itemID="{260C6922-D85D-459E-B7ED-983F22384DC8}">
+<ds:datastoreItem xmlns:ds="http://schemas.openxmlformats.org/officeDocument/2006/customXml" ds:itemID="{4336968E-6D2B-46B7-AB35-FB14487F70A0}">
   <ds:schemaRefs>
     <ds:schemaRef ds:uri="http://schemas.openxmlformats.org/officeDocument/2006/bibliography"/>
   </ds:schemaRefs>

</xml_diff>

<commit_message>
minor updates and some files moved
</commit_message>
<xml_diff>
--- a/rapports et jdt/dossierProjet_Nithujan.docx
+++ b/rapports et jdt/dossierProjet_Nithujan.docx
@@ -104,7 +104,6 @@
             <w:dataBinding w:prefixMappings="xmlns:ns0='http://purl.org/dc/elements/1.1/' xmlns:ns1='http://schemas.openxmlformats.org/package/2006/metadata/core-properties' " w:xpath="/ns1:coreProperties[1]/ns0:subject[1]" w:storeItemID="{6C3C8BC8-F283-45AE-878A-BAB7291924A1}"/>
             <w:text/>
           </w:sdtPr>
-          <w:sdtEndPr/>
           <w:sdtContent>
             <w:p>
               <w:pPr>
@@ -221,7 +220,6 @@
                                     <w:calendar w:val="gregorian"/>
                                   </w:date>
                                 </w:sdtPr>
-                                <w:sdtEndPr/>
                                 <w:sdtContent>
                                   <w:p>
                                     <w:pPr>
@@ -268,7 +266,6 @@
                                     <w:dataBinding w:prefixMappings="xmlns:ns0='http://schemas.openxmlformats.org/officeDocument/2006/extended-properties' " w:xpath="/ns0:Properties[1]/ns0:Company[1]" w:storeItemID="{6668398D-A668-4E3E-A5EB-62B293D839F1}"/>
                                     <w:text/>
                                   </w:sdtPr>
-                                  <w:sdtEndPr/>
                                   <w:sdtContent>
                                     <w:r>
                                       <w:rPr>
@@ -299,7 +296,6 @@
                                     <w:dataBinding w:prefixMappings="xmlns:ns0='http://schemas.microsoft.com/office/2006/coverPageProps' " w:xpath="/ns0:CoverPageProperties[1]/ns0:CompanyAddress[1]" w:storeItemID="{55AF091B-3C7A-41E3-B477-F2FDAA23CFDA}"/>
                                     <w:text/>
                                   </w:sdtPr>
-                                  <w:sdtEndPr/>
                                   <w:sdtContent>
                                     <w:r>
                                       <w:rPr>
@@ -365,7 +361,6 @@
                               <w:calendar w:val="gregorian"/>
                             </w:date>
                           </w:sdtPr>
-                          <w:sdtEndPr/>
                           <w:sdtContent>
                             <w:p>
                               <w:pPr>
@@ -412,7 +407,6 @@
                               <w:dataBinding w:prefixMappings="xmlns:ns0='http://schemas.openxmlformats.org/officeDocument/2006/extended-properties' " w:xpath="/ns0:Properties[1]/ns0:Company[1]" w:storeItemID="{6668398D-A668-4E3E-A5EB-62B293D839F1}"/>
                               <w:text/>
                             </w:sdtPr>
-                            <w:sdtEndPr/>
                             <w:sdtContent>
                               <w:r>
                                 <w:rPr>
@@ -443,7 +437,6 @@
                               <w:dataBinding w:prefixMappings="xmlns:ns0='http://schemas.microsoft.com/office/2006/coverPageProps' " w:xpath="/ns0:CoverPageProperties[1]/ns0:CompanyAddress[1]" w:storeItemID="{55AF091B-3C7A-41E3-B477-F2FDAA23CFDA}"/>
                               <w:text/>
                             </w:sdtPr>
-                            <w:sdtEndPr/>
                             <w:sdtContent>
                               <w:r>
                                 <w:rPr>
@@ -1620,7 +1613,7 @@
                 <w:noProof/>
                 <w:webHidden/>
               </w:rPr>
-              <w:t>9</w:t>
+              <w:t>11</w:t>
             </w:r>
             <w:r>
               <w:rPr>
@@ -1714,7 +1707,7 @@
                 <w:noProof/>
                 <w:webHidden/>
               </w:rPr>
-              <w:t>9</w:t>
+              <w:t>11</w:t>
             </w:r>
             <w:r>
               <w:rPr>
@@ -1808,7 +1801,7 @@
                 <w:noProof/>
                 <w:webHidden/>
               </w:rPr>
-              <w:t>9</w:t>
+              <w:t>11</w:t>
             </w:r>
             <w:r>
               <w:rPr>
@@ -1902,7 +1895,7 @@
                 <w:noProof/>
                 <w:webHidden/>
               </w:rPr>
-              <w:t>9</w:t>
+              <w:t>11</w:t>
             </w:r>
             <w:r>
               <w:rPr>
@@ -1996,7 +1989,7 @@
                 <w:noProof/>
                 <w:webHidden/>
               </w:rPr>
-              <w:t>9</w:t>
+              <w:t>13</w:t>
             </w:r>
             <w:r>
               <w:rPr>
@@ -2090,7 +2083,7 @@
                 <w:noProof/>
                 <w:webHidden/>
               </w:rPr>
-              <w:t>9</w:t>
+              <w:t>13</w:t>
             </w:r>
             <w:r>
               <w:rPr>
@@ -2184,7 +2177,7 @@
                 <w:noProof/>
                 <w:webHidden/>
               </w:rPr>
-              <w:t>9</w:t>
+              <w:t>16</w:t>
             </w:r>
             <w:r>
               <w:rPr>
@@ -2278,7 +2271,7 @@
                 <w:noProof/>
                 <w:webHidden/>
               </w:rPr>
-              <w:t>10</w:t>
+              <w:t>16</w:t>
             </w:r>
             <w:r>
               <w:rPr>
@@ -2372,7 +2365,7 @@
                 <w:noProof/>
                 <w:webHidden/>
               </w:rPr>
-              <w:t>10</w:t>
+              <w:t>16</w:t>
             </w:r>
             <w:r>
               <w:rPr>
@@ -2588,7 +2581,11 @@
         </w:numPr>
       </w:pPr>
       <w:r>
-        <w:t>Le site sera intégralement res</w:t>
+        <w:t xml:space="preserve">Le site sera intégralement </w:t>
+      </w:r>
+      <w:proofErr w:type="gramStart"/>
+      <w:r>
+        <w:t>res</w:t>
       </w:r>
       <w:r>
         <w:t>p</w:t>
@@ -2596,6 +2593,7 @@
       <w:r>
         <w:t>onsive</w:t>
       </w:r>
+      <w:proofErr w:type="gramEnd"/>
     </w:p>
     <w:p>
       <w:pPr>
@@ -2819,8 +2817,13 @@
         <w:t>Cette planification implique une gestion de projet en agile</w:t>
       </w:r>
       <w:r>
-        <w:t>, le projet utilise donc l’application web icescrum</w:t>
-      </w:r>
+        <w:t xml:space="preserve">, le projet utilise donc l’application web </w:t>
+      </w:r>
+      <w:proofErr w:type="spellStart"/>
+      <w:r>
+        <w:t>icescrum</w:t>
+      </w:r>
+      <w:proofErr w:type="spellEnd"/>
       <w:r>
         <w:t xml:space="preserve"> (A METTRE AILLEURS ???)</w:t>
       </w:r>
@@ -3046,7 +3049,15 @@
           <w:color w:val="FF0000"/>
           <w:lang w:eastAsia="fr-CH"/>
         </w:rPr>
-        <w:t>Ajouter le nouveau</w:t>
+        <w:t xml:space="preserve">Ajouter la version finale </w:t>
+      </w:r>
+      <w:r>
+        <w:rPr>
+          <w:noProof/>
+          <w:color w:val="FF0000"/>
+          <w:lang w:eastAsia="fr-CH"/>
+        </w:rPr>
+        <w:t>/!\ check lisibilité</w:t>
       </w:r>
     </w:p>
     <w:p>
@@ -3185,8 +3196,12 @@
       </w:r>
     </w:p>
     <w:p>
-      <w:r>
-        <w:lastRenderedPageBreak/>
+      <w:pPr>
+        <w:spacing w:after="160" w:line="259" w:lineRule="auto"/>
+      </w:pPr>
+    </w:p>
+    <w:p>
+      <w:r>
         <w:t>Page avec les objets du catalogue Messier :</w:t>
       </w:r>
     </w:p>
@@ -3222,7 +3237,12 @@
     <w:p/>
     <w:p>
       <w:r>
-        <w:t>Les tests de l’application web seront tous manuels. Ils seront fait</w:t>
+        <w:t>Les tests de l’application we</w:t>
+      </w:r>
+      <w:bookmarkStart w:id="12" w:name="_GoBack"/>
+      <w:bookmarkEnd w:id="12"/>
+      <w:r>
+        <w:t>b seront tous manuels. Ils seront fait</w:t>
       </w:r>
       <w:r>
         <w:t>s</w:t>
@@ -3231,7 +3251,7 @@
         <w:t xml:space="preserve"> sur plusieurs navigateurs pour vérifier au maximum </w:t>
       </w:r>
       <w:r>
-        <w:t>s</w:t>
+        <w:t>l</w:t>
       </w:r>
       <w:r>
         <w:t>a compatibilité</w:t>
@@ -3248,11 +3268,11 @@
       <w:pPr>
         <w:pStyle w:val="Titre2"/>
       </w:pPr>
-      <w:bookmarkStart w:id="12" w:name="_Toc102661233"/>
+      <w:bookmarkStart w:id="13" w:name="_Toc102661233"/>
       <w:r>
         <w:t>Risques techniques</w:t>
       </w:r>
-      <w:bookmarkEnd w:id="12"/>
+      <w:bookmarkEnd w:id="13"/>
     </w:p>
     <w:p/>
     <w:p>
@@ -3297,14 +3317,9 @@
       <w:r>
         <w:t xml:space="preserve">un site </w:t>
       </w:r>
-      <w:hyperlink r:id="rId19" w:anchor="Messier_objects" w:history="1">
-        <w:r>
-          <w:rPr>
-            <w:rStyle w:val="Lienhypertexte"/>
-          </w:rPr>
-          <w:t>internet</w:t>
-        </w:r>
-      </w:hyperlink>
+      <w:r>
+        <w:t>internet</w:t>
+      </w:r>
     </w:p>
     <w:p>
       <w:pPr>
@@ -3330,7 +3345,15 @@
         <w:tab/>
       </w:r>
       <w:r>
-        <w:t>avec la cheffe de projet Mme Andolfatto a permis d’apporter des idées de recherche à effectuer</w:t>
+        <w:t xml:space="preserve">avec la cheffe de projet Mme </w:t>
+      </w:r>
+      <w:proofErr w:type="spellStart"/>
+      <w:r>
+        <w:t>Andolfatto</w:t>
+      </w:r>
+      <w:proofErr w:type="spellEnd"/>
+      <w:r>
+        <w:t xml:space="preserve"> a permis d’apporter des idées de recherche à effectuer</w:t>
       </w:r>
       <w:r>
         <w:t>.</w:t>
@@ -3344,11 +3367,11 @@
       <w:pPr>
         <w:pStyle w:val="Titre2"/>
       </w:pPr>
-      <w:bookmarkStart w:id="13" w:name="_Toc102661234"/>
+      <w:bookmarkStart w:id="14" w:name="_Toc102661234"/>
       <w:r>
         <w:t>Planification</w:t>
       </w:r>
-      <w:bookmarkEnd w:id="13"/>
+      <w:bookmarkEnd w:id="14"/>
     </w:p>
     <w:p/>
     <w:p/>
@@ -3356,11 +3379,11 @@
       <w:pPr>
         <w:pStyle w:val="Titre2"/>
       </w:pPr>
-      <w:bookmarkStart w:id="14" w:name="_Toc102661235"/>
+      <w:bookmarkStart w:id="15" w:name="_Toc102661235"/>
       <w:r>
         <w:t>Dossier de conception</w:t>
       </w:r>
-      <w:bookmarkEnd w:id="14"/>
+      <w:bookmarkEnd w:id="15"/>
     </w:p>
     <w:p/>
     <w:p>
@@ -3412,6 +3435,7 @@
           <w:numId w:val="6"/>
         </w:numPr>
       </w:pPr>
+      <w:proofErr w:type="spellStart"/>
       <w:r>
         <w:rPr>
           <w:rFonts w:ascii="Segoe UI" w:hAnsi="Segoe UI" w:cs="Segoe UI"/>
@@ -3420,7 +3444,18 @@
           <w:szCs w:val="21"/>
           <w:shd w:val="clear" w:color="auto" w:fill="FFFFFF"/>
         </w:rPr>
-        <w:t>PgAdmin 4 v6.8</w:t>
+        <w:t>PgAdmin</w:t>
+      </w:r>
+      <w:proofErr w:type="spellEnd"/>
+      <w:r>
+        <w:rPr>
+          <w:rFonts w:ascii="Segoe UI" w:hAnsi="Segoe UI" w:cs="Segoe UI"/>
+          <w:color w:val="000000"/>
+          <w:sz w:val="21"/>
+          <w:szCs w:val="21"/>
+          <w:shd w:val="clear" w:color="auto" w:fill="FFFFFF"/>
+        </w:rPr>
+        <w:t xml:space="preserve"> 4 v6.8</w:t>
       </w:r>
     </w:p>
     <w:p>
@@ -3431,6 +3466,7 @@
           <w:numId w:val="6"/>
         </w:numPr>
       </w:pPr>
+      <w:proofErr w:type="spellStart"/>
       <w:r>
         <w:rPr>
           <w:rFonts w:ascii="Segoe UI" w:hAnsi="Segoe UI" w:cs="Segoe UI"/>
@@ -3439,8 +3475,9 @@
           <w:szCs w:val="21"/>
           <w:shd w:val="clear" w:color="auto" w:fill="FFFFFF"/>
         </w:rPr>
-        <w:t xml:space="preserve">PyCharm </w:t>
-      </w:r>
+        <w:t>PyCharm</w:t>
+      </w:r>
+      <w:proofErr w:type="spellEnd"/>
       <w:r>
         <w:rPr>
           <w:rFonts w:ascii="Segoe UI" w:hAnsi="Segoe UI" w:cs="Segoe UI"/>
@@ -3449,6 +3486,16 @@
           <w:szCs w:val="21"/>
           <w:shd w:val="clear" w:color="auto" w:fill="FFFFFF"/>
         </w:rPr>
+        <w:t xml:space="preserve"> </w:t>
+      </w:r>
+      <w:r>
+        <w:rPr>
+          <w:rFonts w:ascii="Segoe UI" w:hAnsi="Segoe UI" w:cs="Segoe UI"/>
+          <w:color w:val="000000"/>
+          <w:sz w:val="21"/>
+          <w:szCs w:val="21"/>
+          <w:shd w:val="clear" w:color="auto" w:fill="FFFFFF"/>
+        </w:rPr>
         <w:t>2021.3.3 (Professional Edition)</w:t>
       </w:r>
     </w:p>
@@ -3517,6 +3564,7 @@
           <w:numId w:val="6"/>
         </w:numPr>
       </w:pPr>
+      <w:proofErr w:type="spellStart"/>
       <w:r>
         <w:rPr>
           <w:rFonts w:ascii="Segoe UI" w:hAnsi="Segoe UI" w:cs="Segoe UI"/>
@@ -3525,7 +3573,18 @@
           <w:szCs w:val="21"/>
           <w:shd w:val="clear" w:color="auto" w:fill="FFFFFF"/>
         </w:rPr>
-        <w:t xml:space="preserve">Opera </w:t>
+        <w:t>Opera</w:t>
+      </w:r>
+      <w:proofErr w:type="spellEnd"/>
+      <w:r>
+        <w:rPr>
+          <w:rFonts w:ascii="Segoe UI" w:hAnsi="Segoe UI" w:cs="Segoe UI"/>
+          <w:color w:val="000000"/>
+          <w:sz w:val="21"/>
+          <w:szCs w:val="21"/>
+          <w:shd w:val="clear" w:color="auto" w:fill="FFFFFF"/>
+        </w:rPr>
+        <w:t xml:space="preserve"> </w:t>
       </w:r>
     </w:p>
     <w:p/>
@@ -3546,7 +3605,15 @@
         <w:t>.</w:t>
       </w:r>
       <w:r>
-        <w:t xml:space="preserve"> PgAdmin est le </w:t>
+        <w:t xml:space="preserve"> </w:t>
+      </w:r>
+      <w:proofErr w:type="spellStart"/>
+      <w:r>
+        <w:t>PgAdmin</w:t>
+      </w:r>
+      <w:proofErr w:type="spellEnd"/>
+      <w:r>
+        <w:t xml:space="preserve"> est le </w:t>
       </w:r>
       <w:r>
         <w:t xml:space="preserve">client </w:t>
@@ -3561,21 +3628,18 @@
         <w:t>. Il est</w:t>
       </w:r>
       <w:r>
+        <w:t xml:space="preserve"> fourni par défaut quand on télécharge </w:t>
+      </w:r>
+      <w:r>
+        <w:t>PostgreSQL</w:t>
+      </w:r>
+      <w:r>
         <w:t xml:space="preserve"> </w:t>
       </w:r>
       <w:r>
-        <w:t xml:space="preserve">fourni par défaut quand on télécharge </w:t>
-      </w:r>
-      <w:r>
-        <w:t>PostgreSQL</w:t>
-      </w:r>
-      <w:r>
-        <w:t xml:space="preserve"> </w:t>
-      </w:r>
-      <w:r>
         <w:t xml:space="preserve">sur le </w:t>
       </w:r>
-      <w:hyperlink r:id="rId20" w:history="1">
+      <w:hyperlink r:id="rId19" w:history="1">
         <w:r>
           <w:rPr>
             <w:rStyle w:val="Lienhypertexte"/>
@@ -3586,8 +3650,13 @@
       <w:r>
         <w:t xml:space="preserve">. </w:t>
       </w:r>
-      <w:r>
-        <w:t>PyCharm a été utilisé pour toute la partie développement du site, que ce soit le code HTML/CSS ou python.</w:t>
+      <w:proofErr w:type="spellStart"/>
+      <w:r>
+        <w:t>PyCharm</w:t>
+      </w:r>
+      <w:proofErr w:type="spellEnd"/>
+      <w:r>
+        <w:t xml:space="preserve"> a été utilisé pour toute la partie développement du site, que ce soit le code HTML/CSS ou python.</w:t>
       </w:r>
       <w:r>
         <w:t xml:space="preserve"> Les différents navigateurs web sont utilisés pour effectuer des tests sur plusieurs environnements.</w:t>
@@ -3628,17 +3697,25 @@
         </w:rPr>
         <w:t xml:space="preserve">Table </w:t>
       </w:r>
+      <w:proofErr w:type="spellStart"/>
       <w:r>
         <w:rPr>
           <w:i/>
         </w:rPr>
-        <w:t>‘administrators’</w:t>
-      </w:r>
+        <w:t>administrators</w:t>
+      </w:r>
+      <w:proofErr w:type="spellEnd"/>
     </w:p>
     <w:p/>
     <w:p>
       <w:r>
-        <w:t>Table sans lien avec les autres qui contient les adresses mail et mot de passe des administrateurs du site. Ces informations sont nécessaires lorsqu’ils/elles veulent se connecter au site.</w:t>
+        <w:t>Table sans lien avec les autres qui contient les adresses mail et mot de passe des administrateurs du site. Ces informations sont nécessaires lorsqu’ils</w:t>
+      </w:r>
+      <w:r>
+        <w:t xml:space="preserve"> veulent se connecter pour gérer le site</w:t>
+      </w:r>
+      <w:r>
+        <w:t>.</w:t>
       </w:r>
     </w:p>
     <w:p/>
@@ -3652,23 +3729,54 @@
         <w:rPr>
           <w:i/>
         </w:rPr>
-        <w:t>Table ‘celestial_objects’</w:t>
-      </w:r>
+        <w:t xml:space="preserve">Table </w:t>
+      </w:r>
+      <w:proofErr w:type="spellStart"/>
+      <w:r>
+        <w:rPr>
+          <w:i/>
+        </w:rPr>
+        <w:t>celestial_objects</w:t>
+      </w:r>
+      <w:proofErr w:type="spellEnd"/>
     </w:p>
     <w:p/>
     <w:p>
       <w:r>
-        <w:t xml:space="preserve">Table regroupant les informations des objets célestes du catalogue de Messier. Les données utilisées proviennent du site </w:t>
-      </w:r>
-      <w:hyperlink r:id="rId21" w:history="1">
+        <w:t>Table regroupant les informations des objets célestes du catalogue de Messier. Les données utilisées proviennent du</w:t>
+      </w:r>
+      <w:r>
+        <w:t xml:space="preserve"> fichier CSV disponible sur le</w:t>
+      </w:r>
+      <w:r>
+        <w:t xml:space="preserve"> site </w:t>
+      </w:r>
+      <w:hyperlink r:id="rId20" w:history="1">
+        <w:proofErr w:type="spellStart"/>
         <w:r>
           <w:rPr>
             <w:rStyle w:val="Lienhypertexte"/>
           </w:rPr>
           <w:t>starlust</w:t>
         </w:r>
+        <w:proofErr w:type="spellEnd"/>
       </w:hyperlink>
       <w:r>
+        <w:t xml:space="preserve"> (</w:t>
+      </w:r>
+      <w:r>
+        <w:t xml:space="preserve">Cette </w:t>
+      </w:r>
+      <w:r>
+        <w:t>page</w:t>
+      </w:r>
+      <w:r>
+        <w:t xml:space="preserve"> n’est</w:t>
+      </w:r>
+      <w:r>
+        <w:t xml:space="preserve"> plus disponible depuis au moins le 12.05.2022)</w:t>
+      </w:r>
+      <w:r>
         <w:t>.</w:t>
       </w:r>
     </w:p>
@@ -3695,32 +3803,36 @@
         <w:rPr>
           <w:i/>
         </w:rPr>
-        <w:t xml:space="preserve"> ‘constellations</w:t>
+        <w:t xml:space="preserve"> constellations</w:t>
       </w:r>
       <w:r>
         <w:rPr>
           <w:i/>
         </w:rPr>
-        <w:t xml:space="preserve">’, </w:t>
-      </w:r>
+        <w:t xml:space="preserve">, </w:t>
+      </w:r>
+      <w:proofErr w:type="spellStart"/>
       <w:r>
         <w:rPr>
           <w:i/>
         </w:rPr>
-        <w:t>‘observation_difficulties’</w:t>
-      </w:r>
+        <w:t>observation_difficulties</w:t>
+      </w:r>
+      <w:proofErr w:type="spellEnd"/>
       <w:r>
         <w:rPr>
           <w:i/>
         </w:rPr>
         <w:t xml:space="preserve">, </w:t>
       </w:r>
+      <w:proofErr w:type="spellStart"/>
       <w:r>
         <w:rPr>
           <w:i/>
         </w:rPr>
-        <w:t>‘seasons’</w:t>
-      </w:r>
+        <w:t>seasons</w:t>
+      </w:r>
+      <w:proofErr w:type="spellEnd"/>
       <w:r>
         <w:rPr>
           <w:i/>
@@ -3731,16 +3843,53 @@
         <w:rPr>
           <w:i/>
         </w:rPr>
-        <w:t>‘types’</w:t>
+        <w:t>types</w:t>
       </w:r>
     </w:p>
     <w:p/>
     <w:p>
       <w:r>
-        <w:t xml:space="preserve">Ces différentes tables décrivent les entrées de la table celestial_objects. En effet ces différents éléments se répètent sur les entrées </w:t>
-      </w:r>
-      <w:r>
-        <w:t>de cette table.</w:t>
+        <w:t xml:space="preserve">Ces différentes tables décrivent les entrées de la table </w:t>
+      </w:r>
+      <w:proofErr w:type="spellStart"/>
+      <w:r>
+        <w:rPr>
+          <w:i/>
+        </w:rPr>
+        <w:t>celestial_objects</w:t>
+      </w:r>
+      <w:proofErr w:type="spellEnd"/>
+      <w:r>
+        <w:t xml:space="preserve">. </w:t>
+      </w:r>
+      <w:r>
+        <w:t xml:space="preserve">Ces différents éléments ont été placés dans des tables séparées car ils </w:t>
+      </w:r>
+      <w:r>
+        <w:t>se répètent sur les</w:t>
+      </w:r>
+      <w:r>
+        <w:t xml:space="preserve"> diverses</w:t>
+      </w:r>
+      <w:r>
+        <w:t xml:space="preserve"> entrées </w:t>
+      </w:r>
+      <w:r>
+        <w:t>de</w:t>
+      </w:r>
+      <w:r>
+        <w:t xml:space="preserve"> </w:t>
+      </w:r>
+      <w:proofErr w:type="spellStart"/>
+      <w:r>
+        <w:rPr>
+          <w:i/>
+        </w:rPr>
+        <w:t>celestial_objetcts</w:t>
+      </w:r>
+      <w:proofErr w:type="spellEnd"/>
+      <w:r>
+        <w:t>.</w:t>
       </w:r>
     </w:p>
     <w:p/>
@@ -3754,172 +3903,901 @@
         <w:rPr>
           <w:i/>
         </w:rPr>
+        <w:t xml:space="preserve">Table </w:t>
+      </w:r>
+      <w:proofErr w:type="spellStart"/>
+      <w:r>
+        <w:rPr>
+          <w:i/>
+        </w:rPr>
+        <w:t>outings</w:t>
+      </w:r>
+      <w:proofErr w:type="spellEnd"/>
+    </w:p>
+    <w:p/>
+    <w:p>
+      <w:r>
+        <w:t xml:space="preserve">La table </w:t>
+      </w:r>
+      <w:proofErr w:type="spellStart"/>
+      <w:r>
+        <w:rPr>
+          <w:i/>
+        </w:rPr>
+        <w:t>outings</w:t>
+      </w:r>
+      <w:proofErr w:type="spellEnd"/>
+      <w:r>
+        <w:t xml:space="preserve"> est </w:t>
+      </w:r>
+      <w:r>
+        <w:t>destinée</w:t>
+      </w:r>
+      <w:r>
+        <w:t xml:space="preserve"> à recevoir les données du formulaire permettant d’ajouter de nouvelles sorties nocturnes</w:t>
+      </w:r>
+      <w:r>
+        <w:t xml:space="preserve"> Ce formulaire peut être rempli par les administrateurs lorsqu’ils sont connecté au site</w:t>
+      </w:r>
+      <w:r>
+        <w:t>.</w:t>
+      </w:r>
+      <w:r>
+        <w:t xml:space="preserve"> </w:t>
+      </w:r>
+    </w:p>
+    <w:p/>
+    <w:p>
+      <w:pPr>
+        <w:rPr>
+          <w:i/>
+        </w:rPr>
+      </w:pPr>
+      <w:r>
+        <w:rPr>
+          <w:i/>
+        </w:rPr>
+        <w:t xml:space="preserve">Table </w:t>
+      </w:r>
+      <w:proofErr w:type="spellStart"/>
+      <w:r>
+        <w:rPr>
+          <w:i/>
+        </w:rPr>
+        <w:t>users</w:t>
+      </w:r>
+      <w:proofErr w:type="spellEnd"/>
+    </w:p>
+    <w:p/>
+    <w:p>
+      <w:r>
+        <w:t xml:space="preserve">La table </w:t>
+      </w:r>
+      <w:proofErr w:type="spellStart"/>
+      <w:r>
+        <w:rPr>
+          <w:i/>
+        </w:rPr>
+        <w:t>user</w:t>
+      </w:r>
+      <w:r>
+        <w:rPr>
+          <w:i/>
+        </w:rPr>
+        <w:t>s</w:t>
+      </w:r>
+      <w:proofErr w:type="spellEnd"/>
+      <w:r>
+        <w:t xml:space="preserve"> </w:t>
+      </w:r>
+      <w:r>
+        <w:t>permet d’enregistrer les données des personnes qui se sont inscrits à une sorites nocturnes.</w:t>
+      </w:r>
+      <w:r>
+        <w:t xml:space="preserve"> Les utilisateurs ne pouvant pas se connecter ……….</w:t>
+      </w:r>
+    </w:p>
+    <w:p/>
+    <w:p>
+      <w:pPr>
+        <w:rPr>
+          <w:i/>
+        </w:rPr>
+      </w:pPr>
+      <w:r>
+        <w:rPr>
+          <w:i/>
+        </w:rPr>
         <w:t>Table</w:t>
       </w:r>
       <w:r>
         <w:rPr>
           <w:i/>
         </w:rPr>
-        <w:t xml:space="preserve"> ‘outings’</w:t>
+        <w:t xml:space="preserve"> de jointure</w:t>
+      </w:r>
+      <w:r>
+        <w:rPr>
+          <w:i/>
+        </w:rPr>
+        <w:t xml:space="preserve"> </w:t>
+      </w:r>
+      <w:proofErr w:type="spellStart"/>
+      <w:r>
+        <w:rPr>
+          <w:i/>
+        </w:rPr>
+        <w:t>user_has_outing</w:t>
+      </w:r>
+      <w:proofErr w:type="spellEnd"/>
+      <w:r>
+        <w:rPr>
+          <w:i/>
+        </w:rPr>
+        <w:t xml:space="preserve"> e</w:t>
+      </w:r>
+      <w:r>
+        <w:rPr>
+          <w:i/>
+        </w:rPr>
+        <w:t xml:space="preserve">t </w:t>
+      </w:r>
+      <w:proofErr w:type="spellStart"/>
+      <w:r>
+        <w:rPr>
+          <w:i/>
+        </w:rPr>
+        <w:t>outing_has_celestial_object</w:t>
+      </w:r>
+      <w:proofErr w:type="spellEnd"/>
+    </w:p>
+    <w:p/>
+    <w:p>
+      <w:r>
+        <w:t xml:space="preserve">La table </w:t>
+      </w:r>
+      <w:proofErr w:type="spellStart"/>
+      <w:r>
+        <w:rPr>
+          <w:i/>
+        </w:rPr>
+        <w:t>user_has_outing</w:t>
+      </w:r>
+      <w:proofErr w:type="spellEnd"/>
+      <w:r>
+        <w:t xml:space="preserve"> </w:t>
+      </w:r>
+      <w:r>
+        <w:t>sert à définir la relation entre les utilisateurs et les sorties auxquelles ils se sont inscrits.</w:t>
+      </w:r>
+    </w:p>
+    <w:p/>
+    <w:p>
+      <w:r>
+        <w:t xml:space="preserve">La table </w:t>
+      </w:r>
+      <w:proofErr w:type="spellStart"/>
+      <w:r>
+        <w:rPr>
+          <w:i/>
+        </w:rPr>
+        <w:t>outing_has_celestial_object</w:t>
+      </w:r>
+      <w:proofErr w:type="spellEnd"/>
+      <w:r>
+        <w:t xml:space="preserve"> </w:t>
+      </w:r>
+      <w:r>
+        <w:t xml:space="preserve">fait le lien entre </w:t>
+      </w:r>
+      <w:proofErr w:type="spellStart"/>
+      <w:r>
+        <w:rPr>
+          <w:i/>
+        </w:rPr>
+        <w:t>outings</w:t>
+      </w:r>
+      <w:proofErr w:type="spellEnd"/>
+      <w:r>
+        <w:t xml:space="preserve"> et </w:t>
+      </w:r>
+      <w:proofErr w:type="spellStart"/>
+      <w:r>
+        <w:rPr>
+          <w:i/>
+        </w:rPr>
+        <w:t>celestial_objects</w:t>
+      </w:r>
+      <w:proofErr w:type="spellEnd"/>
+      <w:r>
+        <w:rPr>
+          <w:i/>
+        </w:rPr>
+        <w:t xml:space="preserve"> </w:t>
+      </w:r>
+      <w:r>
+        <w:t>car le formulaire qui concerne les sorties permet</w:t>
+      </w:r>
+      <w:r>
+        <w:t xml:space="preserve">tra de préciser, ou non, les objets célestes qui vont </w:t>
+      </w:r>
+      <w:r>
+        <w:t>être observé</w:t>
+      </w:r>
+      <w:r>
+        <w:t>s</w:t>
+      </w:r>
+      <w:r>
+        <w:t>.</w:t>
+      </w:r>
+    </w:p>
+    <w:p/>
+    <w:p>
+      <w:pPr>
+        <w:rPr>
+          <w:b/>
+        </w:rPr>
+      </w:pPr>
+      <w:proofErr w:type="spellStart"/>
+      <w:r>
+        <w:rPr>
+          <w:b/>
+        </w:rPr>
+        <w:t>Desing</w:t>
+      </w:r>
+      <w:proofErr w:type="spellEnd"/>
+      <w:r>
+        <w:rPr>
+          <w:b/>
+        </w:rPr>
+        <w:t xml:space="preserve"> Web</w:t>
+      </w:r>
+    </w:p>
+    <w:p/>
+    <w:p>
+      <w:r>
+        <w:t>Afin de respecter au mieux</w:t>
+      </w:r>
+      <w:r>
+        <w:t xml:space="preserve"> le critère d’un site responsive exigé par le </w:t>
+      </w:r>
+      <w:r>
+        <w:t>cahier des charges</w:t>
+      </w:r>
+      <w:r>
+        <w:t>,</w:t>
+      </w:r>
+      <w:r>
+        <w:t xml:space="preserve"> des classes </w:t>
+      </w:r>
+      <w:proofErr w:type="spellStart"/>
+      <w:r>
+        <w:t>Bootstrap</w:t>
+      </w:r>
+      <w:proofErr w:type="spellEnd"/>
+      <w:r>
+        <w:t xml:space="preserve"> ont été utilisées pour la création du site</w:t>
+      </w:r>
+      <w:r>
+        <w:t>.</w:t>
+      </w:r>
+      <w:r>
+        <w:t xml:space="preserve"> </w:t>
+      </w:r>
+    </w:p>
+    <w:p>
+      <w:pPr>
+        <w:spacing w:after="160" w:line="259" w:lineRule="auto"/>
+      </w:pPr>
+      <w:r>
+        <w:br w:type="page"/>
+      </w:r>
+    </w:p>
+    <w:p>
+      <w:pPr>
+        <w:pStyle w:val="Titre1"/>
+      </w:pPr>
+      <w:bookmarkStart w:id="16" w:name="_Toc102661236"/>
+      <w:r>
+        <w:lastRenderedPageBreak/>
+        <w:t>Réalisation</w:t>
+      </w:r>
+      <w:bookmarkEnd w:id="16"/>
+    </w:p>
+    <w:p>
+      <w:pPr>
+        <w:pStyle w:val="Titre2"/>
+      </w:pPr>
+      <w:bookmarkStart w:id="17" w:name="_Toc102661237"/>
+      <w:r>
+        <w:t>Dossier de réalisation</w:t>
+      </w:r>
+      <w:bookmarkEnd w:id="17"/>
+    </w:p>
+    <w:p/>
+    <w:p>
+      <w:pPr>
+        <w:rPr>
+          <w:b/>
+        </w:rPr>
+      </w:pPr>
+      <w:r>
+        <w:rPr>
+          <w:b/>
+        </w:rPr>
+        <w:t>Base de données</w:t>
+      </w:r>
+    </w:p>
+    <w:p/>
+    <w:p>
+      <w:r>
+        <w:t>L</w:t>
+      </w:r>
+      <w:r>
+        <w:t>es images des objets du catalogue de Messier,</w:t>
+      </w:r>
+      <w:r>
+        <w:t xml:space="preserve"> ont été téléchargées via </w:t>
+      </w:r>
+      <w:r>
+        <w:t xml:space="preserve">une extension Firefox: </w:t>
+      </w:r>
+      <w:hyperlink r:id="rId21" w:history="1">
+        <w:r>
+          <w:rPr>
+            <w:rStyle w:val="Lienhypertexte"/>
+          </w:rPr>
+          <w:t>DownThemAll</w:t>
+        </w:r>
+      </w:hyperlink>
+      <w:r>
+        <w:t xml:space="preserve">. Ces dernières viennent du site </w:t>
+      </w:r>
+      <w:hyperlink r:id="rId22" w:history="1">
+        <w:r>
+          <w:rPr>
+            <w:rStyle w:val="Lienhypertexte"/>
+          </w:rPr>
+          <w:t>https://www.messier-objects.com/messier-catalogue/</w:t>
+        </w:r>
+      </w:hyperlink>
+      <w:r>
+        <w:t>.</w:t>
+      </w:r>
+      <w:r>
+        <w:t xml:space="preserve"> </w:t>
+      </w:r>
+      <w:r>
+        <w:t>Un script</w:t>
+      </w:r>
+      <w:r>
+        <w:t xml:space="preserve"> P</w:t>
+      </w:r>
+      <w:r>
+        <w:t>owerS</w:t>
+      </w:r>
+      <w:r>
+        <w:t>hell a</w:t>
+      </w:r>
+      <w:r>
+        <w:t xml:space="preserve"> été utilisé pour renommer les images importées en local. </w:t>
+      </w:r>
+      <w:r>
+        <w:t xml:space="preserve">Les images de la page </w:t>
+      </w:r>
+      <w:hyperlink r:id="rId23" w:history="1">
+        <w:proofErr w:type="spellStart"/>
+        <w:r>
+          <w:rPr>
+            <w:rStyle w:val="Lienhypertexte"/>
+          </w:rPr>
+          <w:t>W</w:t>
+        </w:r>
+        <w:r>
+          <w:rPr>
+            <w:rStyle w:val="Lienhypertexte"/>
+          </w:rPr>
+          <w:t>ikipedia</w:t>
+        </w:r>
+        <w:proofErr w:type="spellEnd"/>
+      </w:hyperlink>
+      <w:r>
+        <w:t xml:space="preserve"> concernant le catalogue de Messier avaient des noms </w:t>
+      </w:r>
+      <w:r>
+        <w:t>qui</w:t>
+      </w:r>
+      <w:r>
+        <w:t xml:space="preserve"> compliquaient le renommage de celles-ci par un script.</w:t>
+      </w:r>
+      <w:r>
+        <w:t xml:space="preserve"> </w:t>
+      </w:r>
+      <w:r>
+        <w:t xml:space="preserve">Le script utilisé a permis de renommer les fichiers et de les placer dans le dossier </w:t>
+      </w:r>
+      <w:proofErr w:type="spellStart"/>
+      <w:r>
+        <w:rPr>
+          <w:i/>
+        </w:rPr>
+        <w:t>assets</w:t>
+      </w:r>
+      <w:proofErr w:type="spellEnd"/>
+      <w:r>
+        <w:rPr>
+          <w:i/>
+        </w:rPr>
+        <w:t>/</w:t>
+      </w:r>
+      <w:r>
+        <w:t xml:space="preserve"> du site web</w:t>
+      </w:r>
+      <w:r>
+        <w:t>.</w:t>
+      </w:r>
+      <w:r>
+        <w:t xml:space="preserve"> La valeur des chemins vers ces </w:t>
+      </w:r>
+      <w:r>
+        <w:t>images a</w:t>
+      </w:r>
+      <w:r>
+        <w:t xml:space="preserve"> été placé</w:t>
+      </w:r>
+      <w:r>
+        <w:t>e</w:t>
+      </w:r>
+      <w:r>
+        <w:t xml:space="preserve"> dans le fichier pictures.csv</w:t>
+      </w:r>
+    </w:p>
+    <w:p/>
+    <w:p>
+      <w:r>
+        <w:t xml:space="preserve">Pour les données de la table </w:t>
+      </w:r>
+      <w:proofErr w:type="spellStart"/>
+      <w:r>
+        <w:t>celestial_objects</w:t>
+      </w:r>
+      <w:proofErr w:type="spellEnd"/>
+      <w:r>
+        <w:t xml:space="preserve">, un autre script </w:t>
+      </w:r>
+      <w:r>
+        <w:t>a dû</w:t>
+      </w:r>
+      <w:r>
+        <w:t xml:space="preserve"> être utilisé : </w:t>
+      </w:r>
+      <w:r>
+        <w:t>extract-fk-values.ps1</w:t>
+      </w:r>
+      <w:r>
+        <w:t>.</w:t>
+      </w:r>
+      <w:r>
+        <w:t xml:space="preserve"> Ce script a pris les valeurs uniques des colonnes constellation, meilleur saison, difficulté d’observation et meilleure saison pour les placer dans d’autre fichiers CSV à part.</w:t>
+      </w:r>
+      <w:r>
+        <w:t xml:space="preserve"> </w:t>
+      </w:r>
+    </w:p>
+    <w:p/>
+    <w:p>
+      <w:pPr>
+        <w:keepNext/>
+      </w:pPr>
+      <w:r>
+        <w:pict w14:anchorId="62474C27">
+          <v:shape id="_x0000_i1030" type="#_x0000_t75" style="width:440.25pt;height:200.25pt">
+            <v:imagedata r:id="rId24" o:title="diagram-csv-to-csv"/>
+          </v:shape>
+        </w:pict>
+      </w:r>
+    </w:p>
+    <w:p>
+      <w:pPr>
+        <w:pStyle w:val="Lgende"/>
+      </w:pPr>
+    </w:p>
+    <w:p>
+      <w:pPr>
+        <w:pStyle w:val="Lgende"/>
+      </w:pPr>
+      <w:r>
+        <w:t xml:space="preserve">Diagramme </w:t>
+      </w:r>
+      <w:fldSimple w:instr=" SEQ Diagramme \* ARABIC ">
+        <w:r>
+          <w:rPr>
+            <w:noProof/>
+          </w:rPr>
+          <w:t>1</w:t>
+        </w:r>
+      </w:fldSimple>
+      <w:r>
+        <w:t>- Colonnes exportées vers des fichiers à part</w:t>
       </w:r>
     </w:p>
     <w:p/>
     <w:p/>
-    <w:p/>
-    <w:p>
-      <w:pPr>
+    <w:p>
+      <w:r>
+        <w:t>Le</w:t>
+      </w:r>
+      <w:r>
+        <w:t>s</w:t>
+      </w:r>
+      <w:r>
+        <w:t xml:space="preserve"> fichier</w:t>
+      </w:r>
+      <w:r>
+        <w:t>s</w:t>
+      </w:r>
+      <w:r>
+        <w:t xml:space="preserve"> CSV </w:t>
+      </w:r>
+      <w:r>
+        <w:t>ont</w:t>
+      </w:r>
+      <w:r>
+        <w:t xml:space="preserve"> d’abord été partiellement </w:t>
+      </w:r>
+      <w:r>
+        <w:t>importé dans la base de données. Le script SQL « </w:t>
+      </w:r>
+      <w:r>
+        <w:t>copy-</w:t>
+      </w:r>
+      <w:proofErr w:type="spellStart"/>
+      <w:r>
+        <w:t>csv.sql</w:t>
+      </w:r>
+      <w:proofErr w:type="spellEnd"/>
+      <w:r>
+        <w:t> » a été créé afin d’inscrire les données des tables sans clés étrangères</w:t>
+      </w:r>
+      <w:r>
+        <w:t xml:space="preserve">. </w:t>
+      </w:r>
+      <w:r>
+        <w:t>Les données entières du CSV</w:t>
+      </w:r>
+      <w:r>
+        <w:t xml:space="preserve"> ont été placées dans une table </w:t>
+      </w:r>
+      <w:r>
+        <w:t>intermédiaire</w:t>
+      </w:r>
+      <w:r>
+        <w:t xml:space="preserve"> </w:t>
+      </w:r>
+      <w:proofErr w:type="spellStart"/>
+      <w:r>
         <w:rPr>
           <w:i/>
         </w:rPr>
-      </w:pPr>
-      <w:r>
-        <w:rPr>
-          <w:i/>
-        </w:rPr>
-        <w:t>Table</w:t>
-      </w:r>
-      <w:r>
-        <w:rPr>
-          <w:i/>
-        </w:rPr>
-        <w:t xml:space="preserve"> ‘outings_has_celestial_objects’</w:t>
+        <w:t>tmp_celestial_objects</w:t>
+      </w:r>
+      <w:proofErr w:type="spellEnd"/>
+      <w:r>
+        <w:t>.</w:t>
+      </w:r>
+      <w:r>
+        <w:t xml:space="preserve"> </w:t>
+      </w:r>
+      <w:r>
+        <w:t xml:space="preserve">Une </w:t>
+      </w:r>
+      <w:r>
+        <w:t xml:space="preserve">opération </w:t>
+      </w:r>
+      <w:r>
+        <w:t xml:space="preserve">similaire </w:t>
+      </w:r>
+      <w:r>
+        <w:t>a été faite pour les données du fichier pictures.csv</w:t>
+      </w:r>
+      <w:r>
+        <w:t xml:space="preserve"> mais ce fichier contient une colonne en plus </w:t>
+      </w:r>
+      <w:r>
+        <w:t>pour le numéro Messier de l’objet représenté.</w:t>
+      </w:r>
+    </w:p>
+    <w:p>
+      <w:r>
+        <w:rPr>
+          <w:noProof/>
+          <w:lang w:eastAsia="fr-CH"/>
+        </w:rPr>
+        <w:lastRenderedPageBreak/>
+        <w:drawing>
+          <wp:anchor distT="0" distB="0" distL="114300" distR="114300" simplePos="0" relativeHeight="251662336" behindDoc="0" locked="0" layoutInCell="1" allowOverlap="1" wp14:anchorId="3CA96608" wp14:editId="46BA290F">
+            <wp:simplePos x="0" y="0"/>
+            <wp:positionH relativeFrom="margin">
+              <wp:align>center</wp:align>
+            </wp:positionH>
+            <wp:positionV relativeFrom="paragraph">
+              <wp:posOffset>236870</wp:posOffset>
+            </wp:positionV>
+            <wp:extent cx="2753995" cy="2296795"/>
+            <wp:effectExtent l="0" t="0" r="8255" b="8255"/>
+            <wp:wrapTopAndBottom/>
+            <wp:docPr id="7" name="Image 7" descr="C:\TPI\analyse\diagram-csv-to-csv_db-Page-2.png"/>
+            <wp:cNvGraphicFramePr>
+              <a:graphicFrameLocks xmlns:a="http://schemas.openxmlformats.org/drawingml/2006/main" noChangeAspect="1"/>
+            </wp:cNvGraphicFramePr>
+            <a:graphic xmlns:a="http://schemas.openxmlformats.org/drawingml/2006/main">
+              <a:graphicData uri="http://schemas.openxmlformats.org/drawingml/2006/picture">
+                <pic:pic xmlns:pic="http://schemas.openxmlformats.org/drawingml/2006/picture">
+                  <pic:nvPicPr>
+                    <pic:cNvPr id="0" name="Picture 10" descr="C:\TPI\analyse\diagram-csv-to-csv_db-Page-2.png"/>
+                    <pic:cNvPicPr>
+                      <a:picLocks noChangeAspect="1" noChangeArrowheads="1"/>
+                    </pic:cNvPicPr>
+                  </pic:nvPicPr>
+                  <pic:blipFill>
+                    <a:blip r:embed="rId25">
+                      <a:extLst>
+                        <a:ext uri="{28A0092B-C50C-407E-A947-70E740481C1C}">
+                          <a14:useLocalDpi xmlns:a14="http://schemas.microsoft.com/office/drawing/2010/main" val="0"/>
+                        </a:ext>
+                      </a:extLst>
+                    </a:blip>
+                    <a:srcRect/>
+                    <a:stretch>
+                      <a:fillRect/>
+                    </a:stretch>
+                  </pic:blipFill>
+                  <pic:spPr bwMode="auto">
+                    <a:xfrm>
+                      <a:off x="0" y="0"/>
+                      <a:ext cx="2753995" cy="2296795"/>
+                    </a:xfrm>
+                    <a:prstGeom prst="rect">
+                      <a:avLst/>
+                    </a:prstGeom>
+                    <a:noFill/>
+                    <a:ln>
+                      <a:noFill/>
+                    </a:ln>
+                  </pic:spPr>
+                </pic:pic>
+              </a:graphicData>
+            </a:graphic>
+          </wp:anchor>
+        </w:drawing>
       </w:r>
     </w:p>
     <w:p/>
     <w:p/>
+    <w:p>
+      <w:r>
+        <w:t>Cette dernière action a conclu l’import intégral des données du fichier CSV principal. Le transfert des données depuis les tables temporaires</w:t>
+      </w:r>
+      <w:r>
+        <w:t xml:space="preserve"> vers la table </w:t>
+      </w:r>
+      <w:proofErr w:type="spellStart"/>
+      <w:r>
+        <w:rPr>
+          <w:i/>
+        </w:rPr>
+        <w:t>celestial_object</w:t>
+      </w:r>
+      <w:r>
+        <w:t>s</w:t>
+      </w:r>
+      <w:proofErr w:type="spellEnd"/>
+      <w:r>
+        <w:t xml:space="preserve"> a été réalisée via un script CSV</w:t>
+      </w:r>
+      <w:r>
+        <w:t xml:space="preserve">. </w:t>
+      </w:r>
+      <w:r>
+        <w:t xml:space="preserve"> </w:t>
+      </w:r>
+      <w:r>
+        <w:t xml:space="preserve">Ce script a </w:t>
+      </w:r>
+      <w:r>
+        <w:t>repris les valeurs des colonnes qui ne contenaient pas de clé étrangères d</w:t>
+      </w:r>
+      <w:r>
+        <w:t>e la table temporaire et les a insérée</w:t>
+      </w:r>
+      <w:r>
+        <w:t>s</w:t>
+      </w:r>
+      <w:r>
+        <w:t xml:space="preserve"> directement dans la table de destination. </w:t>
+      </w:r>
+      <w:r>
+        <w:t xml:space="preserve">Les clés étrangères ont été ajoutées à </w:t>
+      </w:r>
+      <w:proofErr w:type="spellStart"/>
+      <w:r>
+        <w:rPr>
+          <w:i/>
+        </w:rPr>
+        <w:t>celestial_object</w:t>
+      </w:r>
+      <w:r>
+        <w:t>s</w:t>
+      </w:r>
+      <w:proofErr w:type="spellEnd"/>
+      <w:r>
+        <w:t xml:space="preserve"> </w:t>
+      </w:r>
+      <w:r>
+        <w:t>en comparant les valeurs des colonnes de la table temporaire avec les colonnes ‘noms’ des tables concernées.</w:t>
+      </w:r>
+      <w:r>
+        <w:t xml:space="preserve"> Finalement les chemins des images ont pu être inscrit via une comparaison du numéro de Messier de l’</w:t>
+      </w:r>
+      <w:r>
+        <w:t>entrée du tableau des objets célestes à</w:t>
+      </w:r>
+      <w:r>
+        <w:t xml:space="preserve"> celui</w:t>
+      </w:r>
+      <w:r>
+        <w:t xml:space="preserve"> de l’entrée de la table </w:t>
+      </w:r>
+      <w:proofErr w:type="spellStart"/>
+      <w:r>
+        <w:rPr>
+          <w:i/>
+        </w:rPr>
+        <w:t>tmp_pictures</w:t>
+      </w:r>
+      <w:proofErr w:type="spellEnd"/>
+    </w:p>
+    <w:p>
+      <w:pPr>
+        <w:spacing w:after="160" w:line="259" w:lineRule="auto"/>
+      </w:pPr>
+      <w:r>
+        <w:br w:type="page"/>
+      </w:r>
+    </w:p>
+    <w:p>
+      <w:pPr>
+        <w:rPr>
+          <w:b/>
+        </w:rPr>
+      </w:pPr>
+      <w:r>
+        <w:rPr>
+          <w:b/>
+        </w:rPr>
+        <w:lastRenderedPageBreak/>
+        <w:t>Site web</w:t>
+      </w:r>
+    </w:p>
     <w:p/>
     <w:p>
-      <w:pPr>
-        <w:rPr>
-          <w:i/>
-        </w:rPr>
-      </w:pPr>
-      <w:r>
-        <w:rPr>
-          <w:i/>
-        </w:rPr>
-        <w:t>Table</w:t>
-      </w:r>
-      <w:r>
-        <w:rPr>
-          <w:i/>
-        </w:rPr>
-        <w:t xml:space="preserve"> users</w:t>
-      </w:r>
+      <w:r>
+        <w:t xml:space="preserve">Voici le rendu final des pages qui été conçu via des maquettes : </w:t>
+      </w:r>
+    </w:p>
+    <w:p/>
+    <w:p>
+      <w:r>
+        <w:t>Page d’accueil :</w:t>
+      </w:r>
+    </w:p>
+    <w:p/>
+    <w:p>
+      <w:r>
+        <w:rPr>
+          <w:noProof/>
+          <w:lang w:eastAsia="fr-CH"/>
+        </w:rPr>
+        <w:drawing>
+          <wp:inline distT="0" distB="0" distL="0" distR="0" wp14:anchorId="00F07CF5" wp14:editId="4E5BBFC0">
+            <wp:extent cx="6250675" cy="3802632"/>
+            <wp:effectExtent l="0" t="0" r="0" b="7620"/>
+            <wp:docPr id="8" name="Image 8"/>
+            <wp:cNvGraphicFramePr>
+              <a:graphicFrameLocks xmlns:a="http://schemas.openxmlformats.org/drawingml/2006/main" noChangeAspect="1"/>
+            </wp:cNvGraphicFramePr>
+            <a:graphic xmlns:a="http://schemas.openxmlformats.org/drawingml/2006/main">
+              <a:graphicData uri="http://schemas.openxmlformats.org/drawingml/2006/picture">
+                <pic:pic xmlns:pic="http://schemas.openxmlformats.org/drawingml/2006/picture">
+                  <pic:nvPicPr>
+                    <pic:cNvPr id="1" name=""/>
+                    <pic:cNvPicPr/>
+                  </pic:nvPicPr>
+                  <pic:blipFill>
+                    <a:blip r:embed="rId26"/>
+                    <a:stretch>
+                      <a:fillRect/>
+                    </a:stretch>
+                  </pic:blipFill>
+                  <pic:spPr>
+                    <a:xfrm>
+                      <a:off x="0" y="0"/>
+                      <a:ext cx="6256871" cy="3806401"/>
+                    </a:xfrm>
+                    <a:prstGeom prst="rect">
+                      <a:avLst/>
+                    </a:prstGeom>
+                  </pic:spPr>
+                </pic:pic>
+              </a:graphicData>
+            </a:graphic>
+          </wp:inline>
+        </w:drawing>
+      </w:r>
+    </w:p>
+    <w:p/>
+    <w:p>
+      <w:pPr>
+        <w:rPr>
+          <w:color w:val="FF0000"/>
+        </w:rPr>
+      </w:pPr>
+      <w:r>
+        <w:rPr>
+          <w:color w:val="FF0000"/>
+        </w:rPr>
+        <w:t xml:space="preserve">Changer les </w:t>
+      </w:r>
+      <w:proofErr w:type="spellStart"/>
+      <w:r>
+        <w:rPr>
+          <w:color w:val="FF0000"/>
+        </w:rPr>
+        <w:t>lorem</w:t>
+      </w:r>
+      <w:proofErr w:type="spellEnd"/>
+      <w:r>
+        <w:rPr>
+          <w:color w:val="FF0000"/>
+        </w:rPr>
+        <w:t xml:space="preserve"> </w:t>
+      </w:r>
+      <w:proofErr w:type="spellStart"/>
+      <w:r>
+        <w:rPr>
+          <w:color w:val="FF0000"/>
+        </w:rPr>
+        <w:t>ipsum</w:t>
+      </w:r>
+      <w:proofErr w:type="spellEnd"/>
+      <w:r>
+        <w:rPr>
+          <w:color w:val="FF0000"/>
+        </w:rPr>
+        <w:t> ??</w:t>
+      </w:r>
+    </w:p>
+    <w:p>
+      <w:pPr>
+        <w:spacing w:after="160" w:line="259" w:lineRule="auto"/>
+      </w:pPr>
+      <w:r>
+        <w:br w:type="page"/>
+      </w:r>
+    </w:p>
+    <w:p/>
+    <w:p>
+      <w:pPr>
+        <w:pStyle w:val="Titre2"/>
+      </w:pPr>
+      <w:bookmarkStart w:id="18" w:name="_Toc102661238"/>
+      <w:r>
+        <w:t>Description des tests effectués</w:t>
+      </w:r>
+      <w:bookmarkEnd w:id="18"/>
     </w:p>
     <w:p/>
     <w:p/>
-    <w:p/>
-    <w:p>
-      <w:pPr>
-        <w:rPr>
-          <w:i/>
-        </w:rPr>
-      </w:pPr>
-      <w:r>
-        <w:rPr>
-          <w:i/>
-        </w:rPr>
-        <w:t>Table</w:t>
-      </w:r>
-      <w:r>
-        <w:rPr>
-          <w:i/>
-        </w:rPr>
-        <w:t xml:space="preserve"> ‘user_has_outing’</w:t>
-      </w:r>
-    </w:p>
-    <w:p/>
-    <w:p/>
-    <w:p/>
-    <w:p>
-      <w:pPr>
-        <w:rPr>
-          <w:i/>
-        </w:rPr>
-      </w:pPr>
-      <w:r>
-        <w:rPr>
-          <w:i/>
-        </w:rPr>
-        <w:t>Table ‘tmp</w:t>
-      </w:r>
-    </w:p>
-    <w:p/>
-    <w:p>
-      <w:bookmarkStart w:id="15" w:name="_GoBack"/>
-      <w:bookmarkEnd w:id="15"/>
-    </w:p>
-    <w:p/>
-    <w:p>
-      <w:pPr>
-        <w:rPr>
-          <w:b/>
-        </w:rPr>
-      </w:pPr>
-      <w:r>
-        <w:rPr>
-          <w:b/>
-        </w:rPr>
-        <w:t>Desing Web</w:t>
-      </w:r>
-    </w:p>
-    <w:p/>
-    <w:p>
-      <w:r>
-        <w:t>Afin de respecter au mieux</w:t>
-      </w:r>
-      <w:r>
-        <w:t xml:space="preserve"> le critère d’un site responsive exigé par le </w:t>
-      </w:r>
-      <w:r>
-        <w:t>cahier des charges</w:t>
-      </w:r>
-      <w:r>
-        <w:t>,</w:t>
-      </w:r>
-      <w:r>
-        <w:t xml:space="preserve"> des classes Bootstrap ont été utilisées pour la création du site</w:t>
-      </w:r>
-      <w:r>
-        <w:t>.</w:t>
-      </w:r>
-      <w:r>
-        <w:t xml:space="preserve"> </w:t>
-      </w:r>
-    </w:p>
-    <w:p>
-      <w:pPr>
-        <w:pStyle w:val="Titre1"/>
-      </w:pPr>
-      <w:bookmarkStart w:id="16" w:name="_Toc102661236"/>
-      <w:r>
-        <w:t>Réalisation</w:t>
-      </w:r>
-      <w:bookmarkEnd w:id="16"/>
-    </w:p>
-    <w:p>
-      <w:pPr>
-        <w:pStyle w:val="Titre2"/>
-      </w:pPr>
-      <w:bookmarkStart w:id="17" w:name="_Toc102661237"/>
-      <w:r>
-        <w:t>Dossier de réalisation</w:t>
-      </w:r>
-      <w:bookmarkEnd w:id="17"/>
-    </w:p>
-    <w:p/>
-    <w:p>
-      <w:pPr>
-        <w:pStyle w:val="Titre2"/>
-      </w:pPr>
-      <w:bookmarkStart w:id="18" w:name="_Toc102661238"/>
-      <w:r>
-        <w:lastRenderedPageBreak/>
-        <w:t>Description des tests effectués</w:t>
-      </w:r>
-      <w:bookmarkEnd w:id="18"/>
-    </w:p>
     <w:p/>
     <w:p>
       <w:pPr>
@@ -4027,7 +4905,7 @@
             <w:tcW w:w="8074" w:type="dxa"/>
           </w:tcPr>
           <w:p>
-            <w:hyperlink r:id="rId22" w:history="1">
+            <w:hyperlink r:id="rId27" w:history="1">
               <w:r>
                 <w:rPr>
                   <w:rStyle w:val="Lienhypertexte"/>
@@ -4053,7 +4931,7 @@
             <w:tcW w:w="8074" w:type="dxa"/>
           </w:tcPr>
           <w:p>
-            <w:hyperlink r:id="rId23" w:history="1">
+            <w:hyperlink r:id="rId28" w:history="1">
               <w:r>
                 <w:rPr>
                   <w:rStyle w:val="Lienhypertexte"/>
@@ -4079,7 +4957,7 @@
             <w:tcW w:w="8074" w:type="dxa"/>
           </w:tcPr>
           <w:p>
-            <w:hyperlink r:id="rId24" w:history="1">
+            <w:hyperlink r:id="rId29" w:history="1">
               <w:r>
                 <w:rPr>
                   <w:rStyle w:val="Lienhypertexte"/>
@@ -4105,7 +4983,7 @@
             <w:tcW w:w="8074" w:type="dxa"/>
           </w:tcPr>
           <w:p>
-            <w:hyperlink r:id="rId25" w:history="1">
+            <w:hyperlink r:id="rId30" w:history="1">
               <w:r>
                 <w:rPr>
                   <w:rStyle w:val="Lienhypertexte"/>
@@ -4131,7 +5009,7 @@
             <w:tcW w:w="8074" w:type="dxa"/>
           </w:tcPr>
           <w:p>
-            <w:hyperlink r:id="rId26" w:history="1">
+            <w:hyperlink r:id="rId31" w:history="1">
               <w:r>
                 <w:rPr>
                   <w:rStyle w:val="Lienhypertexte"/>
@@ -4157,7 +5035,7 @@
             <w:tcW w:w="8074" w:type="dxa"/>
           </w:tcPr>
           <w:p>
-            <w:hyperlink r:id="rId27" w:history="1">
+            <w:hyperlink r:id="rId32" w:history="1">
               <w:r>
                 <w:rPr>
                   <w:rStyle w:val="Lienhypertexte"/>
@@ -4180,7 +5058,7 @@
             <w:tcW w:w="8074" w:type="dxa"/>
           </w:tcPr>
           <w:p>
-            <w:hyperlink r:id="rId28" w:history="1">
+            <w:hyperlink r:id="rId33" w:history="1">
               <w:r>
                 <w:rPr>
                   <w:rStyle w:val="Lienhypertexte"/>
@@ -4203,7 +5081,7 @@
             <w:tcW w:w="8074" w:type="dxa"/>
           </w:tcPr>
           <w:p>
-            <w:hyperlink r:id="rId29" w:history="1">
+            <w:hyperlink r:id="rId34" w:history="1">
               <w:r>
                 <w:rPr>
                   <w:rStyle w:val="Lienhypertexte"/>
@@ -4229,7 +5107,7 @@
             <w:tcW w:w="8074" w:type="dxa"/>
           </w:tcPr>
           <w:p>
-            <w:hyperlink r:id="rId30" w:history="1">
+            <w:hyperlink r:id="rId35" w:history="1">
               <w:r>
                 <w:rPr>
                   <w:rStyle w:val="Lienhypertexte"/>
@@ -4255,7 +5133,7 @@
             <w:tcW w:w="8074" w:type="dxa"/>
           </w:tcPr>
           <w:p>
-            <w:hyperlink r:id="rId31" w:history="1">
+            <w:hyperlink r:id="rId36" w:history="1">
               <w:r>
                 <w:rPr>
                   <w:rStyle w:val="Lienhypertexte"/>
@@ -4281,7 +5159,7 @@
             <w:tcW w:w="8074" w:type="dxa"/>
           </w:tcPr>
           <w:p>
-            <w:hyperlink r:id="rId32" w:history="1">
+            <w:hyperlink r:id="rId37" w:history="1">
               <w:r>
                 <w:rPr>
                   <w:rStyle w:val="Lienhypertexte"/>
@@ -4307,7 +5185,7 @@
             <w:tcW w:w="8074" w:type="dxa"/>
           </w:tcPr>
           <w:p>
-            <w:hyperlink r:id="rId33" w:anchor="DATATYPE-NUMERIC-DECIMAL" w:history="1">
+            <w:hyperlink r:id="rId38" w:anchor="DATATYPE-NUMERIC-DECIMAL" w:history="1">
               <w:r>
                 <w:rPr>
                   <w:rStyle w:val="Lienhypertexte"/>
@@ -4333,7 +5211,7 @@
             <w:tcW w:w="8074" w:type="dxa"/>
           </w:tcPr>
           <w:p>
-            <w:hyperlink r:id="rId34" w:history="1">
+            <w:hyperlink r:id="rId39" w:history="1">
               <w:r>
                 <w:rPr>
                   <w:rStyle w:val="Lienhypertexte"/>
@@ -4377,7 +5255,7 @@
             <w:tcW w:w="8074" w:type="dxa"/>
           </w:tcPr>
           <w:p>
-            <w:hyperlink r:id="rId35" w:history="1">
+            <w:hyperlink r:id="rId40" w:history="1">
               <w:r>
                 <w:rPr>
                   <w:rStyle w:val="Lienhypertexte"/>
@@ -4403,7 +5281,7 @@
             <w:tcW w:w="8074" w:type="dxa"/>
           </w:tcPr>
           <w:p>
-            <w:hyperlink r:id="rId36" w:history="1">
+            <w:hyperlink r:id="rId41" w:history="1">
               <w:r>
                 <w:rPr>
                   <w:rStyle w:val="Lienhypertexte"/>
@@ -4429,7 +5307,7 @@
             <w:tcW w:w="8074" w:type="dxa"/>
           </w:tcPr>
           <w:p>
-            <w:hyperlink r:id="rId37" w:history="1">
+            <w:hyperlink r:id="rId42" w:history="1">
               <w:r>
                 <w:rPr>
                   <w:rStyle w:val="Lienhypertexte"/>
@@ -4455,7 +5333,7 @@
             <w:tcW w:w="8074" w:type="dxa"/>
           </w:tcPr>
           <w:p>
-            <w:hyperlink r:id="rId38" w:history="1">
+            <w:hyperlink r:id="rId43" w:history="1">
               <w:r>
                 <w:rPr>
                   <w:rStyle w:val="Lienhypertexte"/>
@@ -4481,7 +5359,7 @@
             <w:tcW w:w="8074" w:type="dxa"/>
           </w:tcPr>
           <w:p>
-            <w:hyperlink r:id="rId39" w:history="1">
+            <w:hyperlink r:id="rId44" w:history="1">
               <w:r>
                 <w:rPr>
                   <w:rStyle w:val="Lienhypertexte"/>
@@ -4507,7 +5385,7 @@
             <w:tcW w:w="8074" w:type="dxa"/>
           </w:tcPr>
           <w:p>
-            <w:hyperlink r:id="rId40" w:history="1">
+            <w:hyperlink r:id="rId45" w:history="1">
               <w:r>
                 <w:rPr>
                   <w:rStyle w:val="Lienhypertexte"/>
@@ -4533,7 +5411,7 @@
             <w:tcW w:w="8074" w:type="dxa"/>
           </w:tcPr>
           <w:p>
-            <w:hyperlink r:id="rId41" w:history="1">
+            <w:hyperlink r:id="rId46" w:history="1">
               <w:r>
                 <w:rPr>
                   <w:rStyle w:val="Lienhypertexte"/>
@@ -4559,7 +5437,7 @@
             <w:tcW w:w="8074" w:type="dxa"/>
           </w:tcPr>
           <w:p>
-            <w:hyperlink r:id="rId42" w:history="1">
+            <w:hyperlink r:id="rId47" w:history="1">
               <w:r>
                 <w:rPr>
                   <w:rStyle w:val="Lienhypertexte"/>
@@ -4642,7 +5520,7 @@
                 <w:rStyle w:val="Lienhypertexte"/>
               </w:rPr>
             </w:pPr>
-            <w:hyperlink r:id="rId43" w:history="1">
+            <w:hyperlink r:id="rId48" w:history="1">
               <w:r>
                 <w:rPr>
                   <w:rStyle w:val="Lienhypertexte"/>
@@ -4666,7 +5544,6 @@
           </w:tcPr>
           <w:p>
             <w:r>
-              <w:lastRenderedPageBreak/>
               <w:t>05.05</w:t>
             </w:r>
           </w:p>
@@ -4701,7 +5578,7 @@
                 <w:rStyle w:val="Lienhypertexte"/>
               </w:rPr>
             </w:pPr>
-            <w:hyperlink r:id="rId44" w:history="1">
+            <w:hyperlink r:id="rId49" w:history="1">
               <w:r>
                 <w:rPr>
                   <w:rStyle w:val="Lienhypertexte"/>
@@ -4761,7 +5638,7 @@
                 <w:rStyle w:val="Lienhypertexte"/>
               </w:rPr>
             </w:pPr>
-            <w:hyperlink r:id="rId45" w:history="1">
+            <w:hyperlink r:id="rId50" w:history="1">
               <w:r>
                 <w:rPr>
                   <w:rStyle w:val="Lienhypertexte"/>
@@ -4795,7 +5672,7 @@
                 <w:rStyle w:val="Lienhypertexte"/>
               </w:rPr>
             </w:pPr>
-            <w:hyperlink r:id="rId46" w:history="1">
+            <w:hyperlink r:id="rId51" w:history="1">
               <w:r>
                 <w:rPr>
                   <w:rStyle w:val="Lienhypertexte"/>
@@ -5121,7 +5998,7 @@
             <w:r>
               <w:t xml:space="preserve"> catalogue Messier : </w:t>
             </w:r>
-            <w:hyperlink r:id="rId47" w:history="1">
+            <w:hyperlink r:id="rId52" w:history="1">
               <w:r>
                 <w:rPr>
                   <w:rStyle w:val="Lienhypertexte"/>
@@ -5153,7 +6030,7 @@
             <w:r>
               <w:t xml:space="preserve">  - remplacer du texte par un autre : </w:t>
             </w:r>
-            <w:hyperlink r:id="rId48" w:history="1">
+            <w:hyperlink r:id="rId53" w:history="1">
               <w:r>
                 <w:rPr>
                   <w:rStyle w:val="Lienhypertexte"/>
@@ -5182,7 +6059,7 @@
             <w:r>
               <w:t xml:space="preserve">Template de tableau: </w:t>
             </w:r>
-            <w:hyperlink r:id="rId49" w:history="1">
+            <w:hyperlink r:id="rId54" w:history="1">
               <w:r>
                 <w:rPr>
                   <w:rStyle w:val="Lienhypertexte"/>
@@ -5209,9 +6086,17 @@
           </w:tcPr>
           <w:p>
             <w:r>
-              <w:t xml:space="preserve">Choisir une base de données en psql : </w:t>
-            </w:r>
-            <w:hyperlink r:id="rId50" w:history="1">
+              <w:t xml:space="preserve">Choisir une base de données en </w:t>
+            </w:r>
+            <w:proofErr w:type="spellStart"/>
+            <w:r>
+              <w:t>psql</w:t>
+            </w:r>
+            <w:proofErr w:type="spellEnd"/>
+            <w:r>
+              <w:t xml:space="preserve"> : </w:t>
+            </w:r>
+            <w:hyperlink r:id="rId55" w:history="1">
               <w:r>
                 <w:rPr>
                   <w:rStyle w:val="Lienhypertexte"/>
@@ -5238,9 +6123,17 @@
           </w:tcPr>
           <w:p>
             <w:r>
-              <w:t xml:space="preserve">Utilisation de chemin relatif en psql : </w:t>
-            </w:r>
-            <w:hyperlink r:id="rId51" w:history="1">
+              <w:t xml:space="preserve">Utilisation de chemin relatif en </w:t>
+            </w:r>
+            <w:proofErr w:type="spellStart"/>
+            <w:r>
+              <w:t>psql</w:t>
+            </w:r>
+            <w:proofErr w:type="spellEnd"/>
+            <w:r>
+              <w:t xml:space="preserve"> : </w:t>
+            </w:r>
+            <w:hyperlink r:id="rId56" w:history="1">
               <w:r>
                 <w:rPr>
                   <w:rStyle w:val="Lienhypertexte"/>
@@ -5267,9 +6160,17 @@
           </w:tcPr>
           <w:p>
             <w:r>
-              <w:t xml:space="preserve">Documentation postgres sur le type SERIAL : </w:t>
-            </w:r>
-            <w:hyperlink r:id="rId52" w:anchor="DATATYPE-SERIAL" w:history="1">
+              <w:t xml:space="preserve">Documentation </w:t>
+            </w:r>
+            <w:proofErr w:type="spellStart"/>
+            <w:r>
+              <w:t>postgres</w:t>
+            </w:r>
+            <w:proofErr w:type="spellEnd"/>
+            <w:r>
+              <w:t xml:space="preserve"> sur le type SERIAL : </w:t>
+            </w:r>
+            <w:hyperlink r:id="rId57" w:anchor="DATATYPE-SERIAL" w:history="1">
               <w:r>
                 <w:rPr>
                   <w:rStyle w:val="Lienhypertexte"/>
@@ -5296,9 +6197,17 @@
           </w:tcPr>
           <w:p>
             <w:r>
-              <w:t xml:space="preserve">Copy csv dans la bdd : </w:t>
-            </w:r>
-            <w:hyperlink r:id="rId53" w:history="1">
+              <w:t xml:space="preserve">Copy csv dans la </w:t>
+            </w:r>
+            <w:proofErr w:type="spellStart"/>
+            <w:r>
+              <w:t>bdd</w:t>
+            </w:r>
+            <w:proofErr w:type="spellEnd"/>
+            <w:r>
+              <w:t xml:space="preserve"> : </w:t>
+            </w:r>
+            <w:hyperlink r:id="rId58" w:history="1">
               <w:r>
                 <w:rPr>
                   <w:rStyle w:val="Lienhypertexte"/>
@@ -5343,9 +6252,17 @@
           </w:tcPr>
           <w:p>
             <w:r>
-              <w:t xml:space="preserve">Fichier pour créer la bdd : </w:t>
-            </w:r>
-            <w:hyperlink r:id="rId54" w:history="1">
+              <w:t xml:space="preserve">Fichier pour créer la </w:t>
+            </w:r>
+            <w:proofErr w:type="spellStart"/>
+            <w:r>
+              <w:t>bdd</w:t>
+            </w:r>
+            <w:proofErr w:type="spellEnd"/>
+            <w:r>
+              <w:t xml:space="preserve"> : </w:t>
+            </w:r>
+            <w:hyperlink r:id="rId59" w:history="1">
               <w:r>
                 <w:rPr>
                   <w:rStyle w:val="Lienhypertexte"/>
@@ -5374,7 +6291,7 @@
             <w:r>
               <w:t xml:space="preserve">Télécharger de images de site : </w:t>
             </w:r>
-            <w:hyperlink r:id="rId55" w:history="1">
+            <w:hyperlink r:id="rId60" w:history="1">
               <w:r>
                 <w:rPr>
                   <w:rStyle w:val="Lienhypertexte"/>
@@ -5458,7 +6375,7 @@
       <w:rPr>
         <w:noProof/>
       </w:rPr>
-      <w:t>12</w:t>
+      <w:t>17</w:t>
     </w:r>
     <w:r>
       <w:fldChar w:fldCharType="end"/>
@@ -6675,7 +7592,7 @@
   <w:style w:type="paragraph" w:default="1" w:styleId="Normal">
     <w:name w:val="Normal"/>
     <w:qFormat/>
-    <w:rsid w:val="002A54EF"/>
+    <w:rsid w:val="005202BA"/>
     <w:pPr>
       <w:spacing w:after="0" w:line="240" w:lineRule="auto"/>
     </w:pPr>
@@ -6752,7 +7669,6 @@
   <w:style w:type="character" w:default="1" w:styleId="Policepardfaut">
     <w:name w:val="Default Paragraph Font"/>
     <w:uiPriority w:val="1"/>
-    <w:semiHidden/>
     <w:unhideWhenUsed/>
   </w:style>
   <w:style w:type="table" w:default="1" w:styleId="TableauNormal">
@@ -6991,6 +7907,25 @@
       <w:u w:val="single"/>
     </w:rPr>
   </w:style>
+  <w:style w:type="paragraph" w:styleId="Lgende">
+    <w:name w:val="caption"/>
+    <w:basedOn w:val="Normal"/>
+    <w:next w:val="Normal"/>
+    <w:uiPriority w:val="35"/>
+    <w:unhideWhenUsed/>
+    <w:qFormat/>
+    <w:rsid w:val="00934AD1"/>
+    <w:pPr>
+      <w:spacing w:after="200"/>
+    </w:pPr>
+    <w:rPr>
+      <w:i/>
+      <w:iCs/>
+      <w:color w:val="44546A" w:themeColor="text2"/>
+      <w:sz w:val="18"/>
+      <w:szCs w:val="18"/>
+    </w:rPr>
+  </w:style>
 </w:styles>
 </file>
 
@@ -7148,6 +8083,7 @@
     <w:rsid w:val="00BB280E"/>
     <w:rsid w:val="00C0565F"/>
     <w:rsid w:val="00C94C36"/>
+    <w:rsid w:val="00DB3E64"/>
     <w:rsid w:val="00EF21CD"/>
     <w:rsid w:val="00F353B0"/>
   </w:rsids>
@@ -7896,7 +8832,7 @@
 </file>
 
 <file path=customXml/itemProps2.xml><?xml version="1.0" encoding="utf-8"?>
-<ds:datastoreItem xmlns:ds="http://schemas.openxmlformats.org/officeDocument/2006/customXml" ds:itemID="{4336968E-6D2B-46B7-AB35-FB14487F70A0}">
+<ds:datastoreItem xmlns:ds="http://schemas.openxmlformats.org/officeDocument/2006/customXml" ds:itemID="{1FD03E2B-C911-4EFF-991F-FCDD4DD72076}">
   <ds:schemaRefs>
     <ds:schemaRef ds:uri="http://schemas.openxmlformats.org/officeDocument/2006/bibliography"/>
   </ds:schemaRefs>

</xml_diff>

<commit_message>
new outing started + some docs
</commit_message>
<xml_diff>
--- a/rapports et jdt/dossierProjet_Nithujan.docx
+++ b/rapports et jdt/dossierProjet_Nithujan.docx
@@ -2581,7 +2581,11 @@
         </w:numPr>
       </w:pPr>
       <w:r>
-        <w:t>Le site sera intégralement res</w:t>
+        <w:t xml:space="preserve">Le site sera intégralement </w:t>
+      </w:r>
+      <w:proofErr w:type="gramStart"/>
+      <w:r>
+        <w:t>res</w:t>
       </w:r>
       <w:r>
         <w:t>p</w:t>
@@ -2589,6 +2593,7 @@
       <w:r>
         <w:t>onsive</w:t>
       </w:r>
+      <w:proofErr w:type="gramEnd"/>
     </w:p>
     <w:p>
       <w:pPr>
@@ -2809,8 +2814,13 @@
         <w:t>Cette planification implique une gestion de projet en agile</w:t>
       </w:r>
       <w:r>
-        <w:t>, le projet utilise donc l’application web icescrum</w:t>
-      </w:r>
+        <w:t xml:space="preserve">, le projet utilise donc l’application web </w:t>
+      </w:r>
+      <w:proofErr w:type="spellStart"/>
+      <w:r>
+        <w:t>icescrum</w:t>
+      </w:r>
+      <w:proofErr w:type="spellEnd"/>
       <w:r>
         <w:t xml:space="preserve"> (A METTRE AILLEURS ???)</w:t>
       </w:r>
@@ -3327,7 +3337,15 @@
         <w:tab/>
       </w:r>
       <w:r>
-        <w:t>avec la cheffe de projet Mme Andolfatto a permis d’apporter des idées de recherche à effectuer</w:t>
+        <w:t xml:space="preserve">avec la cheffe de projet Mme </w:t>
+      </w:r>
+      <w:proofErr w:type="spellStart"/>
+      <w:r>
+        <w:t>Andolfatto</w:t>
+      </w:r>
+      <w:proofErr w:type="spellEnd"/>
+      <w:r>
+        <w:t xml:space="preserve"> a permis d’apporter des idées de recherche à effectuer</w:t>
       </w:r>
       <w:r>
         <w:t>.</w:t>
@@ -3409,6 +3427,7 @@
           <w:numId w:val="6"/>
         </w:numPr>
       </w:pPr>
+      <w:proofErr w:type="spellStart"/>
       <w:r>
         <w:rPr>
           <w:rFonts w:ascii="Segoe UI" w:hAnsi="Segoe UI" w:cs="Segoe UI"/>
@@ -3417,7 +3436,18 @@
           <w:szCs w:val="21"/>
           <w:shd w:val="clear" w:color="auto" w:fill="FFFFFF"/>
         </w:rPr>
-        <w:t>PgAdmin 4 v6.8</w:t>
+        <w:t>PgAdmin</w:t>
+      </w:r>
+      <w:proofErr w:type="spellEnd"/>
+      <w:r>
+        <w:rPr>
+          <w:rFonts w:ascii="Segoe UI" w:hAnsi="Segoe UI" w:cs="Segoe UI"/>
+          <w:color w:val="000000"/>
+          <w:sz w:val="21"/>
+          <w:szCs w:val="21"/>
+          <w:shd w:val="clear" w:color="auto" w:fill="FFFFFF"/>
+        </w:rPr>
+        <w:t xml:space="preserve"> 4 v6.8</w:t>
       </w:r>
     </w:p>
     <w:p>
@@ -3428,6 +3458,7 @@
           <w:numId w:val="6"/>
         </w:numPr>
       </w:pPr>
+      <w:proofErr w:type="spellStart"/>
       <w:r>
         <w:rPr>
           <w:rFonts w:ascii="Segoe UI" w:hAnsi="Segoe UI" w:cs="Segoe UI"/>
@@ -3436,8 +3467,9 @@
           <w:szCs w:val="21"/>
           <w:shd w:val="clear" w:color="auto" w:fill="FFFFFF"/>
         </w:rPr>
-        <w:t xml:space="preserve">PyCharm </w:t>
-      </w:r>
+        <w:t>PyCharm</w:t>
+      </w:r>
+      <w:proofErr w:type="spellEnd"/>
       <w:r>
         <w:rPr>
           <w:rFonts w:ascii="Segoe UI" w:hAnsi="Segoe UI" w:cs="Segoe UI"/>
@@ -3446,6 +3478,16 @@
           <w:szCs w:val="21"/>
           <w:shd w:val="clear" w:color="auto" w:fill="FFFFFF"/>
         </w:rPr>
+        <w:t xml:space="preserve"> </w:t>
+      </w:r>
+      <w:r>
+        <w:rPr>
+          <w:rFonts w:ascii="Segoe UI" w:hAnsi="Segoe UI" w:cs="Segoe UI"/>
+          <w:color w:val="000000"/>
+          <w:sz w:val="21"/>
+          <w:szCs w:val="21"/>
+          <w:shd w:val="clear" w:color="auto" w:fill="FFFFFF"/>
+        </w:rPr>
         <w:t>2021.3.3 (Professional Edition)</w:t>
       </w:r>
     </w:p>
@@ -3514,6 +3556,7 @@
           <w:numId w:val="6"/>
         </w:numPr>
       </w:pPr>
+      <w:proofErr w:type="spellStart"/>
       <w:r>
         <w:rPr>
           <w:rFonts w:ascii="Segoe UI" w:hAnsi="Segoe UI" w:cs="Segoe UI"/>
@@ -3522,7 +3565,18 @@
           <w:szCs w:val="21"/>
           <w:shd w:val="clear" w:color="auto" w:fill="FFFFFF"/>
         </w:rPr>
-        <w:t xml:space="preserve">Opera </w:t>
+        <w:t>Opera</w:t>
+      </w:r>
+      <w:proofErr w:type="spellEnd"/>
+      <w:r>
+        <w:rPr>
+          <w:rFonts w:ascii="Segoe UI" w:hAnsi="Segoe UI" w:cs="Segoe UI"/>
+          <w:color w:val="000000"/>
+          <w:sz w:val="21"/>
+          <w:szCs w:val="21"/>
+          <w:shd w:val="clear" w:color="auto" w:fill="FFFFFF"/>
+        </w:rPr>
+        <w:t xml:space="preserve"> </w:t>
       </w:r>
     </w:p>
     <w:p/>
@@ -3543,7 +3597,15 @@
         <w:t>.</w:t>
       </w:r>
       <w:r>
-        <w:t xml:space="preserve"> PgAdmin est le </w:t>
+        <w:t xml:space="preserve"> </w:t>
+      </w:r>
+      <w:proofErr w:type="spellStart"/>
+      <w:r>
+        <w:t>PgAdmin</w:t>
+      </w:r>
+      <w:proofErr w:type="spellEnd"/>
+      <w:r>
+        <w:t xml:space="preserve"> est le </w:t>
       </w:r>
       <w:r>
         <w:t xml:space="preserve">client </w:t>
@@ -3580,8 +3642,13 @@
       <w:r>
         <w:t xml:space="preserve">. </w:t>
       </w:r>
-      <w:r>
-        <w:t>PyCharm a été utilisé pour toute la partie développement du site, que ce soit le code HTML/CSS ou python.</w:t>
+      <w:proofErr w:type="spellStart"/>
+      <w:r>
+        <w:t>PyCharm</w:t>
+      </w:r>
+      <w:proofErr w:type="spellEnd"/>
+      <w:r>
+        <w:t xml:space="preserve"> a été utilisé pour toute la partie développement du site, que ce soit le code HTML/CSS ou python.</w:t>
       </w:r>
       <w:r>
         <w:t xml:space="preserve"> Les différents navigateurs web sont utilisés pour effectuer des tests sur plusieurs environnements.</w:t>
@@ -3622,12 +3689,14 @@
         </w:rPr>
         <w:t xml:space="preserve">Table </w:t>
       </w:r>
+      <w:proofErr w:type="spellStart"/>
       <w:r>
         <w:rPr>
           <w:i/>
         </w:rPr>
         <w:t>administrators</w:t>
       </w:r>
+      <w:proofErr w:type="spellEnd"/>
     </w:p>
     <w:p/>
     <w:p>
@@ -3652,8 +3721,16 @@
         <w:rPr>
           <w:i/>
         </w:rPr>
-        <w:t>Table celestial_objects</w:t>
-      </w:r>
+        <w:t xml:space="preserve">Table </w:t>
+      </w:r>
+      <w:proofErr w:type="spellStart"/>
+      <w:r>
+        <w:rPr>
+          <w:i/>
+        </w:rPr>
+        <w:t>celestial_objects</w:t>
+      </w:r>
+      <w:proofErr w:type="spellEnd"/>
     </w:p>
     <w:p/>
     <w:p>
@@ -3667,12 +3744,14 @@
         <w:t xml:space="preserve"> site </w:t>
       </w:r>
       <w:hyperlink r:id="rId20" w:history="1">
+        <w:proofErr w:type="spellStart"/>
         <w:r>
           <w:rPr>
             <w:rStyle w:val="Lienhypertexte"/>
           </w:rPr>
           <w:t>starlust</w:t>
         </w:r>
+        <w:proofErr w:type="spellEnd"/>
       </w:hyperlink>
       <w:r>
         <w:t xml:space="preserve"> (</w:t>
@@ -3724,16 +3803,32 @@
         </w:rPr>
         <w:t xml:space="preserve">, </w:t>
       </w:r>
+      <w:proofErr w:type="spellStart"/>
       <w:r>
         <w:rPr>
           <w:i/>
         </w:rPr>
-        <w:t>observation_difficulties, seasons</w:t>
-      </w:r>
+        <w:t>observation_difficulties</w:t>
+      </w:r>
+      <w:proofErr w:type="spellEnd"/>
       <w:r>
         <w:rPr>
           <w:i/>
         </w:rPr>
+        <w:t xml:space="preserve">, </w:t>
+      </w:r>
+      <w:proofErr w:type="spellStart"/>
+      <w:r>
+        <w:rPr>
+          <w:i/>
+        </w:rPr>
+        <w:t>seasons</w:t>
+      </w:r>
+      <w:proofErr w:type="spellEnd"/>
+      <w:r>
+        <w:rPr>
+          <w:i/>
+        </w:rPr>
         <w:t xml:space="preserve"> et </w:t>
       </w:r>
       <w:r>
@@ -3748,12 +3843,14 @@
       <w:r>
         <w:t xml:space="preserve">Ces différentes tables décrivent les entrées de la table </w:t>
       </w:r>
+      <w:proofErr w:type="spellStart"/>
       <w:r>
         <w:rPr>
           <w:i/>
         </w:rPr>
         <w:t>celestial_objects</w:t>
       </w:r>
+      <w:proofErr w:type="spellEnd"/>
       <w:r>
         <w:t xml:space="preserve">. </w:t>
       </w:r>
@@ -3775,12 +3872,14 @@
       <w:r>
         <w:t xml:space="preserve"> </w:t>
       </w:r>
+      <w:proofErr w:type="spellStart"/>
       <w:r>
         <w:rPr>
           <w:i/>
         </w:rPr>
         <w:t>celestial_objetcts</w:t>
       </w:r>
+      <w:proofErr w:type="spellEnd"/>
       <w:r>
         <w:t>.</w:t>
       </w:r>
@@ -3796,20 +3895,30 @@
         <w:rPr>
           <w:i/>
         </w:rPr>
-        <w:t>Table outings</w:t>
-      </w:r>
+        <w:t xml:space="preserve">Table </w:t>
+      </w:r>
+      <w:proofErr w:type="spellStart"/>
+      <w:r>
+        <w:rPr>
+          <w:i/>
+        </w:rPr>
+        <w:t>outings</w:t>
+      </w:r>
+      <w:proofErr w:type="spellEnd"/>
     </w:p>
     <w:p/>
     <w:p>
       <w:r>
         <w:t xml:space="preserve">La table </w:t>
       </w:r>
+      <w:proofErr w:type="spellStart"/>
       <w:r>
         <w:rPr>
           <w:i/>
         </w:rPr>
         <w:t>outings</w:t>
       </w:r>
+      <w:proofErr w:type="spellEnd"/>
       <w:r>
         <w:t xml:space="preserve"> est </w:t>
       </w:r>
@@ -3840,14 +3949,23 @@
         <w:rPr>
           <w:i/>
         </w:rPr>
-        <w:t>Table users</w:t>
-      </w:r>
+        <w:t xml:space="preserve">Table </w:t>
+      </w:r>
+      <w:proofErr w:type="spellStart"/>
+      <w:r>
+        <w:rPr>
+          <w:i/>
+        </w:rPr>
+        <w:t>users</w:t>
+      </w:r>
+      <w:proofErr w:type="spellEnd"/>
     </w:p>
     <w:p/>
     <w:p>
       <w:r>
         <w:t xml:space="preserve">La table </w:t>
       </w:r>
+      <w:proofErr w:type="spellStart"/>
       <w:r>
         <w:rPr>
           <w:i/>
@@ -3860,6 +3978,7 @@
         </w:rPr>
         <w:t>s</w:t>
       </w:r>
+      <w:proofErr w:type="spellEnd"/>
       <w:r>
         <w:t xml:space="preserve"> </w:t>
       </w:r>
@@ -3895,12 +4014,14 @@
         </w:rPr>
         <w:t xml:space="preserve"> </w:t>
       </w:r>
+      <w:proofErr w:type="spellStart"/>
       <w:r>
         <w:rPr>
           <w:i/>
         </w:rPr>
         <w:t>user_has_outing</w:t>
       </w:r>
+      <w:proofErr w:type="spellEnd"/>
       <w:r>
         <w:rPr>
           <w:i/>
@@ -3911,20 +4032,30 @@
         <w:rPr>
           <w:i/>
         </w:rPr>
-        <w:t>t outing_has_celestial_object</w:t>
-      </w:r>
+        <w:t xml:space="preserve">t </w:t>
+      </w:r>
+      <w:proofErr w:type="spellStart"/>
+      <w:r>
+        <w:rPr>
+          <w:i/>
+        </w:rPr>
+        <w:t>outing_has_celestial_object</w:t>
+      </w:r>
+      <w:proofErr w:type="spellEnd"/>
     </w:p>
     <w:p/>
     <w:p>
       <w:r>
         <w:t xml:space="preserve">La table </w:t>
       </w:r>
+      <w:proofErr w:type="spellStart"/>
       <w:r>
         <w:rPr>
           <w:i/>
         </w:rPr>
         <w:t>user_has_outing</w:t>
       </w:r>
+      <w:proofErr w:type="spellEnd"/>
       <w:r>
         <w:t xml:space="preserve"> </w:t>
       </w:r>
@@ -3937,32 +4068,44 @@
       <w:r>
         <w:t xml:space="preserve">La table </w:t>
       </w:r>
+      <w:proofErr w:type="spellStart"/>
       <w:r>
         <w:rPr>
           <w:i/>
         </w:rPr>
         <w:t>outing_has_celestial_object</w:t>
       </w:r>
+      <w:proofErr w:type="spellEnd"/>
       <w:r>
         <w:t xml:space="preserve"> </w:t>
       </w:r>
       <w:r>
         <w:t xml:space="preserve">fait le lien entre </w:t>
       </w:r>
+      <w:proofErr w:type="spellStart"/>
       <w:r>
         <w:rPr>
           <w:i/>
         </w:rPr>
         <w:t>outings</w:t>
       </w:r>
+      <w:proofErr w:type="spellEnd"/>
       <w:r>
         <w:t xml:space="preserve"> et </w:t>
       </w:r>
+      <w:proofErr w:type="spellStart"/>
       <w:r>
         <w:rPr>
           <w:i/>
         </w:rPr>
-        <w:t xml:space="preserve">celestial_objects </w:t>
+        <w:t>celestial_objects</w:t>
+      </w:r>
+      <w:proofErr w:type="spellEnd"/>
+      <w:r>
+        <w:rPr>
+          <w:i/>
+        </w:rPr>
+        <w:t xml:space="preserve"> </w:t>
       </w:r>
       <w:r>
         <w:t>car le formulaire qui concerne les sorties permet</w:t>
@@ -3987,11 +4130,19 @@
           <w:b/>
         </w:rPr>
       </w:pPr>
+      <w:proofErr w:type="spellStart"/>
       <w:r>
         <w:rPr>
           <w:b/>
         </w:rPr>
-        <w:t>Desing Web</w:t>
+        <w:t>Desing</w:t>
+      </w:r>
+      <w:proofErr w:type="spellEnd"/>
+      <w:r>
+        <w:rPr>
+          <w:b/>
+        </w:rPr>
+        <w:t xml:space="preserve"> Web</w:t>
       </w:r>
     </w:p>
     <w:p/>
@@ -4009,7 +4160,15 @@
         <w:t>,</w:t>
       </w:r>
       <w:r>
-        <w:t xml:space="preserve"> des classes Bootstrap ont été utilisées pour la création du site</w:t>
+        <w:t xml:space="preserve"> des classes </w:t>
+      </w:r>
+      <w:proofErr w:type="spellStart"/>
+      <w:r>
+        <w:t>Bootstrap</w:t>
+      </w:r>
+      <w:proofErr w:type="spellEnd"/>
+      <w:r>
+        <w:t xml:space="preserve"> ont été utilisées pour la création du site</w:t>
       </w:r>
       <w:r>
         <w:t>.</w:t>
@@ -4119,6 +4278,7 @@
         <w:t xml:space="preserve">Les images de la page </w:t>
       </w:r>
       <w:hyperlink r:id="rId23" w:history="1">
+        <w:proofErr w:type="spellStart"/>
         <w:r>
           <w:rPr>
             <w:rStyle w:val="Lienhypertexte"/>
@@ -4131,6 +4291,7 @@
           </w:rPr>
           <w:t>ikipedia</w:t>
         </w:r>
+        <w:proofErr w:type="spellEnd"/>
       </w:hyperlink>
       <w:r>
         <w:t xml:space="preserve"> concernant le catalogue de Messier avaient des noms </w:t>
@@ -4147,11 +4308,19 @@
       <w:r>
         <w:t xml:space="preserve">Le script utilisé a permis de renommer les fichiers et de les placer dans le dossier </w:t>
       </w:r>
+      <w:proofErr w:type="spellStart"/>
       <w:r>
         <w:rPr>
           <w:i/>
         </w:rPr>
-        <w:t>assets/</w:t>
+        <w:t>assets</w:t>
+      </w:r>
+      <w:proofErr w:type="spellEnd"/>
+      <w:r>
+        <w:rPr>
+          <w:i/>
+        </w:rPr>
+        <w:t>/</w:t>
       </w:r>
       <w:r>
         <w:t xml:space="preserve"> du site web</w:t>
@@ -4178,7 +4347,15 @@
     <w:p/>
     <w:p>
       <w:r>
-        <w:t xml:space="preserve">Pour les données de la table celestial_objects, un autre script </w:t>
+        <w:t xml:space="preserve">Pour les données de la table </w:t>
+      </w:r>
+      <w:proofErr w:type="spellStart"/>
+      <w:r>
+        <w:t>celestial_objects</w:t>
+      </w:r>
+      <w:proofErr w:type="spellEnd"/>
+      <w:r>
+        <w:t xml:space="preserve">, un autre script </w:t>
       </w:r>
       <w:r>
         <w:t>a dû</w:t>
@@ -4224,14 +4401,36 @@
       <w:r>
         <w:t xml:space="preserve">Diagramme </w:t>
       </w:r>
-      <w:fldSimple w:instr=" SEQ Diagramme \* ARABIC ">
-        <w:r>
-          <w:rPr>
-            <w:noProof/>
-          </w:rPr>
-          <w:t>1</w:t>
-        </w:r>
-      </w:fldSimple>
+      <w:r>
+        <w:rPr>
+          <w:noProof/>
+        </w:rPr>
+        <w:fldChar w:fldCharType="begin"/>
+      </w:r>
+      <w:r>
+        <w:rPr>
+          <w:noProof/>
+        </w:rPr>
+        <w:instrText xml:space="preserve"> SEQ Diagramme \* ARABIC </w:instrText>
+      </w:r>
+      <w:r>
+        <w:rPr>
+          <w:noProof/>
+        </w:rPr>
+        <w:fldChar w:fldCharType="separate"/>
+      </w:r>
+      <w:r>
+        <w:rPr>
+          <w:noProof/>
+        </w:rPr>
+        <w:t>1</w:t>
+      </w:r>
+      <w:r>
+        <w:rPr>
+          <w:noProof/>
+        </w:rPr>
+        <w:fldChar w:fldCharType="end"/>
+      </w:r>
       <w:r>
         <w:t>- Colonnes exportées vers des fichiers à part</w:t>
       </w:r>
@@ -4264,8 +4463,13 @@
         <w:t>importé dans la base de données. Le script SQL « </w:t>
       </w:r>
       <w:r>
-        <w:t>copy-csv.sql</w:t>
-      </w:r>
+        <w:t>copy-</w:t>
+      </w:r>
+      <w:proofErr w:type="spellStart"/>
+      <w:r>
+        <w:t>csv.sql</w:t>
+      </w:r>
+      <w:proofErr w:type="spellEnd"/>
       <w:r>
         <w:t> » a été créé afin d’inscrire les données des tables sans clés étrangères</w:t>
       </w:r>
@@ -4284,12 +4488,14 @@
       <w:r>
         <w:t xml:space="preserve"> </w:t>
       </w:r>
+      <w:proofErr w:type="spellStart"/>
       <w:r>
         <w:rPr>
           <w:i/>
         </w:rPr>
         <w:t>tmp_celestial_objects</w:t>
       </w:r>
+      <w:proofErr w:type="spellEnd"/>
       <w:r>
         <w:t>.</w:t>
       </w:r>
@@ -4389,6 +4595,7 @@
       <w:r>
         <w:t xml:space="preserve"> vers la table </w:t>
       </w:r>
+      <w:proofErr w:type="spellStart"/>
       <w:r>
         <w:rPr>
           <w:i/>
@@ -4398,6 +4605,7 @@
       <w:r>
         <w:t>s</w:t>
       </w:r>
+      <w:proofErr w:type="spellEnd"/>
       <w:r>
         <w:t xml:space="preserve"> a été réalisée via un script CSV</w:t>
       </w:r>
@@ -4425,6 +4633,7 @@
       <w:r>
         <w:t xml:space="preserve">Les clés étrangères ont été ajoutées à </w:t>
       </w:r>
+      <w:proofErr w:type="spellStart"/>
       <w:r>
         <w:rPr>
           <w:i/>
@@ -4432,7 +4641,11 @@
         <w:t>celestial_object</w:t>
       </w:r>
       <w:r>
-        <w:t xml:space="preserve">s </w:t>
+        <w:t>s</w:t>
+      </w:r>
+      <w:proofErr w:type="spellEnd"/>
+      <w:r>
+        <w:t xml:space="preserve"> </w:t>
       </w:r>
       <w:r>
         <w:t>en comparant les valeurs des colonnes de la table temporaire avec les colonnes ‘noms’ des tables concernées.</w:t>
@@ -4449,12 +4662,14 @@
       <w:r>
         <w:t xml:space="preserve"> de l’entrée de la table </w:t>
       </w:r>
+      <w:proofErr w:type="spellStart"/>
       <w:r>
         <w:rPr>
           <w:i/>
         </w:rPr>
         <w:t>tmp_pictures</w:t>
       </w:r>
+      <w:proofErr w:type="spellEnd"/>
     </w:p>
     <w:p>
       <w:pPr>
@@ -4545,7 +4760,35 @@
         <w:rPr>
           <w:color w:val="FF0000"/>
         </w:rPr>
-        <w:t>Changer les lorem ipsum ??</w:t>
+        <w:t xml:space="preserve">Changer les </w:t>
+      </w:r>
+      <w:proofErr w:type="spellStart"/>
+      <w:r>
+        <w:rPr>
+          <w:color w:val="FF0000"/>
+        </w:rPr>
+        <w:t>lorem</w:t>
+      </w:r>
+      <w:proofErr w:type="spellEnd"/>
+      <w:r>
+        <w:rPr>
+          <w:color w:val="FF0000"/>
+        </w:rPr>
+        <w:t xml:space="preserve"> </w:t>
+      </w:r>
+      <w:proofErr w:type="spellStart"/>
+      <w:r>
+        <w:rPr>
+          <w:color w:val="FF0000"/>
+        </w:rPr>
+        <w:t>ipsum</w:t>
+      </w:r>
+      <w:proofErr w:type="spellEnd"/>
+      <w:r>
+        <w:rPr>
+          <w:color w:val="FF0000"/>
+        </w:rPr>
+        <w:t> ??</w:t>
       </w:r>
     </w:p>
     <w:p>
@@ -5857,7 +6100,15 @@
           </w:tcPr>
           <w:p>
             <w:r>
-              <w:t xml:space="preserve">Choisir une base de données en psql : </w:t>
+              <w:t xml:space="preserve">Choisir une base de données en </w:t>
+            </w:r>
+            <w:proofErr w:type="spellStart"/>
+            <w:r>
+              <w:t>psql</w:t>
+            </w:r>
+            <w:proofErr w:type="spellEnd"/>
+            <w:r>
+              <w:t xml:space="preserve"> : </w:t>
             </w:r>
             <w:hyperlink r:id="rId55" w:history="1">
               <w:r>
@@ -5886,7 +6137,15 @@
           </w:tcPr>
           <w:p>
             <w:r>
-              <w:t xml:space="preserve">Utilisation de chemin relatif en psql : </w:t>
+              <w:t xml:space="preserve">Utilisation de chemin relatif en </w:t>
+            </w:r>
+            <w:proofErr w:type="spellStart"/>
+            <w:r>
+              <w:t>psql</w:t>
+            </w:r>
+            <w:proofErr w:type="spellEnd"/>
+            <w:r>
+              <w:t xml:space="preserve"> : </w:t>
             </w:r>
             <w:hyperlink r:id="rId56" w:history="1">
               <w:r>
@@ -5915,7 +6174,15 @@
           </w:tcPr>
           <w:p>
             <w:r>
-              <w:t xml:space="preserve">Documentation postgres sur le type SERIAL : </w:t>
+              <w:t xml:space="preserve">Documentation </w:t>
+            </w:r>
+            <w:proofErr w:type="spellStart"/>
+            <w:r>
+              <w:t>postgres</w:t>
+            </w:r>
+            <w:proofErr w:type="spellEnd"/>
+            <w:r>
+              <w:t xml:space="preserve"> sur le type SERIAL : </w:t>
             </w:r>
             <w:hyperlink r:id="rId57" w:anchor="DATATYPE-SERIAL" w:history="1">
               <w:r>
@@ -5944,7 +6211,15 @@
           </w:tcPr>
           <w:p>
             <w:r>
-              <w:t xml:space="preserve">Copy csv dans la bdd : </w:t>
+              <w:t xml:space="preserve">Copy csv dans la </w:t>
+            </w:r>
+            <w:proofErr w:type="spellStart"/>
+            <w:r>
+              <w:t>bdd</w:t>
+            </w:r>
+            <w:proofErr w:type="spellEnd"/>
+            <w:r>
+              <w:t xml:space="preserve"> : </w:t>
             </w:r>
             <w:hyperlink r:id="rId58" w:history="1">
               <w:r>
@@ -6140,7 +6415,15 @@
           </w:tcPr>
           <w:p>
             <w:r>
-              <w:t xml:space="preserve">Fichier pour créer la bdd : </w:t>
+              <w:t xml:space="preserve">Fichier pour créer la </w:t>
+            </w:r>
+            <w:proofErr w:type="spellStart"/>
+            <w:r>
+              <w:t>bdd</w:t>
+            </w:r>
+            <w:proofErr w:type="spellEnd"/>
+            <w:r>
+              <w:t xml:space="preserve"> : </w:t>
             </w:r>
             <w:hyperlink r:id="rId63" w:history="1">
               <w:r>
@@ -6293,8 +6576,13 @@
             <w:tcW w:w="8074" w:type="dxa"/>
           </w:tcPr>
           <w:p>
-            <w:r>
-              <w:t xml:space="preserve">Powershell aller vers le </w:t>
+            <w:proofErr w:type="spellStart"/>
+            <w:r>
+              <w:t>Powershell</w:t>
+            </w:r>
+            <w:proofErr w:type="spellEnd"/>
+            <w:r>
+              <w:t xml:space="preserve"> aller vers le </w:t>
             </w:r>
             <w:r>
               <w:t xml:space="preserve">répertoire </w:t>
@@ -6347,7 +6635,15 @@
           </w:tcPr>
           <w:p>
             <w:r>
-              <w:t xml:space="preserve">Types dans SQLAlchemy : </w:t>
+              <w:t xml:space="preserve">Types dans </w:t>
+            </w:r>
+            <w:proofErr w:type="spellStart"/>
+            <w:r>
+              <w:t>SQLAlchemy</w:t>
+            </w:r>
+            <w:proofErr w:type="spellEnd"/>
+            <w:r>
+              <w:t xml:space="preserve"> : </w:t>
             </w:r>
             <w:hyperlink r:id="rId69" w:history="1">
               <w:r>
@@ -6376,7 +6672,15 @@
           </w:tcPr>
           <w:p>
             <w:r>
-              <w:t xml:space="preserve">Syntaxe command « copy » psql : </w:t>
+              <w:t xml:space="preserve">Syntaxe command « copy » </w:t>
+            </w:r>
+            <w:proofErr w:type="spellStart"/>
+            <w:r>
+              <w:t>psql</w:t>
+            </w:r>
+            <w:proofErr w:type="spellEnd"/>
+            <w:r>
+              <w:t xml:space="preserve"> : </w:t>
             </w:r>
             <w:hyperlink r:id="rId70" w:history="1">
               <w:r>
@@ -6434,7 +6738,15 @@
           </w:tcPr>
           <w:p>
             <w:r>
-              <w:t xml:space="preserve">Jointure dans Flask-SQLAlchemy : </w:t>
+              <w:t xml:space="preserve">Jointure dans </w:t>
+            </w:r>
+            <w:proofErr w:type="spellStart"/>
+            <w:r>
+              <w:t>Flask-SQLAlchemy</w:t>
+            </w:r>
+            <w:proofErr w:type="spellEnd"/>
+            <w:r>
+              <w:t xml:space="preserve"> : </w:t>
             </w:r>
             <w:hyperlink r:id="rId72" w:history="1">
               <w:r>
@@ -6503,20 +6815,6 @@
           <w:tcPr>
             <w:tcW w:w="988" w:type="dxa"/>
           </w:tcPr>
-          <w:p/>
-        </w:tc>
-        <w:tc>
-          <w:tcPr>
-            <w:tcW w:w="8074" w:type="dxa"/>
-          </w:tcPr>
-          <w:p/>
-        </w:tc>
-      </w:tr>
-      <w:tr>
-        <w:tc>
-          <w:tcPr>
-            <w:tcW w:w="988" w:type="dxa"/>
-          </w:tcPr>
           <w:p>
             <w:r>
               <w:t>17.05</w:t>
@@ -6572,7 +6870,15 @@
           </w:tcPr>
           <w:p>
             <w:r>
-              <w:t xml:space="preserve">Commande pg_dump : </w:t>
+              <w:t xml:space="preserve">Commande </w:t>
+            </w:r>
+            <w:proofErr w:type="spellStart"/>
+            <w:r>
+              <w:t>pg_dump</w:t>
+            </w:r>
+            <w:proofErr w:type="spellEnd"/>
+            <w:r>
+              <w:t xml:space="preserve"> : </w:t>
             </w:r>
             <w:hyperlink r:id="rId76" w:history="1">
               <w:r>
@@ -6601,7 +6907,15 @@
           </w:tcPr>
           <w:p>
             <w:r>
-              <w:t xml:space="preserve">Doc Flask – passer des messages : </w:t>
+              <w:t xml:space="preserve">Doc </w:t>
+            </w:r>
+            <w:proofErr w:type="spellStart"/>
+            <w:r>
+              <w:t>Flask</w:t>
+            </w:r>
+            <w:proofErr w:type="spellEnd"/>
+            <w:r>
+              <w:t xml:space="preserve"> – passer des messages : </w:t>
             </w:r>
             <w:hyperlink r:id="rId77" w:history="1">
               <w:r>
@@ -6630,7 +6944,15 @@
           </w:tcPr>
           <w:p>
             <w:r>
-              <w:t xml:space="preserve">Exemple de message passé via Flask : </w:t>
+              <w:t xml:space="preserve">Exemple de message passé via </w:t>
+            </w:r>
+            <w:proofErr w:type="spellStart"/>
+            <w:r>
+              <w:t>Flask</w:t>
+            </w:r>
+            <w:proofErr w:type="spellEnd"/>
+            <w:r>
+              <w:t xml:space="preserve"> : </w:t>
             </w:r>
             <w:hyperlink r:id="rId78" w:history="1">
               <w:r>
@@ -6672,9 +6994,251 @@
             <w:r>
               <w:t xml:space="preserve"> </w:t>
             </w:r>
+          </w:p>
+        </w:tc>
+      </w:tr>
+      <w:tr>
+        <w:tc>
+          <w:tcPr>
+            <w:tcW w:w="988" w:type="dxa"/>
+          </w:tcPr>
+          <w:p>
+            <w:r>
+              <w:t>18.05</w:t>
+            </w:r>
+          </w:p>
+        </w:tc>
+        <w:tc>
+          <w:tcPr>
+            <w:tcW w:w="8074" w:type="dxa"/>
+          </w:tcPr>
+          <w:p/>
+        </w:tc>
+      </w:tr>
+      <w:tr>
+        <w:tc>
+          <w:tcPr>
+            <w:tcW w:w="988" w:type="dxa"/>
+          </w:tcPr>
+          <w:p/>
+        </w:tc>
+        <w:tc>
+          <w:tcPr>
+            <w:tcW w:w="8074" w:type="dxa"/>
+          </w:tcPr>
+          <w:p>
+            <w:proofErr w:type="spellStart"/>
+            <w:r>
+              <w:t>Bootstrap</w:t>
+            </w:r>
+            <w:proofErr w:type="spellEnd"/>
+            <w:r>
+              <w:t xml:space="preserve"> 5 et les formulaires : </w:t>
+            </w:r>
+            <w:hyperlink r:id="rId80" w:history="1">
+              <w:r>
+                <w:rPr>
+                  <w:rStyle w:val="Lienhypertexte"/>
+                </w:rPr>
+                <w:t>https://getbootstrap.com/docs/5.0/forms/input-group/</w:t>
+              </w:r>
+            </w:hyperlink>
+            <w:r>
+              <w:t xml:space="preserve"> </w:t>
+            </w:r>
+          </w:p>
+        </w:tc>
+      </w:tr>
+      <w:tr>
+        <w:tc>
+          <w:tcPr>
+            <w:tcW w:w="988" w:type="dxa"/>
+          </w:tcPr>
+          <w:p/>
+        </w:tc>
+        <w:tc>
+          <w:tcPr>
+            <w:tcW w:w="8074" w:type="dxa"/>
+          </w:tcPr>
+          <w:p>
+            <w:r>
+              <w:t xml:space="preserve">Conventions html : </w:t>
+            </w:r>
+            <w:hyperlink r:id="rId81" w:history="1">
+              <w:r>
+                <w:rPr>
+                  <w:rStyle w:val="Lienhypertexte"/>
+                </w:rPr>
+                <w:t>https://www.w3schools.com/htmL/html5_syntax.asp</w:t>
+              </w:r>
+            </w:hyperlink>
+            <w:r>
+              <w:t xml:space="preserve"> </w:t>
+            </w:r>
+          </w:p>
+        </w:tc>
+      </w:tr>
+      <w:tr>
+        <w:tc>
+          <w:tcPr>
+            <w:tcW w:w="988" w:type="dxa"/>
+          </w:tcPr>
+          <w:p/>
+        </w:tc>
+        <w:tc>
+          <w:tcPr>
+            <w:tcW w:w="8074" w:type="dxa"/>
+          </w:tcPr>
+          <w:p>
+            <w:proofErr w:type="spellStart"/>
+            <w:r>
+              <w:t>WTForms</w:t>
+            </w:r>
+            <w:proofErr w:type="spellEnd"/>
+            <w:r>
+              <w:t xml:space="preserve"> - </w:t>
+            </w:r>
+            <w:r>
+              <w:t xml:space="preserve">Validateurs </w:t>
+            </w:r>
+            <w:r>
+              <w:t xml:space="preserve">de base </w:t>
+            </w:r>
+            <w:r>
+              <w:t xml:space="preserve">: </w:t>
+            </w:r>
+            <w:hyperlink r:id="rId82" w:history="1">
+              <w:r>
+                <w:rPr>
+                  <w:rStyle w:val="Lienhypertexte"/>
+                </w:rPr>
+                <w:t>https://wtforms.readthedocs.io/en/3.0.x/validators/</w:t>
+              </w:r>
+            </w:hyperlink>
+            <w:r>
+              <w:t xml:space="preserve"> </w:t>
+            </w:r>
+          </w:p>
+        </w:tc>
+      </w:tr>
+      <w:tr>
+        <w:tc>
+          <w:tcPr>
+            <w:tcW w:w="988" w:type="dxa"/>
+          </w:tcPr>
+          <w:p/>
+        </w:tc>
+        <w:tc>
+          <w:tcPr>
+            <w:tcW w:w="8074" w:type="dxa"/>
+          </w:tcPr>
+          <w:p>
+            <w:proofErr w:type="spellStart"/>
+            <w:r>
+              <w:t>Templates</w:t>
+            </w:r>
+            <w:proofErr w:type="spellEnd"/>
+            <w:r>
+              <w:t xml:space="preserve"> HTML pour les select : </w:t>
+            </w:r>
+            <w:hyperlink r:id="rId83" w:history="1">
+              <w:r>
+                <w:rPr>
+                  <w:rStyle w:val="Lienhypertexte"/>
+                </w:rPr>
+                <w:t>https://csshint.com/free-css-select-boxes-snippets/</w:t>
+              </w:r>
+            </w:hyperlink>
+            <w:r>
+              <w:t xml:space="preserve"> </w:t>
+            </w:r>
             <w:bookmarkStart w:id="20" w:name="_GoBack"/>
             <w:bookmarkEnd w:id="20"/>
           </w:p>
+        </w:tc>
+      </w:tr>
+      <w:tr>
+        <w:tc>
+          <w:tcPr>
+            <w:tcW w:w="988" w:type="dxa"/>
+          </w:tcPr>
+          <w:p/>
+        </w:tc>
+        <w:tc>
+          <w:tcPr>
+            <w:tcW w:w="8074" w:type="dxa"/>
+          </w:tcPr>
+          <w:p>
+            <w:proofErr w:type="spellStart"/>
+            <w:r>
+              <w:t>Bootstrap</w:t>
+            </w:r>
+            <w:proofErr w:type="spellEnd"/>
+            <w:r>
+              <w:t xml:space="preserve">-select : </w:t>
+            </w:r>
+            <w:hyperlink r:id="rId84" w:history="1">
+              <w:r>
+                <w:rPr>
+                  <w:rStyle w:val="Lienhypertexte"/>
+                </w:rPr>
+                <w:t>https://developer.snapappointments.com/bootstrap-select/</w:t>
+              </w:r>
+            </w:hyperlink>
+            <w:r>
+              <w:t xml:space="preserve"> </w:t>
+            </w:r>
+          </w:p>
+          <w:p>
+            <w:proofErr w:type="spellStart"/>
+            <w:r>
+              <w:lastRenderedPageBreak/>
+              <w:t>Examples</w:t>
+            </w:r>
+            <w:proofErr w:type="spellEnd"/>
+            <w:r>
+              <w:t xml:space="preserve"> de champs &lt;select&gt; : </w:t>
+            </w:r>
+            <w:hyperlink r:id="rId85" w:history="1">
+              <w:r>
+                <w:rPr>
+                  <w:rStyle w:val="Lienhypertexte"/>
+                </w:rPr>
+                <w:t>https://developer.snapappointments.com/bootstrap-select/examples/#basic-examples</w:t>
+              </w:r>
+            </w:hyperlink>
+            <w:r>
+              <w:t xml:space="preserve"> </w:t>
+            </w:r>
+          </w:p>
+        </w:tc>
+      </w:tr>
+      <w:tr>
+        <w:tc>
+          <w:tcPr>
+            <w:tcW w:w="988" w:type="dxa"/>
+          </w:tcPr>
+          <w:p/>
+        </w:tc>
+        <w:tc>
+          <w:tcPr>
+            <w:tcW w:w="8074" w:type="dxa"/>
+          </w:tcPr>
+          <w:p/>
+        </w:tc>
+      </w:tr>
+      <w:tr>
+        <w:tc>
+          <w:tcPr>
+            <w:tcW w:w="988" w:type="dxa"/>
+          </w:tcPr>
+          <w:p/>
+        </w:tc>
+        <w:tc>
+          <w:tcPr>
+            <w:tcW w:w="8074" w:type="dxa"/>
+          </w:tcPr>
+          <w:p/>
         </w:tc>
       </w:tr>
     </w:tbl>
@@ -6733,7 +7297,7 @@
       <w:rPr>
         <w:noProof/>
       </w:rPr>
-      <w:t>18</w:t>
+      <w:t>19</w:t>
     </w:r>
     <w:r>
       <w:fldChar w:fldCharType="end"/>
@@ -8443,6 +9007,7 @@
   </w:compat>
   <w:rsids>
     <w:rsidRoot w:val="006633CE"/>
+    <w:rsid w:val="000531F9"/>
     <w:rsid w:val="00105FF4"/>
     <w:rsid w:val="00334357"/>
     <w:rsid w:val="004E7A83"/>
@@ -9206,7 +9771,7 @@
 </file>
 
 <file path=customXml/itemProps2.xml><?xml version="1.0" encoding="utf-8"?>
-<ds:datastoreItem xmlns:ds="http://schemas.openxmlformats.org/officeDocument/2006/customXml" ds:itemID="{D16379D3-E5DA-4CCB-98AE-7765E09F2320}">
+<ds:datastoreItem xmlns:ds="http://schemas.openxmlformats.org/officeDocument/2006/customXml" ds:itemID="{D02E7833-D707-4445-ACAC-6BEDF02BCA0E}">
   <ds:schemaRefs>
     <ds:schemaRef ds:uri="http://schemas.openxmlformats.org/officeDocument/2006/bibliography"/>
   </ds:schemaRefs>

</xml_diff>

<commit_message>
add new outing - done + some docs
</commit_message>
<xml_diff>
--- a/rapports et jdt/dossierProjet_Nithujan.docx
+++ b/rapports et jdt/dossierProjet_Nithujan.docx
@@ -104,6 +104,7 @@
             <w:dataBinding w:prefixMappings="xmlns:ns0='http://purl.org/dc/elements/1.1/' xmlns:ns1='http://schemas.openxmlformats.org/package/2006/metadata/core-properties' " w:xpath="/ns1:coreProperties[1]/ns0:subject[1]" w:storeItemID="{6C3C8BC8-F283-45AE-878A-BAB7291924A1}"/>
             <w:text/>
           </w:sdtPr>
+          <w:sdtEndPr/>
           <w:sdtContent>
             <w:p>
               <w:pPr>
@@ -220,6 +221,7 @@
                                     <w:calendar w:val="gregorian"/>
                                   </w:date>
                                 </w:sdtPr>
+                                <w:sdtEndPr/>
                                 <w:sdtContent>
                                   <w:p>
                                     <w:pPr>
@@ -266,6 +268,7 @@
                                     <w:dataBinding w:prefixMappings="xmlns:ns0='http://schemas.openxmlformats.org/officeDocument/2006/extended-properties' " w:xpath="/ns0:Properties[1]/ns0:Company[1]" w:storeItemID="{6668398D-A668-4E3E-A5EB-62B293D839F1}"/>
                                     <w:text/>
                                   </w:sdtPr>
+                                  <w:sdtEndPr/>
                                   <w:sdtContent>
                                     <w:r>
                                       <w:rPr>
@@ -296,6 +299,7 @@
                                     <w:dataBinding w:prefixMappings="xmlns:ns0='http://schemas.microsoft.com/office/2006/coverPageProps' " w:xpath="/ns0:CoverPageProperties[1]/ns0:CompanyAddress[1]" w:storeItemID="{55AF091B-3C7A-41E3-B477-F2FDAA23CFDA}"/>
                                     <w:text/>
                                   </w:sdtPr>
+                                  <w:sdtEndPr/>
                                   <w:sdtContent>
                                     <w:r>
                                       <w:rPr>
@@ -361,6 +365,7 @@
                               <w:calendar w:val="gregorian"/>
                             </w:date>
                           </w:sdtPr>
+                          <w:sdtEndPr/>
                           <w:sdtContent>
                             <w:p>
                               <w:pPr>
@@ -407,6 +412,7 @@
                               <w:dataBinding w:prefixMappings="xmlns:ns0='http://schemas.openxmlformats.org/officeDocument/2006/extended-properties' " w:xpath="/ns0:Properties[1]/ns0:Company[1]" w:storeItemID="{6668398D-A668-4E3E-A5EB-62B293D839F1}"/>
                               <w:text/>
                             </w:sdtPr>
+                            <w:sdtEndPr/>
                             <w:sdtContent>
                               <w:r>
                                 <w:rPr>
@@ -437,6 +443,7 @@
                               <w:dataBinding w:prefixMappings="xmlns:ns0='http://schemas.microsoft.com/office/2006/coverPageProps' " w:xpath="/ns0:CoverPageProperties[1]/ns0:CompanyAddress[1]" w:storeItemID="{55AF091B-3C7A-41E3-B477-F2FDAA23CFDA}"/>
                               <w:text/>
                             </w:sdtPr>
+                            <w:sdtEndPr/>
                             <w:sdtContent>
                               <w:r>
                                 <w:rPr>
@@ -540,7 +547,7 @@
             </w:rPr>
             <w:fldChar w:fldCharType="separate"/>
           </w:r>
-          <w:hyperlink w:anchor="_Toc102661221" w:history="1">
+          <w:hyperlink w:anchor="_Toc103871188" w:history="1">
             <w:r>
               <w:rPr>
                 <w:rStyle w:val="Lienhypertexte"/>
@@ -589,7 +596,7 @@
                 <w:noProof/>
                 <w:webHidden/>
               </w:rPr>
-              <w:instrText xml:space="preserve"> PAGEREF _Toc102661221 \h </w:instrText>
+              <w:instrText xml:space="preserve"> PAGEREF _Toc103871188 \h </w:instrText>
             </w:r>
             <w:r>
               <w:rPr>
@@ -634,7 +641,7 @@
               <w:lang w:eastAsia="fr-CH"/>
             </w:rPr>
           </w:pPr>
-          <w:hyperlink w:anchor="_Toc102661222" w:history="1">
+          <w:hyperlink w:anchor="_Toc103871189" w:history="1">
             <w:r>
               <w:rPr>
                 <w:rStyle w:val="Lienhypertexte"/>
@@ -683,7 +690,7 @@
                 <w:noProof/>
                 <w:webHidden/>
               </w:rPr>
-              <w:instrText xml:space="preserve"> PAGEREF _Toc102661222 \h </w:instrText>
+              <w:instrText xml:space="preserve"> PAGEREF _Toc103871189 \h </w:instrText>
             </w:r>
             <w:r>
               <w:rPr>
@@ -728,7 +735,7 @@
               <w:lang w:eastAsia="fr-CH"/>
             </w:rPr>
           </w:pPr>
-          <w:hyperlink w:anchor="_Toc102661223" w:history="1">
+          <w:hyperlink w:anchor="_Toc103871190" w:history="1">
             <w:r>
               <w:rPr>
                 <w:rStyle w:val="Lienhypertexte"/>
@@ -777,7 +784,7 @@
                 <w:noProof/>
                 <w:webHidden/>
               </w:rPr>
-              <w:instrText xml:space="preserve"> PAGEREF _Toc102661223 \h </w:instrText>
+              <w:instrText xml:space="preserve"> PAGEREF _Toc103871190 \h </w:instrText>
             </w:r>
             <w:r>
               <w:rPr>
@@ -822,7 +829,7 @@
               <w:lang w:eastAsia="fr-CH"/>
             </w:rPr>
           </w:pPr>
-          <w:hyperlink w:anchor="_Toc102661224" w:history="1">
+          <w:hyperlink w:anchor="_Toc103871191" w:history="1">
             <w:r>
               <w:rPr>
                 <w:rStyle w:val="Lienhypertexte"/>
@@ -871,7 +878,7 @@
                 <w:noProof/>
                 <w:webHidden/>
               </w:rPr>
-              <w:instrText xml:space="preserve"> PAGEREF _Toc102661224 \h </w:instrText>
+              <w:instrText xml:space="preserve"> PAGEREF _Toc103871191 \h </w:instrText>
             </w:r>
             <w:r>
               <w:rPr>
@@ -916,7 +923,7 @@
               <w:lang w:eastAsia="fr-CH"/>
             </w:rPr>
           </w:pPr>
-          <w:hyperlink w:anchor="_Toc102661225" w:history="1">
+          <w:hyperlink w:anchor="_Toc103871192" w:history="1">
             <w:r>
               <w:rPr>
                 <w:rStyle w:val="Lienhypertexte"/>
@@ -938,7 +945,7 @@
                 <w:rStyle w:val="Lienhypertexte"/>
                 <w:noProof/>
               </w:rPr>
-              <w:t>Dates du projet :</w:t>
+              <w:t>Dates du projet</w:t>
             </w:r>
             <w:r>
               <w:rPr>
@@ -959,7 +966,7 @@
                 <w:noProof/>
                 <w:webHidden/>
               </w:rPr>
-              <w:instrText xml:space="preserve"> PAGEREF _Toc102661225 \h </w:instrText>
+              <w:instrText xml:space="preserve"> PAGEREF _Toc103871192 \h </w:instrText>
             </w:r>
             <w:r>
               <w:rPr>
@@ -1004,7 +1011,7 @@
               <w:lang w:eastAsia="fr-CH"/>
             </w:rPr>
           </w:pPr>
-          <w:hyperlink w:anchor="_Toc102661226" w:history="1">
+          <w:hyperlink w:anchor="_Toc103871193" w:history="1">
             <w:r>
               <w:rPr>
                 <w:rStyle w:val="Lienhypertexte"/>
@@ -1047,7 +1054,7 @@
                 <w:noProof/>
                 <w:webHidden/>
               </w:rPr>
-              <w:instrText xml:space="preserve"> PAGEREF _Toc102661226 \h </w:instrText>
+              <w:instrText xml:space="preserve"> PAGEREF _Toc103871193 \h </w:instrText>
             </w:r>
             <w:r>
               <w:rPr>
@@ -1092,7 +1099,7 @@
               <w:lang w:eastAsia="fr-CH"/>
             </w:rPr>
           </w:pPr>
-          <w:hyperlink w:anchor="_Toc102661227" w:history="1">
+          <w:hyperlink w:anchor="_Toc103871194" w:history="1">
             <w:r>
               <w:rPr>
                 <w:rStyle w:val="Lienhypertexte"/>
@@ -1135,7 +1142,7 @@
                 <w:noProof/>
                 <w:webHidden/>
               </w:rPr>
-              <w:instrText xml:space="preserve"> PAGEREF _Toc102661227 \h </w:instrText>
+              <w:instrText xml:space="preserve"> PAGEREF _Toc103871194 \h </w:instrText>
             </w:r>
             <w:r>
               <w:rPr>
@@ -1180,7 +1187,7 @@
               <w:lang w:eastAsia="fr-CH"/>
             </w:rPr>
           </w:pPr>
-          <w:hyperlink w:anchor="_Toc102661228" w:history="1">
+          <w:hyperlink w:anchor="_Toc103871195" w:history="1">
             <w:r>
               <w:rPr>
                 <w:rStyle w:val="Lienhypertexte"/>
@@ -1229,7 +1236,7 @@
                 <w:noProof/>
                 <w:webHidden/>
               </w:rPr>
-              <w:instrText xml:space="preserve"> PAGEREF _Toc102661228 \h </w:instrText>
+              <w:instrText xml:space="preserve"> PAGEREF _Toc103871195 \h </w:instrText>
             </w:r>
             <w:r>
               <w:rPr>
@@ -1274,7 +1281,7 @@
               <w:lang w:eastAsia="fr-CH"/>
             </w:rPr>
           </w:pPr>
-          <w:hyperlink w:anchor="_Toc102661229" w:history="1">
+          <w:hyperlink w:anchor="_Toc103871196" w:history="1">
             <w:r>
               <w:rPr>
                 <w:rStyle w:val="Lienhypertexte"/>
@@ -1323,7 +1330,7 @@
                 <w:noProof/>
                 <w:webHidden/>
               </w:rPr>
-              <w:instrText xml:space="preserve"> PAGEREF _Toc102661229 \h </w:instrText>
+              <w:instrText xml:space="preserve"> PAGEREF _Toc103871196 \h </w:instrText>
             </w:r>
             <w:r>
               <w:rPr>
@@ -1368,7 +1375,7 @@
               <w:lang w:eastAsia="fr-CH"/>
             </w:rPr>
           </w:pPr>
-          <w:hyperlink w:anchor="_Toc102661230" w:history="1">
+          <w:hyperlink w:anchor="_Toc103871197" w:history="1">
             <w:r>
               <w:rPr>
                 <w:rStyle w:val="Lienhypertexte"/>
@@ -1411,7 +1418,7 @@
                 <w:noProof/>
                 <w:webHidden/>
               </w:rPr>
-              <w:instrText xml:space="preserve"> PAGEREF _Toc102661230 \h </w:instrText>
+              <w:instrText xml:space="preserve"> PAGEREF _Toc103871197 \h </w:instrText>
             </w:r>
             <w:r>
               <w:rPr>
@@ -1456,7 +1463,7 @@
               <w:lang w:eastAsia="fr-CH"/>
             </w:rPr>
           </w:pPr>
-          <w:hyperlink w:anchor="_Toc102661231" w:history="1">
+          <w:hyperlink w:anchor="_Toc103871198" w:history="1">
             <w:r>
               <w:rPr>
                 <w:rStyle w:val="Lienhypertexte"/>
@@ -1499,7 +1506,7 @@
                 <w:noProof/>
                 <w:webHidden/>
               </w:rPr>
-              <w:instrText xml:space="preserve"> PAGEREF _Toc102661231 \h </w:instrText>
+              <w:instrText xml:space="preserve"> PAGEREF _Toc103871198 \h </w:instrText>
             </w:r>
             <w:r>
               <w:rPr>
@@ -1544,7 +1551,7 @@
               <w:lang w:eastAsia="fr-CH"/>
             </w:rPr>
           </w:pPr>
-          <w:hyperlink w:anchor="_Toc102661232" w:history="1">
+          <w:hyperlink w:anchor="_Toc103871199" w:history="1">
             <w:r>
               <w:rPr>
                 <w:rStyle w:val="Lienhypertexte"/>
@@ -1593,7 +1600,7 @@
                 <w:noProof/>
                 <w:webHidden/>
               </w:rPr>
-              <w:instrText xml:space="preserve"> PAGEREF _Toc102661232 \h </w:instrText>
+              <w:instrText xml:space="preserve"> PAGEREF _Toc103871199 \h </w:instrText>
             </w:r>
             <w:r>
               <w:rPr>
@@ -1613,7 +1620,7 @@
                 <w:noProof/>
                 <w:webHidden/>
               </w:rPr>
-              <w:t>11</w:t>
+              <w:t>12</w:t>
             </w:r>
             <w:r>
               <w:rPr>
@@ -1638,7 +1645,7 @@
               <w:lang w:eastAsia="fr-CH"/>
             </w:rPr>
           </w:pPr>
-          <w:hyperlink w:anchor="_Toc102661233" w:history="1">
+          <w:hyperlink w:anchor="_Toc103871200" w:history="1">
             <w:r>
               <w:rPr>
                 <w:rStyle w:val="Lienhypertexte"/>
@@ -1687,7 +1694,7 @@
                 <w:noProof/>
                 <w:webHidden/>
               </w:rPr>
-              <w:instrText xml:space="preserve"> PAGEREF _Toc102661233 \h </w:instrText>
+              <w:instrText xml:space="preserve"> PAGEREF _Toc103871200 \h </w:instrText>
             </w:r>
             <w:r>
               <w:rPr>
@@ -1707,7 +1714,7 @@
                 <w:noProof/>
                 <w:webHidden/>
               </w:rPr>
-              <w:t>11</w:t>
+              <w:t>12</w:t>
             </w:r>
             <w:r>
               <w:rPr>
@@ -1732,7 +1739,7 @@
               <w:lang w:eastAsia="fr-CH"/>
             </w:rPr>
           </w:pPr>
-          <w:hyperlink w:anchor="_Toc102661234" w:history="1">
+          <w:hyperlink w:anchor="_Toc103871201" w:history="1">
             <w:r>
               <w:rPr>
                 <w:rStyle w:val="Lienhypertexte"/>
@@ -1781,7 +1788,7 @@
                 <w:noProof/>
                 <w:webHidden/>
               </w:rPr>
-              <w:instrText xml:space="preserve"> PAGEREF _Toc102661234 \h </w:instrText>
+              <w:instrText xml:space="preserve"> PAGEREF _Toc103871201 \h </w:instrText>
             </w:r>
             <w:r>
               <w:rPr>
@@ -1801,7 +1808,7 @@
                 <w:noProof/>
                 <w:webHidden/>
               </w:rPr>
-              <w:t>11</w:t>
+              <w:t>12</w:t>
             </w:r>
             <w:r>
               <w:rPr>
@@ -1826,7 +1833,7 @@
               <w:lang w:eastAsia="fr-CH"/>
             </w:rPr>
           </w:pPr>
-          <w:hyperlink w:anchor="_Toc102661235" w:history="1">
+          <w:hyperlink w:anchor="_Toc103871202" w:history="1">
             <w:r>
               <w:rPr>
                 <w:rStyle w:val="Lienhypertexte"/>
@@ -1875,7 +1882,7 @@
                 <w:noProof/>
                 <w:webHidden/>
               </w:rPr>
-              <w:instrText xml:space="preserve"> PAGEREF _Toc102661235 \h </w:instrText>
+              <w:instrText xml:space="preserve"> PAGEREF _Toc103871202 \h </w:instrText>
             </w:r>
             <w:r>
               <w:rPr>
@@ -1895,7 +1902,7 @@
                 <w:noProof/>
                 <w:webHidden/>
               </w:rPr>
-              <w:t>11</w:t>
+              <w:t>12</w:t>
             </w:r>
             <w:r>
               <w:rPr>
@@ -1920,7 +1927,7 @@
               <w:lang w:eastAsia="fr-CH"/>
             </w:rPr>
           </w:pPr>
-          <w:hyperlink w:anchor="_Toc102661236" w:history="1">
+          <w:hyperlink w:anchor="_Toc103871203" w:history="1">
             <w:r>
               <w:rPr>
                 <w:rStyle w:val="Lienhypertexte"/>
@@ -1948,7 +1955,21 @@
                 <w:rStyle w:val="Lienhypertexte"/>
                 <w:noProof/>
               </w:rPr>
-              <w:t>Réalisation</w:t>
+              <w:t>Réal</w:t>
+            </w:r>
+            <w:r>
+              <w:rPr>
+                <w:rStyle w:val="Lienhypertexte"/>
+                <w:noProof/>
+              </w:rPr>
+              <w:t>i</w:t>
+            </w:r>
+            <w:r>
+              <w:rPr>
+                <w:rStyle w:val="Lienhypertexte"/>
+                <w:noProof/>
+              </w:rPr>
+              <w:t>sation</w:t>
             </w:r>
             <w:r>
               <w:rPr>
@@ -1969,7 +1990,7 @@
                 <w:noProof/>
                 <w:webHidden/>
               </w:rPr>
-              <w:instrText xml:space="preserve"> PAGEREF _Toc102661236 \h </w:instrText>
+              <w:instrText xml:space="preserve"> PAGEREF _Toc103871203 \h </w:instrText>
             </w:r>
             <w:r>
               <w:rPr>
@@ -1989,7 +2010,7 @@
                 <w:noProof/>
                 <w:webHidden/>
               </w:rPr>
-              <w:t>13</w:t>
+              <w:t>14</w:t>
             </w:r>
             <w:r>
               <w:rPr>
@@ -2014,7 +2035,7 @@
               <w:lang w:eastAsia="fr-CH"/>
             </w:rPr>
           </w:pPr>
-          <w:hyperlink w:anchor="_Toc102661237" w:history="1">
+          <w:hyperlink w:anchor="_Toc103871204" w:history="1">
             <w:r>
               <w:rPr>
                 <w:rStyle w:val="Lienhypertexte"/>
@@ -2063,7 +2084,7 @@
                 <w:noProof/>
                 <w:webHidden/>
               </w:rPr>
-              <w:instrText xml:space="preserve"> PAGEREF _Toc102661237 \h </w:instrText>
+              <w:instrText xml:space="preserve"> PAGEREF _Toc103871204 \h </w:instrText>
             </w:r>
             <w:r>
               <w:rPr>
@@ -2083,7 +2104,7 @@
                 <w:noProof/>
                 <w:webHidden/>
               </w:rPr>
-              <w:t>13</w:t>
+              <w:t>14</w:t>
             </w:r>
             <w:r>
               <w:rPr>
@@ -2108,7 +2129,7 @@
               <w:lang w:eastAsia="fr-CH"/>
             </w:rPr>
           </w:pPr>
-          <w:hyperlink w:anchor="_Toc102661238" w:history="1">
+          <w:hyperlink w:anchor="_Toc103871205" w:history="1">
             <w:r>
               <w:rPr>
                 <w:rStyle w:val="Lienhypertexte"/>
@@ -2157,7 +2178,7 @@
                 <w:noProof/>
                 <w:webHidden/>
               </w:rPr>
-              <w:instrText xml:space="preserve"> PAGEREF _Toc102661238 \h </w:instrText>
+              <w:instrText xml:space="preserve"> PAGEREF _Toc103871205 \h </w:instrText>
             </w:r>
             <w:r>
               <w:rPr>
@@ -2177,7 +2198,7 @@
                 <w:noProof/>
                 <w:webHidden/>
               </w:rPr>
-              <w:t>16</w:t>
+              <w:t>17</w:t>
             </w:r>
             <w:r>
               <w:rPr>
@@ -2202,7 +2223,7 @@
               <w:lang w:eastAsia="fr-CH"/>
             </w:rPr>
           </w:pPr>
-          <w:hyperlink w:anchor="_Toc102661239" w:history="1">
+          <w:hyperlink w:anchor="_Toc103871206" w:history="1">
             <w:r>
               <w:rPr>
                 <w:rStyle w:val="Lienhypertexte"/>
@@ -2251,7 +2272,7 @@
                 <w:noProof/>
                 <w:webHidden/>
               </w:rPr>
-              <w:instrText xml:space="preserve"> PAGEREF _Toc102661239 \h </w:instrText>
+              <w:instrText xml:space="preserve"> PAGEREF _Toc103871206 \h </w:instrText>
             </w:r>
             <w:r>
               <w:rPr>
@@ -2271,7 +2292,7 @@
                 <w:noProof/>
                 <w:webHidden/>
               </w:rPr>
-              <w:t>16</w:t>
+              <w:t>18</w:t>
             </w:r>
             <w:r>
               <w:rPr>
@@ -2296,7 +2317,7 @@
               <w:lang w:eastAsia="fr-CH"/>
             </w:rPr>
           </w:pPr>
-          <w:hyperlink w:anchor="_Toc102661240" w:history="1">
+          <w:hyperlink w:anchor="_Toc103871207" w:history="1">
             <w:r>
               <w:rPr>
                 <w:rStyle w:val="Lienhypertexte"/>
@@ -2345,7 +2366,7 @@
                 <w:noProof/>
                 <w:webHidden/>
               </w:rPr>
-              <w:instrText xml:space="preserve"> PAGEREF _Toc102661240 \h </w:instrText>
+              <w:instrText xml:space="preserve"> PAGEREF _Toc103871207 \h </w:instrText>
             </w:r>
             <w:r>
               <w:rPr>
@@ -2365,7 +2386,7 @@
                 <w:noProof/>
                 <w:webHidden/>
               </w:rPr>
-              <w:t>16</w:t>
+              <w:t>18</w:t>
             </w:r>
             <w:r>
               <w:rPr>
@@ -2399,7 +2420,7 @@
       <w:pPr>
         <w:pStyle w:val="Titre1"/>
       </w:pPr>
-      <w:bookmarkStart w:id="0" w:name="_Toc102661221"/>
+      <w:bookmarkStart w:id="0" w:name="_Toc103871188"/>
       <w:r>
         <w:lastRenderedPageBreak/>
         <w:t>Analyse préliminaire</w:t>
@@ -2410,7 +2431,7 @@
       <w:pPr>
         <w:pStyle w:val="Titre2"/>
       </w:pPr>
-      <w:bookmarkStart w:id="1" w:name="_Toc102661222"/>
+      <w:bookmarkStart w:id="1" w:name="_Toc103871189"/>
       <w:r>
         <w:t>Introduction</w:t>
       </w:r>
@@ -2486,7 +2507,7 @@
       <w:pPr>
         <w:pStyle w:val="Titre2"/>
       </w:pPr>
-      <w:bookmarkStart w:id="2" w:name="_Toc102661223"/>
+      <w:bookmarkStart w:id="2" w:name="_Toc103871190"/>
       <w:r>
         <w:t>Objectifs</w:t>
       </w:r>
@@ -2628,7 +2649,7 @@
       <w:pPr>
         <w:pStyle w:val="Titre2"/>
       </w:pPr>
-      <w:bookmarkStart w:id="3" w:name="_Toc102661224"/>
+      <w:bookmarkStart w:id="3" w:name="_Toc103871191"/>
       <w:r>
         <w:lastRenderedPageBreak/>
         <w:t>Planification initiale</w:t>
@@ -2654,7 +2675,7 @@
       <w:pPr>
         <w:pStyle w:val="Titre3"/>
       </w:pPr>
-      <w:bookmarkStart w:id="4" w:name="_Toc102661225"/>
+      <w:bookmarkStart w:id="4" w:name="_Toc103871192"/>
       <w:r>
         <w:t>Dates du projet</w:t>
       </w:r>
@@ -2670,7 +2691,7 @@
       <w:pPr>
         <w:pStyle w:val="Titre3"/>
       </w:pPr>
-      <w:bookmarkStart w:id="5" w:name="_Toc102661226"/>
+      <w:bookmarkStart w:id="5" w:name="_Toc103871193"/>
       <w:r>
         <w:t>Tâches</w:t>
       </w:r>
@@ -2843,7 +2864,7 @@
       <w:pPr>
         <w:pStyle w:val="Titre3"/>
       </w:pPr>
-      <w:bookmarkStart w:id="6" w:name="_Toc102661227"/>
+      <w:bookmarkStart w:id="6" w:name="_Toc103871194"/>
       <w:r>
         <w:lastRenderedPageBreak/>
         <w:t>Diagramme de Gantt</w:t>
@@ -2929,7 +2950,7 @@
       <w:pPr>
         <w:pStyle w:val="Titre1"/>
       </w:pPr>
-      <w:bookmarkStart w:id="7" w:name="_Toc102661228"/>
+      <w:bookmarkStart w:id="7" w:name="_Toc103871195"/>
       <w:r>
         <w:lastRenderedPageBreak/>
         <w:t>Analyse / Conception</w:t>
@@ -2940,7 +2961,7 @@
       <w:pPr>
         <w:pStyle w:val="Titre2"/>
       </w:pPr>
-      <w:bookmarkStart w:id="8" w:name="_Toc102661229"/>
+      <w:bookmarkStart w:id="8" w:name="_Toc103871196"/>
       <w:r>
         <w:t>Concept</w:t>
       </w:r>
@@ -2950,7 +2971,7 @@
       <w:pPr>
         <w:pStyle w:val="Titre3"/>
       </w:pPr>
-      <w:bookmarkStart w:id="9" w:name="_Toc102661230"/>
+      <w:bookmarkStart w:id="9" w:name="_Toc103871197"/>
       <w:r>
         <w:t>Base de données</w:t>
       </w:r>
@@ -3002,7 +3023,7 @@
             <v:path o:extrusionok="f" gradientshapeok="t" o:connecttype="rect"/>
             <o:lock v:ext="edit" aspectratio="t"/>
           </v:shapetype>
-          <v:shape id="_x0000_i1025" type="#_x0000_t75" style="width:413pt;height:541.35pt">
+          <v:shape id="_x0000_i1025" type="#_x0000_t75" style="width:413pt;height:541.1pt">
             <v:imagedata r:id="rId15" o:title="MCD-astronomy_Nithujan"/>
           </v:shape>
         </w:pict>
@@ -3011,70 +3032,118 @@
     <w:p>
       <w:pPr>
         <w:spacing w:after="160" w:line="259" w:lineRule="auto"/>
+        <w:sectPr>
+          <w:pgSz w:w="11906" w:h="16838"/>
+          <w:pgMar w:top="1417" w:right="1417" w:bottom="1417" w:left="1417" w:header="708" w:footer="708" w:gutter="0"/>
+          <w:cols w:space="708"/>
+          <w:docGrid w:linePitch="360"/>
+        </w:sectPr>
       </w:pPr>
     </w:p>
     <w:p>
       <w:pPr>
         <w:spacing w:after="160" w:line="259" w:lineRule="auto"/>
-        <w:rPr>
-          <w:i/>
-        </w:rPr>
-      </w:pPr>
-      <w:r>
-        <w:rPr>
-          <w:i/>
-        </w:rPr>
-        <w:lastRenderedPageBreak/>
-        <w:t>MLD (Modèle Logique de Données)</w:t>
-      </w:r>
-    </w:p>
-    <w:p>
-      <w:pPr>
-        <w:spacing w:after="160" w:line="259" w:lineRule="auto"/>
-      </w:pPr>
-    </w:p>
-    <w:p>
-      <w:pPr>
-        <w:spacing w:after="160" w:line="259" w:lineRule="auto"/>
-        <w:rPr>
-          <w:color w:val="FF0000"/>
-        </w:rPr>
-      </w:pPr>
-      <w:r>
         <w:rPr>
           <w:noProof/>
           <w:color w:val="FF0000"/>
           <w:lang w:eastAsia="fr-CH"/>
         </w:rPr>
-        <w:t xml:space="preserve">Ajouter la version finale </w:t>
-      </w:r>
+      </w:pPr>
       <w:r>
         <w:rPr>
           <w:noProof/>
-          <w:color w:val="FF0000"/>
           <w:lang w:eastAsia="fr-CH"/>
         </w:rPr>
-        <w:t>/!\ check lisibilité</w:t>
+        <w:lastRenderedPageBreak/>
+        <w:drawing>
+          <wp:anchor distT="0" distB="0" distL="114300" distR="114300" simplePos="0" relativeHeight="251663360" behindDoc="0" locked="0" layoutInCell="1" allowOverlap="1" wp14:anchorId="0C0EFFBA" wp14:editId="5173321E">
+            <wp:simplePos x="0" y="0"/>
+            <wp:positionH relativeFrom="margin">
+              <wp:align>left</wp:align>
+            </wp:positionH>
+            <wp:positionV relativeFrom="paragraph">
+              <wp:posOffset>222885</wp:posOffset>
+            </wp:positionV>
+            <wp:extent cx="7357745" cy="5520690"/>
+            <wp:effectExtent l="0" t="0" r="0" b="3810"/>
+            <wp:wrapTopAndBottom/>
+            <wp:docPr id="3" name="Image 3" descr="C:\Users\Nithujan.JEGATHEESWA\AppData\Local\Microsoft\Windows\INetCache\Content.Word\MLD-astronomy.png"/>
+            <wp:cNvGraphicFramePr>
+              <a:graphicFrameLocks xmlns:a="http://schemas.openxmlformats.org/drawingml/2006/main" noChangeAspect="1"/>
+            </wp:cNvGraphicFramePr>
+            <a:graphic xmlns:a="http://schemas.openxmlformats.org/drawingml/2006/main">
+              <a:graphicData uri="http://schemas.openxmlformats.org/drawingml/2006/picture">
+                <pic:pic xmlns:pic="http://schemas.openxmlformats.org/drawingml/2006/picture">
+                  <pic:nvPicPr>
+                    <pic:cNvPr id="0" name="Picture 20" descr="C:\Users\Nithujan.JEGATHEESWA\AppData\Local\Microsoft\Windows\INetCache\Content.Word\MLD-astronomy.png"/>
+                    <pic:cNvPicPr>
+                      <a:picLocks noChangeAspect="1" noChangeArrowheads="1"/>
+                    </pic:cNvPicPr>
+                  </pic:nvPicPr>
+                  <pic:blipFill>
+                    <a:blip r:embed="rId16">
+                      <a:extLst>
+                        <a:ext uri="{28A0092B-C50C-407E-A947-70E740481C1C}">
+                          <a14:useLocalDpi xmlns:a14="http://schemas.microsoft.com/office/drawing/2010/main" val="0"/>
+                        </a:ext>
+                      </a:extLst>
+                    </a:blip>
+                    <a:srcRect/>
+                    <a:stretch>
+                      <a:fillRect/>
+                    </a:stretch>
+                  </pic:blipFill>
+                  <pic:spPr bwMode="auto">
+                    <a:xfrm>
+                      <a:off x="0" y="0"/>
+                      <a:ext cx="7357745" cy="5520690"/>
+                    </a:xfrm>
+                    <a:prstGeom prst="rect">
+                      <a:avLst/>
+                    </a:prstGeom>
+                    <a:noFill/>
+                    <a:ln>
+                      <a:noFill/>
+                    </a:ln>
+                  </pic:spPr>
+                </pic:pic>
+              </a:graphicData>
+            </a:graphic>
+            <wp14:sizeRelH relativeFrom="margin">
+              <wp14:pctWidth>0</wp14:pctWidth>
+            </wp14:sizeRelH>
+            <wp14:sizeRelV relativeFrom="margin">
+              <wp14:pctHeight>0</wp14:pctHeight>
+            </wp14:sizeRelV>
+          </wp:anchor>
+        </w:drawing>
+      </w:r>
+      <w:r>
+        <w:rPr>
+          <w:i/>
+        </w:rPr>
+        <w:t>MLD (Modèle Logique de Données)</w:t>
+      </w:r>
+      <w:r>
+        <w:t xml:space="preserve"> </w:t>
       </w:r>
     </w:p>
     <w:p>
       <w:pPr>
         <w:spacing w:after="160" w:line="259" w:lineRule="auto"/>
-      </w:pPr>
-    </w:p>
-    <w:p>
-      <w:pPr>
-        <w:spacing w:after="160" w:line="259" w:lineRule="auto"/>
-      </w:pPr>
-      <w:r>
-        <w:br w:type="page"/>
-      </w:r>
+        <w:sectPr>
+          <w:pgSz w:w="16838" w:h="11906" w:orient="landscape"/>
+          <w:pgMar w:top="1417" w:right="1417" w:bottom="1417" w:left="1417" w:header="708" w:footer="708" w:gutter="0"/>
+          <w:cols w:space="708"/>
+          <w:docGrid w:linePitch="360"/>
+        </w:sectPr>
+      </w:pPr>
     </w:p>
     <w:p>
       <w:pPr>
         <w:pStyle w:val="Titre3"/>
       </w:pPr>
-      <w:bookmarkStart w:id="10" w:name="_Toc102661231"/>
+      <w:bookmarkStart w:id="10" w:name="_Toc103871198"/>
       <w:r>
         <w:lastRenderedPageBreak/>
         <w:t xml:space="preserve">Maquettes des pages </w:t>
@@ -3094,8 +3163,8 @@
     <w:p>
       <w:r>
         <w:pict w14:anchorId="4D06E2AB">
-          <v:shape id="_x0000_i1026" type="#_x0000_t75" style="width:461.9pt;height:387.85pt">
-            <v:imagedata r:id="rId16" o:title="maquette-acceuil"/>
+          <v:shape id="_x0000_i1026" type="#_x0000_t75" style="width:461.6pt;height:387.8pt">
+            <v:imagedata r:id="rId17" o:title="maquette-acceuil"/>
           </v:shape>
         </w:pict>
       </w:r>
@@ -3137,7 +3206,7 @@
                     <pic:cNvPicPr/>
                   </pic:nvPicPr>
                   <pic:blipFill>
-                    <a:blip r:embed="rId17"/>
+                    <a:blip r:embed="rId18"/>
                     <a:stretch>
                       <a:fillRect/>
                     </a:stretch>
@@ -3181,7 +3250,19 @@
     <w:p/>
     <w:p>
       <w:r>
-        <w:t>Cette page a été réalisé sans l’aide de maquettes car elle reprend des choses de la maquette de la page d’accueil et les éléments qui varient sont minimes.</w:t>
+        <w:t xml:space="preserve">Cette page a été réalisé sans l’aide de maquettes car elle reprend des </w:t>
+      </w:r>
+      <w:r>
+        <w:t>éléments</w:t>
+      </w:r>
+      <w:r>
+        <w:t xml:space="preserve"> de la maquette </w:t>
+      </w:r>
+      <w:r>
+        <w:t>précédente. L</w:t>
+      </w:r>
+      <w:r>
+        <w:t>es éléments qui varient sont minimes.</w:t>
       </w:r>
     </w:p>
     <w:p>
@@ -3206,8 +3287,8 @@
     <w:p>
       <w:r>
         <w:pict w14:anchorId="113830D7">
-          <v:shape id="_x0000_i1027" type="#_x0000_t75" style="width:488.4pt;height:404.15pt">
-            <v:imagedata r:id="rId18" o:title="maquettes-Catalogue Messier"/>
+          <v:shape id="_x0000_i1027" type="#_x0000_t75" style="width:488.05pt;height:403.95pt">
+            <v:imagedata r:id="rId19" o:title="maquettes-Catalogue Messier"/>
           </v:shape>
         </w:pict>
       </w:r>
@@ -3222,9 +3303,46 @@
     </w:p>
     <w:p>
       <w:pPr>
+        <w:spacing w:after="160" w:line="259" w:lineRule="auto"/>
+      </w:pPr>
+      <w:r>
+        <w:lastRenderedPageBreak/>
+        <w:t>Page pour ajouter une sortie (admin)</w:t>
+      </w:r>
+      <w:r>
+        <w:t> :</w:t>
+      </w:r>
+    </w:p>
+    <w:p>
+      <w:pPr>
+        <w:spacing w:after="160" w:line="259" w:lineRule="auto"/>
+      </w:pPr>
+    </w:p>
+    <w:p>
+      <w:pPr>
+        <w:spacing w:after="160" w:line="259" w:lineRule="auto"/>
+      </w:pPr>
+      <w:r>
+        <w:pict w14:anchorId="425DCAF2">
+          <v:shape id="_x0000_i1028" type="#_x0000_t75" style="width:453.25pt;height:453.25pt">
+            <v:imagedata r:id="rId20" o:title="Sorties-Admin"/>
+          </v:shape>
+        </w:pict>
+      </w:r>
+    </w:p>
+    <w:p>
+      <w:pPr>
+        <w:spacing w:after="160" w:line="259" w:lineRule="auto"/>
+      </w:pPr>
+      <w:r>
+        <w:br w:type="page"/>
+      </w:r>
+    </w:p>
+    <w:p>
+      <w:pPr>
         <w:pStyle w:val="Titre2"/>
       </w:pPr>
-      <w:bookmarkStart w:id="11" w:name="_Toc102661232"/>
+      <w:bookmarkStart w:id="11" w:name="_Toc103871199"/>
       <w:r>
         <w:lastRenderedPageBreak/>
         <w:t>Stratégie de test</w:t>
@@ -3260,7 +3378,7 @@
       <w:pPr>
         <w:pStyle w:val="Titre2"/>
       </w:pPr>
-      <w:bookmarkStart w:id="12" w:name="_Toc102661233"/>
+      <w:bookmarkStart w:id="12" w:name="_Toc103871200"/>
       <w:r>
         <w:t>Risques techniques</w:t>
       </w:r>
@@ -3351,7 +3469,24 @@
         <w:t>.</w:t>
       </w:r>
       <w:r>
-        <w:t xml:space="preserve"> PostgreSQL est quant à lui bien documenté et il est possible de trouver les réponses à beaucoup de questions via des recherches internet.</w:t>
+        <w:t xml:space="preserve"> PostgreSQL est quant à lui bien documenté et</w:t>
+      </w:r>
+      <w:r>
+        <w:t xml:space="preserve"> possède une communauté active. I</w:t>
+      </w:r>
+      <w:r>
+        <w:t>l est</w:t>
+      </w:r>
+      <w:r>
+        <w:t xml:space="preserve"> </w:t>
+      </w:r>
+      <w:proofErr w:type="spellStart"/>
+      <w:r>
+        <w:t>donce</w:t>
+      </w:r>
+      <w:proofErr w:type="spellEnd"/>
+      <w:r>
+        <w:t xml:space="preserve"> possible de trouver les réponses à beaucoup de questions via des recherches internet.</w:t>
       </w:r>
     </w:p>
     <w:p/>
@@ -3359,7 +3494,7 @@
       <w:pPr>
         <w:pStyle w:val="Titre2"/>
       </w:pPr>
-      <w:bookmarkStart w:id="13" w:name="_Toc102661234"/>
+      <w:bookmarkStart w:id="13" w:name="_Toc103871201"/>
       <w:r>
         <w:t>Planification</w:t>
       </w:r>
@@ -3371,7 +3506,7 @@
       <w:pPr>
         <w:pStyle w:val="Titre2"/>
       </w:pPr>
-      <w:bookmarkStart w:id="14" w:name="_Toc102661235"/>
+      <w:bookmarkStart w:id="14" w:name="_Toc103871202"/>
       <w:r>
         <w:t>Dossier de conception</w:t>
       </w:r>
@@ -3406,7 +3541,10 @@
         </w:numPr>
       </w:pPr>
       <w:r>
-        <w:t>Draw.io v</w:t>
+        <w:t>d</w:t>
+      </w:r>
+      <w:r>
+        <w:t>raw.io v</w:t>
       </w:r>
       <w:r>
         <w:rPr>
@@ -3428,6 +3566,7 @@
         </w:numPr>
       </w:pPr>
       <w:proofErr w:type="spellStart"/>
+      <w:proofErr w:type="gramStart"/>
       <w:r>
         <w:rPr>
           <w:rFonts w:ascii="Segoe UI" w:hAnsi="Segoe UI" w:cs="Segoe UI"/>
@@ -3436,9 +3575,8 @@
           <w:szCs w:val="21"/>
           <w:shd w:val="clear" w:color="auto" w:fill="FFFFFF"/>
         </w:rPr>
-        <w:t>PgAdmin</w:t>
-      </w:r>
-      <w:proofErr w:type="spellEnd"/>
+        <w:t>p</w:t>
+      </w:r>
       <w:r>
         <w:rPr>
           <w:rFonts w:ascii="Segoe UI" w:hAnsi="Segoe UI" w:cs="Segoe UI"/>
@@ -3447,6 +3585,18 @@
           <w:szCs w:val="21"/>
           <w:shd w:val="clear" w:color="auto" w:fill="FFFFFF"/>
         </w:rPr>
+        <w:t>gAdmin</w:t>
+      </w:r>
+      <w:proofErr w:type="spellEnd"/>
+      <w:proofErr w:type="gramEnd"/>
+      <w:r>
+        <w:rPr>
+          <w:rFonts w:ascii="Segoe UI" w:hAnsi="Segoe UI" w:cs="Segoe UI"/>
+          <w:color w:val="000000"/>
+          <w:sz w:val="21"/>
+          <w:szCs w:val="21"/>
+          <w:shd w:val="clear" w:color="auto" w:fill="FFFFFF"/>
+        </w:rPr>
         <w:t xml:space="preserve"> 4 v6.8</w:t>
       </w:r>
     </w:p>
@@ -3588,10 +3738,27 @@
         <w:t xml:space="preserve">a été utilisé afin de concevoir les maquettes </w:t>
       </w:r>
       <w:r>
-        <w:t xml:space="preserve">du site web </w:t>
-      </w:r>
-      <w:r>
-        <w:t>et le MCD de la base de données</w:t>
+        <w:t>du site web,</w:t>
+      </w:r>
+      <w:r>
+        <w:t xml:space="preserve"> le MCD de la base de données</w:t>
+      </w:r>
+      <w:r>
+        <w:t xml:space="preserve"> ainsi que la balise du MLD car </w:t>
+      </w:r>
+      <w:proofErr w:type="spellStart"/>
+      <w:r>
+        <w:t>pgAdmin</w:t>
+      </w:r>
+      <w:proofErr w:type="spellEnd"/>
+      <w:r>
+        <w:t xml:space="preserve"> ne permet pas</w:t>
+      </w:r>
+      <w:r>
+        <w:t xml:space="preserve"> d’en ajouter un</w:t>
+      </w:r>
+      <w:r>
+        <w:t>e</w:t>
       </w:r>
       <w:r>
         <w:t>.</w:t>
@@ -3599,6 +3766,9 @@
       <w:r>
         <w:t xml:space="preserve"> </w:t>
       </w:r>
+    </w:p>
+    <w:p/>
+    <w:p>
       <w:proofErr w:type="spellStart"/>
       <w:r>
         <w:t>PgAdmin</w:t>
@@ -3631,7 +3801,7 @@
       <w:r>
         <w:t xml:space="preserve">sur le </w:t>
       </w:r>
-      <w:hyperlink r:id="rId19" w:history="1">
+      <w:hyperlink r:id="rId21" w:history="1">
         <w:r>
           <w:rPr>
             <w:rStyle w:val="Lienhypertexte"/>
@@ -3642,6 +3812,12 @@
       <w:r>
         <w:t xml:space="preserve">. </w:t>
       </w:r>
+      <w:r>
+        <w:t>Il permet via un outil de créer une base de données à partir d’un MLD</w:t>
+      </w:r>
+    </w:p>
+    <w:p/>
+    <w:p>
       <w:proofErr w:type="spellStart"/>
       <w:r>
         <w:t>PyCharm</w:t>
@@ -3653,11 +3829,6 @@
       <w:r>
         <w:t xml:space="preserve"> Les différents navigateurs web sont utilisés pour effectuer des tests sur plusieurs environnements.</w:t>
       </w:r>
-    </w:p>
-    <w:p>
-      <w:pPr>
-        <w:spacing w:after="160" w:line="259" w:lineRule="auto"/>
-      </w:pPr>
       <w:r>
         <w:br w:type="page"/>
       </w:r>
@@ -3743,7 +3914,7 @@
       <w:r>
         <w:t xml:space="preserve"> site </w:t>
       </w:r>
-      <w:hyperlink r:id="rId20" w:history="1">
+      <w:hyperlink r:id="rId22" w:history="1">
         <w:proofErr w:type="spellStart"/>
         <w:r>
           <w:rPr>
@@ -4130,37 +4301,64 @@
           <w:b/>
         </w:rPr>
       </w:pPr>
+      <w:r>
+        <w:rPr>
+          <w:b/>
+        </w:rPr>
+        <w:t>Desi</w:t>
+      </w:r>
+      <w:r>
+        <w:rPr>
+          <w:b/>
+        </w:rPr>
+        <w:t>g</w:t>
+      </w:r>
+      <w:r>
+        <w:rPr>
+          <w:b/>
+        </w:rPr>
+        <w:t>n</w:t>
+      </w:r>
+      <w:r>
+        <w:rPr>
+          <w:b/>
+        </w:rPr>
+        <w:t xml:space="preserve"> Web</w:t>
+      </w:r>
+    </w:p>
+    <w:p/>
+    <w:p>
+      <w:r>
+        <w:t>Afin de respecter au mieux</w:t>
+      </w:r>
+      <w:r>
+        <w:t xml:space="preserve"> le critère d’un site responsive exigé par le </w:t>
+      </w:r>
+      <w:r>
+        <w:t>cahier des charges</w:t>
+      </w:r>
+      <w:r>
+        <w:t>,</w:t>
+      </w:r>
+      <w:r>
+        <w:t xml:space="preserve"> des classes </w:t>
+      </w:r>
       <w:proofErr w:type="spellStart"/>
       <w:r>
-        <w:rPr>
-          <w:b/>
-        </w:rPr>
-        <w:t>Desing</w:t>
+        <w:t>Bootstrap</w:t>
       </w:r>
       <w:proofErr w:type="spellEnd"/>
       <w:r>
-        <w:rPr>
-          <w:b/>
-        </w:rPr>
-        <w:t xml:space="preserve"> Web</w:t>
-      </w:r>
-    </w:p>
-    <w:p/>
-    <w:p>
-      <w:r>
-        <w:t>Afin de respecter au mieux</w:t>
-      </w:r>
-      <w:r>
-        <w:t xml:space="preserve"> le critère d’un site responsive exigé par le </w:t>
-      </w:r>
-      <w:r>
-        <w:t>cahier des charges</w:t>
-      </w:r>
-      <w:r>
-        <w:t>,</w:t>
-      </w:r>
-      <w:r>
-        <w:t xml:space="preserve"> des classes </w:t>
+        <w:t xml:space="preserve"> ont été utilisées pour la création du site</w:t>
+      </w:r>
+      <w:r>
+        <w:t>.</w:t>
+      </w:r>
+      <w:r>
+        <w:t xml:space="preserve"> </w:t>
+      </w:r>
+      <w:r>
+        <w:t xml:space="preserve">Le plugin </w:t>
       </w:r>
       <w:proofErr w:type="spellStart"/>
       <w:r>
@@ -4168,14 +4366,23 @@
       </w:r>
       <w:proofErr w:type="spellEnd"/>
       <w:r>
-        <w:t xml:space="preserve"> ont été utilisées pour la création du site</w:t>
+        <w:t xml:space="preserve">-select a également été utilisé afin de permettre d’améliorer les éléments </w:t>
+      </w:r>
+      <w:r>
+        <w:t>&lt;</w:t>
+      </w:r>
+      <w:r>
+        <w:t>select</w:t>
+      </w:r>
+      <w:r>
+        <w:t>&gt;</w:t>
+      </w:r>
+      <w:r>
+        <w:t xml:space="preserve"> des formulaires</w:t>
       </w:r>
       <w:r>
         <w:t>.</w:t>
       </w:r>
-      <w:r>
-        <w:t xml:space="preserve"> </w:t>
-      </w:r>
     </w:p>
     <w:p>
       <w:pPr>
@@ -4189,7 +4396,7 @@
       <w:pPr>
         <w:pStyle w:val="Titre1"/>
       </w:pPr>
-      <w:bookmarkStart w:id="15" w:name="_Toc102661236"/>
+      <w:bookmarkStart w:id="15" w:name="_Toc103871203"/>
       <w:r>
         <w:lastRenderedPageBreak/>
         <w:t>Réalisation</w:t>
@@ -4200,7 +4407,7 @@
       <w:pPr>
         <w:pStyle w:val="Titre2"/>
       </w:pPr>
-      <w:bookmarkStart w:id="16" w:name="_Toc102661237"/>
+      <w:bookmarkStart w:id="16" w:name="_Toc103871204"/>
       <w:r>
         <w:t>Dossier de réalisation</w:t>
       </w:r>
@@ -4234,7 +4441,7 @@
       <w:r>
         <w:t xml:space="preserve">une extension Firefox: </w:t>
       </w:r>
-      <w:hyperlink r:id="rId21" w:history="1">
+      <w:hyperlink r:id="rId23" w:history="1">
         <w:r>
           <w:rPr>
             <w:rStyle w:val="Lienhypertexte"/>
@@ -4245,7 +4452,7 @@
       <w:r>
         <w:t xml:space="preserve">. Ces dernières viennent du site </w:t>
       </w:r>
-      <w:hyperlink r:id="rId22" w:history="1">
+      <w:hyperlink r:id="rId24" w:history="1">
         <w:r>
           <w:rPr>
             <w:rStyle w:val="Lienhypertexte"/>
@@ -4277,7 +4484,7 @@
       <w:r>
         <w:t xml:space="preserve">Les images de la page </w:t>
       </w:r>
-      <w:hyperlink r:id="rId23" w:history="1">
+      <w:hyperlink r:id="rId25" w:history="1">
         <w:proofErr w:type="spellStart"/>
         <w:r>
           <w:rPr>
@@ -4370,7 +4577,23 @@
         <w:t>.</w:t>
       </w:r>
       <w:r>
-        <w:t xml:space="preserve"> Ce script a pris les valeurs uniques des colonnes constellation, meilleur saison, difficulté d’observation et meilleure saison pour les placer dans d’autre fichiers CSV à part.</w:t>
+        <w:t xml:space="preserve"> Ce script a pris les valeurs uniques des colonnes constellation, meilleur saison, difficulté d’observation et meilleure saison</w:t>
+      </w:r>
+      <w:r>
+        <w:t xml:space="preserve"> du fichier CSV pris sur le site </w:t>
+      </w:r>
+      <w:hyperlink r:id="rId26" w:history="1">
+        <w:proofErr w:type="spellStart"/>
+        <w:r>
+          <w:rPr>
+            <w:rStyle w:val="Lienhypertexte"/>
+          </w:rPr>
+          <w:t>StarLust</w:t>
+        </w:r>
+        <w:proofErr w:type="spellEnd"/>
+      </w:hyperlink>
+      <w:r>
+        <w:t xml:space="preserve"> pour les placer dans d’autre fichiers CSV à part.</w:t>
       </w:r>
       <w:r>
         <w:t xml:space="preserve"> </w:t>
@@ -4383,8 +4606,8 @@
       </w:pPr>
       <w:r>
         <w:pict w14:anchorId="62474C27">
-          <v:shape id="_x0000_i1028" type="#_x0000_t75" style="width:440.15pt;height:200.4pt">
-            <v:imagedata r:id="rId24" o:title="diagram-csv-to-csv"/>
+          <v:shape id="_x0000_i1029" type="#_x0000_t75" style="width:440.25pt;height:200.25pt">
+            <v:imagedata r:id="rId27" o:title="diagram-csv-to-csv"/>
           </v:shape>
         </w:pict>
       </w:r>
@@ -4554,7 +4777,7 @@
                     </pic:cNvPicPr>
                   </pic:nvPicPr>
                   <pic:blipFill>
-                    <a:blip r:embed="rId25">
+                    <a:blip r:embed="rId28">
                       <a:extLst>
                         <a:ext uri="{28A0092B-C50C-407E-A947-70E740481C1C}">
                           <a14:useLocalDpi xmlns:a14="http://schemas.microsoft.com/office/drawing/2010/main" val="0"/>
@@ -4728,7 +4951,7 @@
                     <pic:cNvPicPr/>
                   </pic:nvPicPr>
                   <pic:blipFill>
-                    <a:blip r:embed="rId26"/>
+                    <a:blip r:embed="rId29"/>
                     <a:stretch>
                       <a:fillRect/>
                     </a:stretch>
@@ -4788,8 +5011,24 @@
         <w:rPr>
           <w:color w:val="FF0000"/>
         </w:rPr>
-        <w:t> ??</w:t>
-      </w:r>
+        <w:t xml:space="preserve"> et refaire une capture</w:t>
+      </w:r>
+    </w:p>
+    <w:p>
+      <w:pPr>
+        <w:rPr>
+          <w:color w:val="000000" w:themeColor="text1"/>
+        </w:rPr>
+      </w:pPr>
+      <w:bookmarkStart w:id="17" w:name="_GoBack"/>
+      <w:bookmarkEnd w:id="17"/>
+    </w:p>
+    <w:p>
+      <w:pPr>
+        <w:rPr>
+          <w:color w:val="000000" w:themeColor="text1"/>
+        </w:rPr>
+      </w:pPr>
     </w:p>
     <w:p>
       <w:pPr>
@@ -4804,34 +5043,852 @@
       <w:pPr>
         <w:pStyle w:val="Titre2"/>
       </w:pPr>
-      <w:bookmarkStart w:id="17" w:name="_Toc102661238"/>
+      <w:bookmarkStart w:id="18" w:name="_Toc103871205"/>
       <w:r>
         <w:t>Description des tests effectués</w:t>
       </w:r>
-      <w:bookmarkEnd w:id="17"/>
+      <w:bookmarkEnd w:id="18"/>
     </w:p>
     <w:p/>
+    <w:p>
+      <w:pPr>
+        <w:rPr>
+          <w:b/>
+        </w:rPr>
+      </w:pPr>
+      <w:r>
+        <w:rPr>
+          <w:b/>
+        </w:rPr>
+        <w:t>Affichage de la page d’accueil</w:t>
+      </w:r>
+    </w:p>
     <w:p/>
+    <w:tbl>
+      <w:tblPr>
+        <w:tblStyle w:val="Grilledutableau"/>
+        <w:tblW w:w="0" w:type="auto"/>
+        <w:tblBorders>
+          <w:top w:val="none" w:sz="0" w:space="0" w:color="auto"/>
+          <w:left w:val="none" w:sz="0" w:space="0" w:color="auto"/>
+          <w:bottom w:val="none" w:sz="0" w:space="0" w:color="auto"/>
+          <w:right w:val="none" w:sz="0" w:space="0" w:color="auto"/>
+        </w:tblBorders>
+        <w:tblLook w:val="04A0" w:firstRow="1" w:lastRow="0" w:firstColumn="1" w:lastColumn="0" w:noHBand="0" w:noVBand="1"/>
+      </w:tblPr>
+      <w:tblGrid>
+        <w:gridCol w:w="2127"/>
+        <w:gridCol w:w="6935"/>
+      </w:tblGrid>
+      <w:tr>
+        <w:tc>
+          <w:tcPr>
+            <w:tcW w:w="2127" w:type="dxa"/>
+          </w:tcPr>
+          <w:p>
+            <w:pPr>
+              <w:rPr>
+                <w:i/>
+              </w:rPr>
+            </w:pPr>
+            <w:r>
+              <w:rPr>
+                <w:i/>
+              </w:rPr>
+              <w:t>Qui</w:t>
+            </w:r>
+          </w:p>
+        </w:tc>
+        <w:tc>
+          <w:tcPr>
+            <w:tcW w:w="6935" w:type="dxa"/>
+          </w:tcPr>
+          <w:p>
+            <w:r>
+              <w:t>Nithujan Jegatheeswaran</w:t>
+            </w:r>
+          </w:p>
+        </w:tc>
+      </w:tr>
+      <w:tr>
+        <w:tc>
+          <w:tcPr>
+            <w:tcW w:w="2127" w:type="dxa"/>
+          </w:tcPr>
+          <w:p>
+            <w:pPr>
+              <w:rPr>
+                <w:i/>
+              </w:rPr>
+            </w:pPr>
+            <w:r>
+              <w:rPr>
+                <w:i/>
+              </w:rPr>
+              <w:t>Résultat attendu</w:t>
+            </w:r>
+          </w:p>
+        </w:tc>
+        <w:tc>
+          <w:tcPr>
+            <w:tcW w:w="6935" w:type="dxa"/>
+          </w:tcPr>
+          <w:p>
+            <w:r>
+              <w:t>La page d’accueil s’affiche sans problèmes de mise en forme</w:t>
+            </w:r>
+          </w:p>
+        </w:tc>
+      </w:tr>
+      <w:tr>
+        <w:tc>
+          <w:tcPr>
+            <w:tcW w:w="2127" w:type="dxa"/>
+          </w:tcPr>
+          <w:p>
+            <w:pPr>
+              <w:rPr>
+                <w:i/>
+              </w:rPr>
+            </w:pPr>
+            <w:r>
+              <w:rPr>
+                <w:i/>
+              </w:rPr>
+              <w:t>Résultat obtenu</w:t>
+            </w:r>
+          </w:p>
+        </w:tc>
+        <w:tc>
+          <w:tcPr>
+            <w:tcW w:w="6935" w:type="dxa"/>
+          </w:tcPr>
+          <w:p>
+            <w:r>
+              <w:t>A</w:t>
+            </w:r>
+            <w:r>
+              <w:t>ffichage</w:t>
+            </w:r>
+            <w:r>
+              <w:t xml:space="preserve"> </w:t>
+            </w:r>
+            <w:r>
+              <w:t>correct</w:t>
+            </w:r>
+          </w:p>
+        </w:tc>
+      </w:tr>
+      <w:tr>
+        <w:tc>
+          <w:tcPr>
+            <w:tcW w:w="2127" w:type="dxa"/>
+          </w:tcPr>
+          <w:p>
+            <w:pPr>
+              <w:rPr>
+                <w:i/>
+              </w:rPr>
+            </w:pPr>
+            <w:r>
+              <w:rPr>
+                <w:i/>
+              </w:rPr>
+              <w:t>Date</w:t>
+            </w:r>
+          </w:p>
+        </w:tc>
+        <w:tc>
+          <w:tcPr>
+            <w:tcW w:w="6935" w:type="dxa"/>
+          </w:tcPr>
+          <w:p>
+            <w:r>
+              <w:t>05.05.22</w:t>
+            </w:r>
+          </w:p>
+        </w:tc>
+      </w:tr>
+    </w:tbl>
     <w:p/>
     <w:p>
       <w:pPr>
+        <w:rPr>
+          <w:b/>
+        </w:rPr>
+      </w:pPr>
+      <w:r>
+        <w:rPr>
+          <w:b/>
+        </w:rPr>
+        <w:t>Login</w:t>
+      </w:r>
+      <w:r>
+        <w:rPr>
+          <w:b/>
+        </w:rPr>
+        <w:t xml:space="preserve"> –</w:t>
+      </w:r>
+      <w:r>
+        <w:rPr>
+          <w:b/>
+        </w:rPr>
+        <w:t xml:space="preserve"> I</w:t>
+      </w:r>
+      <w:r>
+        <w:rPr>
+          <w:b/>
+        </w:rPr>
+        <w:t>dentifiants corrects</w:t>
+      </w:r>
+    </w:p>
+    <w:p/>
+    <w:tbl>
+      <w:tblPr>
+        <w:tblStyle w:val="Grilledutableau"/>
+        <w:tblW w:w="0" w:type="auto"/>
+        <w:tblBorders>
+          <w:top w:val="none" w:sz="0" w:space="0" w:color="auto"/>
+          <w:left w:val="none" w:sz="0" w:space="0" w:color="auto"/>
+          <w:bottom w:val="none" w:sz="0" w:space="0" w:color="auto"/>
+          <w:right w:val="none" w:sz="0" w:space="0" w:color="auto"/>
+        </w:tblBorders>
+        <w:tblLook w:val="04A0" w:firstRow="1" w:lastRow="0" w:firstColumn="1" w:lastColumn="0" w:noHBand="0" w:noVBand="1"/>
+      </w:tblPr>
+      <w:tblGrid>
+        <w:gridCol w:w="2127"/>
+        <w:gridCol w:w="6935"/>
+      </w:tblGrid>
+      <w:tr>
+        <w:tc>
+          <w:tcPr>
+            <w:tcW w:w="2127" w:type="dxa"/>
+          </w:tcPr>
+          <w:p>
+            <w:pPr>
+              <w:rPr>
+                <w:i/>
+              </w:rPr>
+            </w:pPr>
+            <w:r>
+              <w:rPr>
+                <w:i/>
+              </w:rPr>
+              <w:t>Qui</w:t>
+            </w:r>
+          </w:p>
+        </w:tc>
+        <w:tc>
+          <w:tcPr>
+            <w:tcW w:w="6935" w:type="dxa"/>
+          </w:tcPr>
+          <w:p>
+            <w:r>
+              <w:t>Nithujan Jegatheeswaran</w:t>
+            </w:r>
+          </w:p>
+        </w:tc>
+      </w:tr>
+      <w:tr>
+        <w:tc>
+          <w:tcPr>
+            <w:tcW w:w="2127" w:type="dxa"/>
+          </w:tcPr>
+          <w:p>
+            <w:pPr>
+              <w:rPr>
+                <w:i/>
+              </w:rPr>
+            </w:pPr>
+            <w:r>
+              <w:rPr>
+                <w:i/>
+              </w:rPr>
+              <w:t>Résultat attendu</w:t>
+            </w:r>
+          </w:p>
+        </w:tc>
+        <w:tc>
+          <w:tcPr>
+            <w:tcW w:w="6935" w:type="dxa"/>
+          </w:tcPr>
+          <w:p>
+            <w:r>
+              <w:t>La page d’accueil</w:t>
+            </w:r>
+            <w:r>
+              <w:t xml:space="preserve"> s’affiche avec un message qui confirme la réussite de l’opération</w:t>
+            </w:r>
+          </w:p>
+        </w:tc>
+      </w:tr>
+      <w:tr>
+        <w:tc>
+          <w:tcPr>
+            <w:tcW w:w="2127" w:type="dxa"/>
+          </w:tcPr>
+          <w:p>
+            <w:pPr>
+              <w:rPr>
+                <w:i/>
+              </w:rPr>
+            </w:pPr>
+            <w:r>
+              <w:rPr>
+                <w:i/>
+              </w:rPr>
+              <w:t>Résultat obtenu</w:t>
+            </w:r>
+          </w:p>
+        </w:tc>
+        <w:tc>
+          <w:tcPr>
+            <w:tcW w:w="6935" w:type="dxa"/>
+          </w:tcPr>
+          <w:p>
+            <w:r>
+              <w:t>Similaire au résultat attendu</w:t>
+            </w:r>
+          </w:p>
+        </w:tc>
+      </w:tr>
+      <w:tr>
+        <w:tc>
+          <w:tcPr>
+            <w:tcW w:w="2127" w:type="dxa"/>
+          </w:tcPr>
+          <w:p>
+            <w:pPr>
+              <w:rPr>
+                <w:i/>
+              </w:rPr>
+            </w:pPr>
+            <w:r>
+              <w:rPr>
+                <w:i/>
+              </w:rPr>
+              <w:t>Date</w:t>
+            </w:r>
+          </w:p>
+        </w:tc>
+        <w:tc>
+          <w:tcPr>
+            <w:tcW w:w="6935" w:type="dxa"/>
+          </w:tcPr>
+          <w:p>
+            <w:r>
+              <w:t>19</w:t>
+            </w:r>
+            <w:r>
+              <w:t>.05.22</w:t>
+            </w:r>
+          </w:p>
+        </w:tc>
+      </w:tr>
+    </w:tbl>
+    <w:p/>
+    <w:p>
+      <w:pPr>
+        <w:rPr>
+          <w:b/>
+        </w:rPr>
+      </w:pPr>
+      <w:r>
+        <w:rPr>
+          <w:b/>
+        </w:rPr>
+        <w:t>Login – Identifiants incorrects</w:t>
+      </w:r>
+    </w:p>
+    <w:p/>
+    <w:tbl>
+      <w:tblPr>
+        <w:tblStyle w:val="Grilledutableau"/>
+        <w:tblW w:w="0" w:type="auto"/>
+        <w:tblBorders>
+          <w:top w:val="none" w:sz="0" w:space="0" w:color="auto"/>
+          <w:left w:val="none" w:sz="0" w:space="0" w:color="auto"/>
+          <w:bottom w:val="none" w:sz="0" w:space="0" w:color="auto"/>
+          <w:right w:val="none" w:sz="0" w:space="0" w:color="auto"/>
+        </w:tblBorders>
+        <w:tblLook w:val="04A0" w:firstRow="1" w:lastRow="0" w:firstColumn="1" w:lastColumn="0" w:noHBand="0" w:noVBand="1"/>
+      </w:tblPr>
+      <w:tblGrid>
+        <w:gridCol w:w="2127"/>
+        <w:gridCol w:w="6935"/>
+      </w:tblGrid>
+      <w:tr>
+        <w:tc>
+          <w:tcPr>
+            <w:tcW w:w="2127" w:type="dxa"/>
+          </w:tcPr>
+          <w:p>
+            <w:pPr>
+              <w:rPr>
+                <w:i/>
+              </w:rPr>
+            </w:pPr>
+            <w:r>
+              <w:rPr>
+                <w:i/>
+              </w:rPr>
+              <w:t>Qui</w:t>
+            </w:r>
+          </w:p>
+        </w:tc>
+        <w:tc>
+          <w:tcPr>
+            <w:tcW w:w="6935" w:type="dxa"/>
+          </w:tcPr>
+          <w:p>
+            <w:r>
+              <w:t>Nithujan Jegatheeswaran</w:t>
+            </w:r>
+          </w:p>
+        </w:tc>
+      </w:tr>
+      <w:tr>
+        <w:tc>
+          <w:tcPr>
+            <w:tcW w:w="2127" w:type="dxa"/>
+          </w:tcPr>
+          <w:p>
+            <w:pPr>
+              <w:rPr>
+                <w:i/>
+              </w:rPr>
+            </w:pPr>
+            <w:r>
+              <w:rPr>
+                <w:i/>
+              </w:rPr>
+              <w:t>Résultat attendu</w:t>
+            </w:r>
+          </w:p>
+        </w:tc>
+        <w:tc>
+          <w:tcPr>
+            <w:tcW w:w="6935" w:type="dxa"/>
+          </w:tcPr>
+          <w:p>
+            <w:r>
+              <w:t>La page de login se recharge et un message d’erreur indique qu’il y a une erreur</w:t>
+            </w:r>
+          </w:p>
+        </w:tc>
+      </w:tr>
+      <w:tr>
+        <w:tc>
+          <w:tcPr>
+            <w:tcW w:w="2127" w:type="dxa"/>
+          </w:tcPr>
+          <w:p>
+            <w:pPr>
+              <w:rPr>
+                <w:i/>
+              </w:rPr>
+            </w:pPr>
+            <w:r>
+              <w:rPr>
+                <w:i/>
+              </w:rPr>
+              <w:t>Résultat obtenu</w:t>
+            </w:r>
+          </w:p>
+        </w:tc>
+        <w:tc>
+          <w:tcPr>
+            <w:tcW w:w="6935" w:type="dxa"/>
+          </w:tcPr>
+          <w:p>
+            <w:r>
+              <w:t>Message</w:t>
+            </w:r>
+            <w:r>
+              <w:t xml:space="preserve"> d’erreur</w:t>
+            </w:r>
+            <w:r>
+              <w:t xml:space="preserve"> vague </w:t>
+            </w:r>
+            <w:r>
+              <w:t xml:space="preserve">pour </w:t>
+            </w:r>
+            <w:r>
+              <w:t>mieux préserver la sécurité du site</w:t>
+            </w:r>
+          </w:p>
+        </w:tc>
+      </w:tr>
+      <w:tr>
+        <w:tc>
+          <w:tcPr>
+            <w:tcW w:w="2127" w:type="dxa"/>
+          </w:tcPr>
+          <w:p>
+            <w:pPr>
+              <w:rPr>
+                <w:i/>
+              </w:rPr>
+            </w:pPr>
+            <w:r>
+              <w:rPr>
+                <w:i/>
+              </w:rPr>
+              <w:t>Date</w:t>
+            </w:r>
+          </w:p>
+        </w:tc>
+        <w:tc>
+          <w:tcPr>
+            <w:tcW w:w="6935" w:type="dxa"/>
+          </w:tcPr>
+          <w:p>
+            <w:r>
+              <w:t>10.05.22</w:t>
+            </w:r>
+          </w:p>
+        </w:tc>
+      </w:tr>
+    </w:tbl>
+    <w:p/>
+    <w:p>
+      <w:pPr>
+        <w:rPr>
+          <w:b/>
+        </w:rPr>
+      </w:pPr>
+      <w:r>
+        <w:rPr>
+          <w:b/>
+        </w:rPr>
+        <w:t xml:space="preserve">Login – </w:t>
+      </w:r>
+      <w:r>
+        <w:rPr>
+          <w:b/>
+        </w:rPr>
+        <w:t>Un ou plusieurs champ vide</w:t>
+      </w:r>
+    </w:p>
+    <w:p/>
+    <w:tbl>
+      <w:tblPr>
+        <w:tblStyle w:val="Grilledutableau"/>
+        <w:tblW w:w="0" w:type="auto"/>
+        <w:tblBorders>
+          <w:top w:val="none" w:sz="0" w:space="0" w:color="auto"/>
+          <w:left w:val="none" w:sz="0" w:space="0" w:color="auto"/>
+          <w:bottom w:val="none" w:sz="0" w:space="0" w:color="auto"/>
+          <w:right w:val="none" w:sz="0" w:space="0" w:color="auto"/>
+        </w:tblBorders>
+        <w:tblLook w:val="04A0" w:firstRow="1" w:lastRow="0" w:firstColumn="1" w:lastColumn="0" w:noHBand="0" w:noVBand="1"/>
+      </w:tblPr>
+      <w:tblGrid>
+        <w:gridCol w:w="2127"/>
+        <w:gridCol w:w="6935"/>
+      </w:tblGrid>
+      <w:tr>
+        <w:tc>
+          <w:tcPr>
+            <w:tcW w:w="2127" w:type="dxa"/>
+          </w:tcPr>
+          <w:p>
+            <w:pPr>
+              <w:rPr>
+                <w:i/>
+              </w:rPr>
+            </w:pPr>
+            <w:r>
+              <w:rPr>
+                <w:i/>
+              </w:rPr>
+              <w:t>Qui</w:t>
+            </w:r>
+          </w:p>
+        </w:tc>
+        <w:tc>
+          <w:tcPr>
+            <w:tcW w:w="6935" w:type="dxa"/>
+          </w:tcPr>
+          <w:p>
+            <w:r>
+              <w:t>Nithujan Jegatheeswaran</w:t>
+            </w:r>
+          </w:p>
+        </w:tc>
+      </w:tr>
+      <w:tr>
+        <w:tc>
+          <w:tcPr>
+            <w:tcW w:w="2127" w:type="dxa"/>
+          </w:tcPr>
+          <w:p>
+            <w:pPr>
+              <w:rPr>
+                <w:i/>
+              </w:rPr>
+            </w:pPr>
+            <w:r>
+              <w:rPr>
+                <w:i/>
+              </w:rPr>
+              <w:t>Résultat attendu</w:t>
+            </w:r>
+          </w:p>
+        </w:tc>
+        <w:tc>
+          <w:tcPr>
+            <w:tcW w:w="6935" w:type="dxa"/>
+          </w:tcPr>
+          <w:p>
+            <w:r>
+              <w:t>La page de login se recharge et un / plusieurs message/s concernant le / les champs vide/s s’affiche/nt</w:t>
+            </w:r>
+          </w:p>
+        </w:tc>
+      </w:tr>
+      <w:tr>
+        <w:tc>
+          <w:tcPr>
+            <w:tcW w:w="2127" w:type="dxa"/>
+          </w:tcPr>
+          <w:p>
+            <w:pPr>
+              <w:rPr>
+                <w:i/>
+              </w:rPr>
+            </w:pPr>
+            <w:r>
+              <w:rPr>
+                <w:i/>
+              </w:rPr>
+              <w:t>Résultat obtenu</w:t>
+            </w:r>
+          </w:p>
+        </w:tc>
+        <w:tc>
+          <w:tcPr>
+            <w:tcW w:w="6935" w:type="dxa"/>
+          </w:tcPr>
+          <w:p>
+            <w:r>
+              <w:t>Les message s’affichent correctement selon le champ testé</w:t>
+            </w:r>
+          </w:p>
+        </w:tc>
+      </w:tr>
+      <w:tr>
+        <w:tc>
+          <w:tcPr>
+            <w:tcW w:w="2127" w:type="dxa"/>
+          </w:tcPr>
+          <w:p>
+            <w:pPr>
+              <w:rPr>
+                <w:i/>
+              </w:rPr>
+            </w:pPr>
+            <w:r>
+              <w:rPr>
+                <w:i/>
+              </w:rPr>
+              <w:t>Date</w:t>
+            </w:r>
+          </w:p>
+        </w:tc>
+        <w:tc>
+          <w:tcPr>
+            <w:tcW w:w="6935" w:type="dxa"/>
+          </w:tcPr>
+          <w:p>
+            <w:r>
+              <w:t>10.05.22</w:t>
+            </w:r>
+          </w:p>
+        </w:tc>
+      </w:tr>
+    </w:tbl>
+    <w:p/>
+    <w:p>
+      <w:pPr>
+        <w:rPr>
+          <w:b/>
+        </w:rPr>
+      </w:pPr>
+      <w:r>
+        <w:rPr>
+          <w:b/>
+        </w:rPr>
+        <w:t>Affichage de la page du catalogue de Messier</w:t>
+      </w:r>
+    </w:p>
+    <w:p/>
+    <w:tbl>
+      <w:tblPr>
+        <w:tblStyle w:val="Grilledutableau"/>
+        <w:tblW w:w="0" w:type="auto"/>
+        <w:tblBorders>
+          <w:top w:val="none" w:sz="0" w:space="0" w:color="auto"/>
+          <w:left w:val="none" w:sz="0" w:space="0" w:color="auto"/>
+          <w:bottom w:val="none" w:sz="0" w:space="0" w:color="auto"/>
+          <w:right w:val="none" w:sz="0" w:space="0" w:color="auto"/>
+        </w:tblBorders>
+        <w:tblLook w:val="04A0" w:firstRow="1" w:lastRow="0" w:firstColumn="1" w:lastColumn="0" w:noHBand="0" w:noVBand="1"/>
+      </w:tblPr>
+      <w:tblGrid>
+        <w:gridCol w:w="2127"/>
+        <w:gridCol w:w="6935"/>
+      </w:tblGrid>
+      <w:tr>
+        <w:tc>
+          <w:tcPr>
+            <w:tcW w:w="2127" w:type="dxa"/>
+          </w:tcPr>
+          <w:p>
+            <w:pPr>
+              <w:rPr>
+                <w:i/>
+              </w:rPr>
+            </w:pPr>
+            <w:r>
+              <w:rPr>
+                <w:i/>
+              </w:rPr>
+              <w:t>Qui</w:t>
+            </w:r>
+          </w:p>
+        </w:tc>
+        <w:tc>
+          <w:tcPr>
+            <w:tcW w:w="6935" w:type="dxa"/>
+          </w:tcPr>
+          <w:p>
+            <w:r>
+              <w:t>Nithujan Jegatheeswaran</w:t>
+            </w:r>
+          </w:p>
+        </w:tc>
+      </w:tr>
+      <w:tr>
+        <w:tc>
+          <w:tcPr>
+            <w:tcW w:w="2127" w:type="dxa"/>
+          </w:tcPr>
+          <w:p>
+            <w:pPr>
+              <w:rPr>
+                <w:i/>
+              </w:rPr>
+            </w:pPr>
+            <w:r>
+              <w:rPr>
+                <w:i/>
+              </w:rPr>
+              <w:t>Résultat attendu</w:t>
+            </w:r>
+          </w:p>
+        </w:tc>
+        <w:tc>
+          <w:tcPr>
+            <w:tcW w:w="6935" w:type="dxa"/>
+          </w:tcPr>
+          <w:p>
+            <w:r>
+              <w:t>La page avec le tableau des objets célestes s’affiche</w:t>
+            </w:r>
+          </w:p>
+        </w:tc>
+      </w:tr>
+      <w:tr>
+        <w:tc>
+          <w:tcPr>
+            <w:tcW w:w="2127" w:type="dxa"/>
+          </w:tcPr>
+          <w:p>
+            <w:pPr>
+              <w:rPr>
+                <w:i/>
+              </w:rPr>
+            </w:pPr>
+            <w:r>
+              <w:rPr>
+                <w:i/>
+              </w:rPr>
+              <w:t>Résultat obtenu</w:t>
+            </w:r>
+          </w:p>
+        </w:tc>
+        <w:tc>
+          <w:tcPr>
+            <w:tcW w:w="6935" w:type="dxa"/>
+          </w:tcPr>
+          <w:p>
+            <w:r>
+              <w:t>La page s’affiche correctement</w:t>
+            </w:r>
+          </w:p>
+        </w:tc>
+      </w:tr>
+      <w:tr>
+        <w:tc>
+          <w:tcPr>
+            <w:tcW w:w="2127" w:type="dxa"/>
+          </w:tcPr>
+          <w:p>
+            <w:pPr>
+              <w:rPr>
+                <w:i/>
+              </w:rPr>
+            </w:pPr>
+            <w:r>
+              <w:rPr>
+                <w:i/>
+              </w:rPr>
+              <w:t>Date</w:t>
+            </w:r>
+          </w:p>
+        </w:tc>
+        <w:tc>
+          <w:tcPr>
+            <w:tcW w:w="6935" w:type="dxa"/>
+          </w:tcPr>
+          <w:p>
+            <w:r>
+              <w:t>17.05.22</w:t>
+            </w:r>
+          </w:p>
+        </w:tc>
+      </w:tr>
+    </w:tbl>
+    <w:p/>
+    <w:p>
+      <w:pPr>
+        <w:spacing w:after="160" w:line="259" w:lineRule="auto"/>
+      </w:pPr>
+      <w:r>
+        <w:br w:type="page"/>
+      </w:r>
+    </w:p>
+    <w:p>
+      <w:pPr>
         <w:pStyle w:val="Titre1"/>
       </w:pPr>
-      <w:bookmarkStart w:id="18" w:name="_Toc102661239"/>
-      <w:r>
+      <w:bookmarkStart w:id="19" w:name="_Toc103871206"/>
+      <w:r>
+        <w:lastRenderedPageBreak/>
         <w:t>Annexes</w:t>
       </w:r>
-      <w:bookmarkEnd w:id="18"/>
+      <w:bookmarkEnd w:id="19"/>
     </w:p>
     <w:p>
       <w:pPr>
         <w:pStyle w:val="Titre2"/>
       </w:pPr>
-      <w:bookmarkStart w:id="19" w:name="_Toc102661240"/>
+      <w:bookmarkStart w:id="20" w:name="_Toc103871207"/>
       <w:r>
         <w:t>Sources – Bibliographie</w:t>
       </w:r>
-      <w:bookmarkEnd w:id="19"/>
+      <w:bookmarkEnd w:id="20"/>
     </w:p>
     <w:p/>
     <w:tbl>
@@ -4919,7 +5976,7 @@
             <w:tcW w:w="8074" w:type="dxa"/>
           </w:tcPr>
           <w:p>
-            <w:hyperlink r:id="rId27" w:history="1">
+            <w:hyperlink r:id="rId30" w:history="1">
               <w:r>
                 <w:rPr>
                   <w:rStyle w:val="Lienhypertexte"/>
@@ -4945,7 +6002,7 @@
             <w:tcW w:w="8074" w:type="dxa"/>
           </w:tcPr>
           <w:p>
-            <w:hyperlink r:id="rId28" w:history="1">
+            <w:hyperlink r:id="rId31" w:history="1">
               <w:r>
                 <w:rPr>
                   <w:rStyle w:val="Lienhypertexte"/>
@@ -4971,7 +6028,7 @@
             <w:tcW w:w="8074" w:type="dxa"/>
           </w:tcPr>
           <w:p>
-            <w:hyperlink r:id="rId29" w:history="1">
+            <w:hyperlink r:id="rId32" w:history="1">
               <w:r>
                 <w:rPr>
                   <w:rStyle w:val="Lienhypertexte"/>
@@ -4997,7 +6054,7 @@
             <w:tcW w:w="8074" w:type="dxa"/>
           </w:tcPr>
           <w:p>
-            <w:hyperlink r:id="rId30" w:history="1">
+            <w:hyperlink r:id="rId33" w:history="1">
               <w:r>
                 <w:rPr>
                   <w:rStyle w:val="Lienhypertexte"/>
@@ -5023,7 +6080,7 @@
             <w:tcW w:w="8074" w:type="dxa"/>
           </w:tcPr>
           <w:p>
-            <w:hyperlink r:id="rId31" w:history="1">
+            <w:hyperlink r:id="rId34" w:history="1">
               <w:r>
                 <w:rPr>
                   <w:rStyle w:val="Lienhypertexte"/>
@@ -5049,7 +6106,7 @@
             <w:tcW w:w="8074" w:type="dxa"/>
           </w:tcPr>
           <w:p>
-            <w:hyperlink r:id="rId32" w:history="1">
+            <w:hyperlink r:id="rId35" w:history="1">
               <w:r>
                 <w:rPr>
                   <w:rStyle w:val="Lienhypertexte"/>
@@ -5072,7 +6129,7 @@
             <w:tcW w:w="8074" w:type="dxa"/>
           </w:tcPr>
           <w:p>
-            <w:hyperlink r:id="rId33" w:history="1">
+            <w:hyperlink r:id="rId36" w:history="1">
               <w:r>
                 <w:rPr>
                   <w:rStyle w:val="Lienhypertexte"/>
@@ -5095,7 +6152,7 @@
             <w:tcW w:w="8074" w:type="dxa"/>
           </w:tcPr>
           <w:p>
-            <w:hyperlink r:id="rId34" w:history="1">
+            <w:hyperlink r:id="rId37" w:history="1">
               <w:r>
                 <w:rPr>
                   <w:rStyle w:val="Lienhypertexte"/>
@@ -5121,7 +6178,7 @@
             <w:tcW w:w="8074" w:type="dxa"/>
           </w:tcPr>
           <w:p>
-            <w:hyperlink r:id="rId35" w:history="1">
+            <w:hyperlink r:id="rId38" w:history="1">
               <w:r>
                 <w:rPr>
                   <w:rStyle w:val="Lienhypertexte"/>
@@ -5147,7 +6204,7 @@
             <w:tcW w:w="8074" w:type="dxa"/>
           </w:tcPr>
           <w:p>
-            <w:hyperlink r:id="rId36" w:history="1">
+            <w:hyperlink r:id="rId39" w:history="1">
               <w:r>
                 <w:rPr>
                   <w:rStyle w:val="Lienhypertexte"/>
@@ -5173,7 +6230,7 @@
             <w:tcW w:w="8074" w:type="dxa"/>
           </w:tcPr>
           <w:p>
-            <w:hyperlink r:id="rId37" w:history="1">
+            <w:hyperlink r:id="rId40" w:history="1">
               <w:r>
                 <w:rPr>
                   <w:rStyle w:val="Lienhypertexte"/>
@@ -5199,7 +6256,7 @@
             <w:tcW w:w="8074" w:type="dxa"/>
           </w:tcPr>
           <w:p>
-            <w:hyperlink r:id="rId38" w:anchor="DATATYPE-NUMERIC-DECIMAL" w:history="1">
+            <w:hyperlink r:id="rId41" w:anchor="DATATYPE-NUMERIC-DECIMAL" w:history="1">
               <w:r>
                 <w:rPr>
                   <w:rStyle w:val="Lienhypertexte"/>
@@ -5225,7 +6282,7 @@
             <w:tcW w:w="8074" w:type="dxa"/>
           </w:tcPr>
           <w:p>
-            <w:hyperlink r:id="rId39" w:history="1">
+            <w:hyperlink r:id="rId42" w:history="1">
               <w:r>
                 <w:rPr>
                   <w:rStyle w:val="Lienhypertexte"/>
@@ -5269,7 +6326,7 @@
             <w:tcW w:w="8074" w:type="dxa"/>
           </w:tcPr>
           <w:p>
-            <w:hyperlink r:id="rId40" w:history="1">
+            <w:hyperlink r:id="rId43" w:history="1">
               <w:r>
                 <w:rPr>
                   <w:rStyle w:val="Lienhypertexte"/>
@@ -5295,7 +6352,7 @@
             <w:tcW w:w="8074" w:type="dxa"/>
           </w:tcPr>
           <w:p>
-            <w:hyperlink r:id="rId41" w:history="1">
+            <w:hyperlink r:id="rId44" w:history="1">
               <w:r>
                 <w:rPr>
                   <w:rStyle w:val="Lienhypertexte"/>
@@ -5321,7 +6378,7 @@
             <w:tcW w:w="8074" w:type="dxa"/>
           </w:tcPr>
           <w:p>
-            <w:hyperlink r:id="rId42" w:history="1">
+            <w:hyperlink r:id="rId45" w:history="1">
               <w:r>
                 <w:rPr>
                   <w:rStyle w:val="Lienhypertexte"/>
@@ -5347,7 +6404,7 @@
             <w:tcW w:w="8074" w:type="dxa"/>
           </w:tcPr>
           <w:p>
-            <w:hyperlink r:id="rId43" w:history="1">
+            <w:hyperlink r:id="rId46" w:history="1">
               <w:r>
                 <w:rPr>
                   <w:rStyle w:val="Lienhypertexte"/>
@@ -5373,7 +6430,7 @@
             <w:tcW w:w="8074" w:type="dxa"/>
           </w:tcPr>
           <w:p>
-            <w:hyperlink r:id="rId44" w:history="1">
+            <w:hyperlink r:id="rId47" w:history="1">
               <w:r>
                 <w:rPr>
                   <w:rStyle w:val="Lienhypertexte"/>
@@ -5399,7 +6456,7 @@
             <w:tcW w:w="8074" w:type="dxa"/>
           </w:tcPr>
           <w:p>
-            <w:hyperlink r:id="rId45" w:history="1">
+            <w:hyperlink r:id="rId48" w:history="1">
               <w:r>
                 <w:rPr>
                   <w:rStyle w:val="Lienhypertexte"/>
@@ -5425,7 +6482,7 @@
             <w:tcW w:w="8074" w:type="dxa"/>
           </w:tcPr>
           <w:p>
-            <w:hyperlink r:id="rId46" w:history="1">
+            <w:hyperlink r:id="rId49" w:history="1">
               <w:r>
                 <w:rPr>
                   <w:rStyle w:val="Lienhypertexte"/>
@@ -5451,7 +6508,7 @@
             <w:tcW w:w="8074" w:type="dxa"/>
           </w:tcPr>
           <w:p>
-            <w:hyperlink r:id="rId47" w:history="1">
+            <w:hyperlink r:id="rId50" w:history="1">
               <w:r>
                 <w:rPr>
                   <w:rStyle w:val="Lienhypertexte"/>
@@ -5534,7 +6591,7 @@
                 <w:rStyle w:val="Lienhypertexte"/>
               </w:rPr>
             </w:pPr>
-            <w:hyperlink r:id="rId48" w:history="1">
+            <w:hyperlink r:id="rId51" w:history="1">
               <w:r>
                 <w:rPr>
                   <w:rStyle w:val="Lienhypertexte"/>
@@ -5592,7 +6649,7 @@
                 <w:rStyle w:val="Lienhypertexte"/>
               </w:rPr>
             </w:pPr>
-            <w:hyperlink r:id="rId49" w:history="1">
+            <w:hyperlink r:id="rId52" w:history="1">
               <w:r>
                 <w:rPr>
                   <w:rStyle w:val="Lienhypertexte"/>
@@ -5652,7 +6709,7 @@
                 <w:rStyle w:val="Lienhypertexte"/>
               </w:rPr>
             </w:pPr>
-            <w:hyperlink r:id="rId50" w:history="1">
+            <w:hyperlink r:id="rId53" w:history="1">
               <w:r>
                 <w:rPr>
                   <w:rStyle w:val="Lienhypertexte"/>
@@ -5686,7 +6743,7 @@
                 <w:rStyle w:val="Lienhypertexte"/>
               </w:rPr>
             </w:pPr>
-            <w:hyperlink r:id="rId51" w:history="1">
+            <w:hyperlink r:id="rId54" w:history="1">
               <w:r>
                 <w:rPr>
                   <w:rStyle w:val="Lienhypertexte"/>
@@ -6012,7 +7069,7 @@
             <w:r>
               <w:t xml:space="preserve"> catalogue Messier : </w:t>
             </w:r>
-            <w:hyperlink r:id="rId52" w:history="1">
+            <w:hyperlink r:id="rId55" w:history="1">
               <w:r>
                 <w:rPr>
                   <w:rStyle w:val="Lienhypertexte"/>
@@ -6044,7 +7101,7 @@
             <w:r>
               <w:t xml:space="preserve">  - remplacer du texte par un autre : </w:t>
             </w:r>
-            <w:hyperlink r:id="rId53" w:history="1">
+            <w:hyperlink r:id="rId56" w:history="1">
               <w:r>
                 <w:rPr>
                   <w:rStyle w:val="Lienhypertexte"/>
@@ -6073,7 +7130,7 @@
             <w:r>
               <w:t xml:space="preserve">Template de tableau: </w:t>
             </w:r>
-            <w:hyperlink r:id="rId54" w:history="1">
+            <w:hyperlink r:id="rId57" w:history="1">
               <w:r>
                 <w:rPr>
                   <w:rStyle w:val="Lienhypertexte"/>
@@ -6110,7 +7167,7 @@
             <w:r>
               <w:t xml:space="preserve"> : </w:t>
             </w:r>
-            <w:hyperlink r:id="rId55" w:history="1">
+            <w:hyperlink r:id="rId58" w:history="1">
               <w:r>
                 <w:rPr>
                   <w:rStyle w:val="Lienhypertexte"/>
@@ -6147,7 +7204,7 @@
             <w:r>
               <w:t xml:space="preserve"> : </w:t>
             </w:r>
-            <w:hyperlink r:id="rId56" w:history="1">
+            <w:hyperlink r:id="rId59" w:history="1">
               <w:r>
                 <w:rPr>
                   <w:rStyle w:val="Lienhypertexte"/>
@@ -6184,7 +7241,7 @@
             <w:r>
               <w:t xml:space="preserve"> sur le type SERIAL : </w:t>
             </w:r>
-            <w:hyperlink r:id="rId57" w:anchor="DATATYPE-SERIAL" w:history="1">
+            <w:hyperlink r:id="rId60" w:anchor="DATATYPE-SERIAL" w:history="1">
               <w:r>
                 <w:rPr>
                   <w:rStyle w:val="Lienhypertexte"/>
@@ -6221,7 +7278,7 @@
             <w:r>
               <w:t xml:space="preserve"> : </w:t>
             </w:r>
-            <w:hyperlink r:id="rId58" w:history="1">
+            <w:hyperlink r:id="rId61" w:history="1">
               <w:r>
                 <w:rPr>
                   <w:rStyle w:val="Lienhypertexte"/>
@@ -6265,7 +7322,7 @@
             <w:tcW w:w="8074" w:type="dxa"/>
           </w:tcPr>
           <w:p>
-            <w:hyperlink r:id="rId59" w:history="1">
+            <w:hyperlink r:id="rId62" w:history="1">
               <w:r>
                 <w:rPr>
                   <w:rStyle w:val="Lienhypertexte"/>
@@ -6296,7 +7353,7 @@
                 <w:lang w:val="en-US"/>
               </w:rPr>
             </w:pPr>
-            <w:hyperlink r:id="rId60" w:history="1">
+            <w:hyperlink r:id="rId63" w:history="1">
               <w:r>
                 <w:rPr>
                   <w:rStyle w:val="Lienhypertexte"/>
@@ -6337,7 +7394,7 @@
                 <w:lang w:val="en-US"/>
               </w:rPr>
             </w:pPr>
-            <w:hyperlink r:id="rId61" w:history="1">
+            <w:hyperlink r:id="rId64" w:history="1">
               <w:r>
                 <w:rPr>
                   <w:rStyle w:val="Lienhypertexte"/>
@@ -6378,7 +7435,7 @@
                 <w:lang w:val="en-US"/>
               </w:rPr>
             </w:pPr>
-            <w:hyperlink r:id="rId62" w:history="1">
+            <w:hyperlink r:id="rId65" w:history="1">
               <w:r>
                 <w:rPr>
                   <w:rStyle w:val="Lienhypertexte"/>
@@ -6425,7 +7482,7 @@
             <w:r>
               <w:t xml:space="preserve"> : </w:t>
             </w:r>
-            <w:hyperlink r:id="rId63" w:history="1">
+            <w:hyperlink r:id="rId66" w:history="1">
               <w:r>
                 <w:rPr>
                   <w:rStyle w:val="Lienhypertexte"/>
@@ -6454,7 +7511,7 @@
             <w:r>
               <w:t xml:space="preserve">Télécharger de images de site : </w:t>
             </w:r>
-            <w:hyperlink r:id="rId64" w:history="1">
+            <w:hyperlink r:id="rId67" w:history="1">
               <w:r>
                 <w:rPr>
                   <w:rStyle w:val="Lienhypertexte"/>
@@ -6498,7 +7555,7 @@
             <w:tcW w:w="8074" w:type="dxa"/>
           </w:tcPr>
           <w:p>
-            <w:hyperlink r:id="rId65" w:history="1">
+            <w:hyperlink r:id="rId68" w:history="1">
               <w:r>
                 <w:rPr>
                   <w:rStyle w:val="Lienhypertexte"/>
@@ -6524,7 +7581,7 @@
             <w:tcW w:w="8074" w:type="dxa"/>
           </w:tcPr>
           <w:p>
-            <w:hyperlink r:id="rId66" w:history="1">
+            <w:hyperlink r:id="rId69" w:history="1">
               <w:r>
                 <w:rPr>
                   <w:rStyle w:val="Lienhypertexte"/>
@@ -6550,7 +7607,7 @@
             <w:tcW w:w="8074" w:type="dxa"/>
           </w:tcPr>
           <w:p>
-            <w:hyperlink r:id="rId67" w:history="1">
+            <w:hyperlink r:id="rId70" w:history="1">
               <w:r>
                 <w:rPr>
                   <w:rStyle w:val="Lienhypertexte"/>
@@ -6590,7 +7647,7 @@
             <w:r>
               <w:t xml:space="preserve">du script </w:t>
             </w:r>
-            <w:hyperlink r:id="rId68" w:history="1">
+            <w:hyperlink r:id="rId71" w:history="1">
               <w:r>
                 <w:rPr>
                   <w:rStyle w:val="Lienhypertexte"/>
@@ -6645,7 +7702,7 @@
             <w:r>
               <w:t xml:space="preserve"> : </w:t>
             </w:r>
-            <w:hyperlink r:id="rId69" w:history="1">
+            <w:hyperlink r:id="rId72" w:history="1">
               <w:r>
                 <w:rPr>
                   <w:rStyle w:val="Lienhypertexte"/>
@@ -6682,7 +7739,7 @@
             <w:r>
               <w:t xml:space="preserve"> : </w:t>
             </w:r>
-            <w:hyperlink r:id="rId70" w:history="1">
+            <w:hyperlink r:id="rId73" w:history="1">
               <w:r>
                 <w:rPr>
                   <w:rStyle w:val="Lienhypertexte"/>
@@ -6711,7 +7768,7 @@
             <w:r>
               <w:t xml:space="preserve">Chemin relatif pour copy : </w:t>
             </w:r>
-            <w:hyperlink r:id="rId71" w:history="1">
+            <w:hyperlink r:id="rId74" w:history="1">
               <w:r>
                 <w:rPr>
                   <w:rStyle w:val="Lienhypertexte"/>
@@ -6748,7 +7805,7 @@
             <w:r>
               <w:t xml:space="preserve"> : </w:t>
             </w:r>
-            <w:hyperlink r:id="rId72" w:history="1">
+            <w:hyperlink r:id="rId75" w:history="1">
               <w:r>
                 <w:rPr>
                   <w:rStyle w:val="Lienhypertexte"/>
@@ -6783,7 +7840,7 @@
             <w:r>
               <w:t xml:space="preserve">ableau : </w:t>
             </w:r>
-            <w:hyperlink r:id="rId73" w:history="1">
+            <w:hyperlink r:id="rId76" w:history="1">
               <w:r>
                 <w:rPr>
                   <w:rStyle w:val="Lienhypertexte"/>
@@ -6796,7 +7853,7 @@
             </w:r>
           </w:p>
           <w:p>
-            <w:hyperlink r:id="rId74" w:history="1">
+            <w:hyperlink r:id="rId77" w:history="1">
               <w:r>
                 <w:rPr>
                   <w:rStyle w:val="Lienhypertexte"/>
@@ -6843,7 +7900,7 @@
             <w:r>
               <w:t xml:space="preserve">jQuery : </w:t>
             </w:r>
-            <w:hyperlink r:id="rId75" w:history="1">
+            <w:hyperlink r:id="rId78" w:history="1">
               <w:r>
                 <w:rPr>
                   <w:rStyle w:val="Lienhypertexte"/>
@@ -6880,7 +7937,7 @@
             <w:r>
               <w:t xml:space="preserve"> : </w:t>
             </w:r>
-            <w:hyperlink r:id="rId76" w:history="1">
+            <w:hyperlink r:id="rId79" w:history="1">
               <w:r>
                 <w:rPr>
                   <w:rStyle w:val="Lienhypertexte"/>
@@ -6917,7 +7974,7 @@
             <w:r>
               <w:t xml:space="preserve"> – passer des messages : </w:t>
             </w:r>
-            <w:hyperlink r:id="rId77" w:history="1">
+            <w:hyperlink r:id="rId80" w:history="1">
               <w:r>
                 <w:rPr>
                   <w:rStyle w:val="Lienhypertexte"/>
@@ -6954,7 +8011,7 @@
             <w:r>
               <w:t xml:space="preserve"> : </w:t>
             </w:r>
-            <w:hyperlink r:id="rId78" w:history="1">
+            <w:hyperlink r:id="rId81" w:history="1">
               <w:r>
                 <w:rPr>
                   <w:rStyle w:val="Lienhypertexte"/>
@@ -6983,7 +8040,7 @@
             <w:r>
               <w:t xml:space="preserve">Variable d’environnement PostgreSQL : </w:t>
             </w:r>
-            <w:hyperlink r:id="rId79" w:history="1">
+            <w:hyperlink r:id="rId82" w:history="1">
               <w:r>
                 <w:rPr>
                   <w:rStyle w:val="Lienhypertexte"/>
@@ -7027,15 +8084,52 @@
             <w:tcW w:w="8074" w:type="dxa"/>
           </w:tcPr>
           <w:p>
+            <w:r>
+              <w:t xml:space="preserve">Classe </w:t>
+            </w:r>
             <w:proofErr w:type="spellStart"/>
             <w:r>
+              <w:t>Flask</w:t>
+            </w:r>
+            <w:proofErr w:type="spellEnd"/>
+            <w:r>
+              <w:t xml:space="preserve">-WTF : </w:t>
+            </w:r>
+            <w:hyperlink r:id="rId83" w:anchor="wtforms.fields.SelectMultipleField" w:history="1">
+              <w:r>
+                <w:rPr>
+                  <w:rStyle w:val="Lienhypertexte"/>
+                </w:rPr>
+                <w:t>https://wtforms.readthedocs.io/en/3.0.x/fields/?highlight=select#wtforms.fields.SelectMultipleField</w:t>
+              </w:r>
+            </w:hyperlink>
+            <w:r>
+              <w:t xml:space="preserve"> </w:t>
+            </w:r>
+          </w:p>
+        </w:tc>
+      </w:tr>
+      <w:tr>
+        <w:tc>
+          <w:tcPr>
+            <w:tcW w:w="988" w:type="dxa"/>
+          </w:tcPr>
+          <w:p/>
+        </w:tc>
+        <w:tc>
+          <w:tcPr>
+            <w:tcW w:w="8074" w:type="dxa"/>
+          </w:tcPr>
+          <w:p>
+            <w:proofErr w:type="spellStart"/>
+            <w:r>
               <w:t>Bootstrap</w:t>
             </w:r>
             <w:proofErr w:type="spellEnd"/>
             <w:r>
               <w:t xml:space="preserve"> 5 et les formulaires : </w:t>
             </w:r>
-            <w:hyperlink r:id="rId80" w:history="1">
+            <w:hyperlink r:id="rId84" w:history="1">
               <w:r>
                 <w:rPr>
                   <w:rStyle w:val="Lienhypertexte"/>
@@ -7064,7 +8158,7 @@
             <w:r>
               <w:t xml:space="preserve">Conventions html : </w:t>
             </w:r>
-            <w:hyperlink r:id="rId81" w:history="1">
+            <w:hyperlink r:id="rId85" w:history="1">
               <w:r>
                 <w:rPr>
                   <w:rStyle w:val="Lienhypertexte"/>
@@ -7107,7 +8201,7 @@
             <w:r>
               <w:t xml:space="preserve">: </w:t>
             </w:r>
-            <w:hyperlink r:id="rId82" w:history="1">
+            <w:hyperlink r:id="rId86" w:history="1">
               <w:r>
                 <w:rPr>
                   <w:rStyle w:val="Lienhypertexte"/>
@@ -7141,7 +8235,7 @@
             <w:r>
               <w:t xml:space="preserve"> HTML pour les select : </w:t>
             </w:r>
-            <w:hyperlink r:id="rId83" w:history="1">
+            <w:hyperlink r:id="rId87" w:history="1">
               <w:r>
                 <w:rPr>
                   <w:rStyle w:val="Lienhypertexte"/>
@@ -7152,8 +8246,6 @@
             <w:r>
               <w:t xml:space="preserve"> </w:t>
             </w:r>
-            <w:bookmarkStart w:id="20" w:name="_GoBack"/>
-            <w:bookmarkEnd w:id="20"/>
           </w:p>
         </w:tc>
       </w:tr>
@@ -7177,7 +8269,7 @@
             <w:r>
               <w:t xml:space="preserve">-select : </w:t>
             </w:r>
-            <w:hyperlink r:id="rId84" w:history="1">
+            <w:hyperlink r:id="rId88" w:history="1">
               <w:r>
                 <w:rPr>
                   <w:rStyle w:val="Lienhypertexte"/>
@@ -7192,14 +8284,13 @@
           <w:p>
             <w:proofErr w:type="spellStart"/>
             <w:r>
-              <w:lastRenderedPageBreak/>
               <w:t>Examples</w:t>
             </w:r>
             <w:proofErr w:type="spellEnd"/>
             <w:r>
               <w:t xml:space="preserve"> de champs &lt;select&gt; : </w:t>
             </w:r>
-            <w:hyperlink r:id="rId85" w:history="1">
+            <w:hyperlink r:id="rId89" w:anchor="basic-examples" w:history="1">
               <w:r>
                 <w:rPr>
                   <w:rStyle w:val="Lienhypertexte"/>
@@ -7224,7 +8315,30 @@
           <w:tcPr>
             <w:tcW w:w="8074" w:type="dxa"/>
           </w:tcPr>
-          <w:p/>
+          <w:p>
+            <w:r>
+              <w:t xml:space="preserve">Erreur avec </w:t>
+            </w:r>
+            <w:proofErr w:type="spellStart"/>
+            <w:r>
+              <w:t>Bootstrap</w:t>
+            </w:r>
+            <w:proofErr w:type="spellEnd"/>
+            <w:r>
+              <w:t xml:space="preserve">-select : </w:t>
+            </w:r>
+            <w:hyperlink r:id="rId90" w:history="1">
+              <w:r>
+                <w:rPr>
+                  <w:rStyle w:val="Lienhypertexte"/>
+                </w:rPr>
+                <w:t>https://stackoverflow.com/questions/34954785/bootstrap-select-didnt-show-on-page-load</w:t>
+              </w:r>
+            </w:hyperlink>
+            <w:r>
+              <w:t xml:space="preserve"> </w:t>
+            </w:r>
+          </w:p>
         </w:tc>
       </w:tr>
       <w:tr>
@@ -7232,13 +8346,128 @@
           <w:tcPr>
             <w:tcW w:w="988" w:type="dxa"/>
           </w:tcPr>
+          <w:p>
+            <w:r>
+              <w:t>19.05</w:t>
+            </w:r>
+          </w:p>
+        </w:tc>
+        <w:tc>
+          <w:tcPr>
+            <w:tcW w:w="8074" w:type="dxa"/>
+          </w:tcPr>
           <w:p/>
         </w:tc>
+      </w:tr>
+      <w:tr>
+        <w:tc>
+          <w:tcPr>
+            <w:tcW w:w="988" w:type="dxa"/>
+          </w:tcPr>
+          <w:p/>
+        </w:tc>
         <w:tc>
           <w:tcPr>
             <w:tcW w:w="8074" w:type="dxa"/>
           </w:tcPr>
+          <w:p>
+            <w:r>
+              <w:t xml:space="preserve">Validation des champs </w:t>
+            </w:r>
+            <w:proofErr w:type="spellStart"/>
+            <w:r>
+              <w:t>datetime</w:t>
+            </w:r>
+            <w:proofErr w:type="spellEnd"/>
+            <w:r>
+              <w:t xml:space="preserve"> avec </w:t>
+            </w:r>
+            <w:proofErr w:type="spellStart"/>
+            <w:r>
+              <w:t>WTForms</w:t>
+            </w:r>
+            <w:proofErr w:type="spellEnd"/>
+            <w:r>
+              <w:t xml:space="preserve"> : </w:t>
+            </w:r>
+            <w:hyperlink r:id="rId91" w:history="1">
+              <w:r>
+                <w:rPr>
+                  <w:rStyle w:val="Lienhypertexte"/>
+                </w:rPr>
+                <w:t>https://stackoverflow.com/questions/58293843/wtforms-datetimefield-returning-true-not-matter-input</w:t>
+              </w:r>
+            </w:hyperlink>
+            <w:r>
+              <w:t xml:space="preserve"> </w:t>
+            </w:r>
+          </w:p>
+        </w:tc>
+      </w:tr>
+      <w:tr>
+        <w:tc>
+          <w:tcPr>
+            <w:tcW w:w="988" w:type="dxa"/>
+          </w:tcPr>
           <w:p/>
+        </w:tc>
+        <w:tc>
+          <w:tcPr>
+            <w:tcW w:w="8074" w:type="dxa"/>
+          </w:tcPr>
+          <w:p>
+            <w:r>
+              <w:t xml:space="preserve">Avoir la date en Python : </w:t>
+            </w:r>
+            <w:hyperlink r:id="rId92" w:history="1">
+              <w:r>
+                <w:rPr>
+                  <w:rStyle w:val="Lienhypertexte"/>
+                </w:rPr>
+                <w:t>https://www.geeksforgeeks.org/get-current-date-and-time-using-python/</w:t>
+              </w:r>
+            </w:hyperlink>
+            <w:r>
+              <w:t xml:space="preserve"> </w:t>
+            </w:r>
+          </w:p>
+        </w:tc>
+      </w:tr>
+      <w:tr>
+        <w:tc>
+          <w:tcPr>
+            <w:tcW w:w="988" w:type="dxa"/>
+          </w:tcPr>
+          <w:p/>
+        </w:tc>
+        <w:tc>
+          <w:tcPr>
+            <w:tcW w:w="8074" w:type="dxa"/>
+          </w:tcPr>
+          <w:p>
+            <w:r>
+              <w:t xml:space="preserve">PostgreSQL format </w:t>
+            </w:r>
+            <w:proofErr w:type="spellStart"/>
+            <w:r>
+              <w:t>timestamp</w:t>
+            </w:r>
+            <w:proofErr w:type="spellEnd"/>
+            <w:r>
+              <w:t xml:space="preserve"> par défaut : </w:t>
+            </w:r>
+            <w:hyperlink r:id="rId93" w:history="1">
+              <w:r>
+                <w:rPr>
+                  <w:rStyle w:val="Lienhypertexte"/>
+                </w:rPr>
+                <w:t>https://stackoverflow.com/questions/8723574/in-postgres-can-you-set-the-default-formatting-for-a-timestamp-by-session-or-g</w:t>
+              </w:r>
+            </w:hyperlink>
+            <w:r>
+              <w:t xml:space="preserve"> </w:t>
+            </w:r>
+          </w:p>
         </w:tc>
       </w:tr>
     </w:tbl>
@@ -7297,7 +8526,7 @@
       <w:rPr>
         <w:noProof/>
       </w:rPr>
-      <w:t>19</w:t>
+      <w:t>17</w:t>
     </w:r>
     <w:r>
       <w:fldChar w:fldCharType="end"/>
@@ -7306,7 +8535,22 @@
       <w:ptab w:relativeTo="margin" w:alignment="right" w:leader="none"/>
     </w:r>
     <w:r>
-      <w:t>02.05.22</w:t>
+      <w:fldChar w:fldCharType="begin"/>
+    </w:r>
+    <w:r>
+      <w:instrText xml:space="preserve"> TIME \@ "dd.MM.yyyy" </w:instrText>
+    </w:r>
+    <w:r>
+      <w:fldChar w:fldCharType="separate"/>
+    </w:r>
+    <w:r>
+      <w:rPr>
+        <w:noProof/>
+      </w:rPr>
+      <w:t>19.05.2022</w:t>
+    </w:r>
+    <w:r>
+      <w:fldChar w:fldCharType="end"/>
     </w:r>
   </w:p>
 </w:ftr>
@@ -7830,6 +9074,119 @@
     </w:lvl>
   </w:abstractNum>
   <w:abstractNum w:abstractNumId="4" w15:restartNumberingAfterBreak="0">
+    <w:nsid w:val="499F202D"/>
+    <w:multiLevelType w:val="hybridMultilevel"/>
+    <w:tmpl w:val="1EB67414"/>
+    <w:lvl w:ilvl="0" w:tplc="196463DA">
+      <w:start w:val="19"/>
+      <w:numFmt w:val="bullet"/>
+      <w:lvlText w:val=""/>
+      <w:lvlJc w:val="left"/>
+      <w:pPr>
+        <w:ind w:left="720" w:hanging="360"/>
+      </w:pPr>
+      <w:rPr>
+        <w:rFonts w:ascii="Symbol" w:eastAsiaTheme="minorHAnsi" w:hAnsi="Symbol" w:cstheme="minorBidi" w:hint="default"/>
+      </w:rPr>
+    </w:lvl>
+    <w:lvl w:ilvl="1" w:tplc="100C0003" w:tentative="1">
+      <w:start w:val="1"/>
+      <w:numFmt w:val="bullet"/>
+      <w:lvlText w:val="o"/>
+      <w:lvlJc w:val="left"/>
+      <w:pPr>
+        <w:ind w:left="1440" w:hanging="360"/>
+      </w:pPr>
+      <w:rPr>
+        <w:rFonts w:ascii="Courier New" w:hAnsi="Courier New" w:cs="Courier New" w:hint="default"/>
+      </w:rPr>
+    </w:lvl>
+    <w:lvl w:ilvl="2" w:tplc="100C0005" w:tentative="1">
+      <w:start w:val="1"/>
+      <w:numFmt w:val="bullet"/>
+      <w:lvlText w:val=""/>
+      <w:lvlJc w:val="left"/>
+      <w:pPr>
+        <w:ind w:left="2160" w:hanging="360"/>
+      </w:pPr>
+      <w:rPr>
+        <w:rFonts w:ascii="Wingdings" w:hAnsi="Wingdings" w:hint="default"/>
+      </w:rPr>
+    </w:lvl>
+    <w:lvl w:ilvl="3" w:tplc="100C0001" w:tentative="1">
+      <w:start w:val="1"/>
+      <w:numFmt w:val="bullet"/>
+      <w:lvlText w:val=""/>
+      <w:lvlJc w:val="left"/>
+      <w:pPr>
+        <w:ind w:left="2880" w:hanging="360"/>
+      </w:pPr>
+      <w:rPr>
+        <w:rFonts w:ascii="Symbol" w:hAnsi="Symbol" w:hint="default"/>
+      </w:rPr>
+    </w:lvl>
+    <w:lvl w:ilvl="4" w:tplc="100C0003" w:tentative="1">
+      <w:start w:val="1"/>
+      <w:numFmt w:val="bullet"/>
+      <w:lvlText w:val="o"/>
+      <w:lvlJc w:val="left"/>
+      <w:pPr>
+        <w:ind w:left="3600" w:hanging="360"/>
+      </w:pPr>
+      <w:rPr>
+        <w:rFonts w:ascii="Courier New" w:hAnsi="Courier New" w:cs="Courier New" w:hint="default"/>
+      </w:rPr>
+    </w:lvl>
+    <w:lvl w:ilvl="5" w:tplc="100C0005" w:tentative="1">
+      <w:start w:val="1"/>
+      <w:numFmt w:val="bullet"/>
+      <w:lvlText w:val=""/>
+      <w:lvlJc w:val="left"/>
+      <w:pPr>
+        <w:ind w:left="4320" w:hanging="360"/>
+      </w:pPr>
+      <w:rPr>
+        <w:rFonts w:ascii="Wingdings" w:hAnsi="Wingdings" w:hint="default"/>
+      </w:rPr>
+    </w:lvl>
+    <w:lvl w:ilvl="6" w:tplc="100C0001" w:tentative="1">
+      <w:start w:val="1"/>
+      <w:numFmt w:val="bullet"/>
+      <w:lvlText w:val=""/>
+      <w:lvlJc w:val="left"/>
+      <w:pPr>
+        <w:ind w:left="5040" w:hanging="360"/>
+      </w:pPr>
+      <w:rPr>
+        <w:rFonts w:ascii="Symbol" w:hAnsi="Symbol" w:hint="default"/>
+      </w:rPr>
+    </w:lvl>
+    <w:lvl w:ilvl="7" w:tplc="100C0003" w:tentative="1">
+      <w:start w:val="1"/>
+      <w:numFmt w:val="bullet"/>
+      <w:lvlText w:val="o"/>
+      <w:lvlJc w:val="left"/>
+      <w:pPr>
+        <w:ind w:left="5760" w:hanging="360"/>
+      </w:pPr>
+      <w:rPr>
+        <w:rFonts w:ascii="Courier New" w:hAnsi="Courier New" w:cs="Courier New" w:hint="default"/>
+      </w:rPr>
+    </w:lvl>
+    <w:lvl w:ilvl="8" w:tplc="100C0005" w:tentative="1">
+      <w:start w:val="1"/>
+      <w:numFmt w:val="bullet"/>
+      <w:lvlText w:val=""/>
+      <w:lvlJc w:val="left"/>
+      <w:pPr>
+        <w:ind w:left="6480" w:hanging="360"/>
+      </w:pPr>
+      <w:rPr>
+        <w:rFonts w:ascii="Wingdings" w:hAnsi="Wingdings" w:hint="default"/>
+      </w:rPr>
+    </w:lvl>
+  </w:abstractNum>
+  <w:abstractNum w:abstractNumId="5" w15:restartNumberingAfterBreak="0">
     <w:nsid w:val="4DF57900"/>
     <w:multiLevelType w:val="multilevel"/>
     <w:tmpl w:val="593A99BA"/>
@@ -8014,7 +9371,7 @@
       </w:pPr>
     </w:lvl>
   </w:abstractNum>
-  <w:abstractNum w:abstractNumId="5" w15:restartNumberingAfterBreak="0">
+  <w:abstractNum w:abstractNumId="6" w15:restartNumberingAfterBreak="0">
     <w:nsid w:val="7A4A49FA"/>
     <w:multiLevelType w:val="multilevel"/>
     <w:tmpl w:val="9E66455E"/>
@@ -8101,10 +9458,10 @@
     </w:lvl>
   </w:abstractNum>
   <w:num w:numId="1">
-    <w:abstractNumId w:val="4"/>
+    <w:abstractNumId w:val="5"/>
   </w:num>
   <w:num w:numId="2">
-    <w:abstractNumId w:val="5"/>
+    <w:abstractNumId w:val="6"/>
   </w:num>
   <w:num w:numId="3">
     <w:abstractNumId w:val="0"/>
@@ -8117,6 +9474,9 @@
   </w:num>
   <w:num w:numId="6">
     <w:abstractNumId w:val="3"/>
+  </w:num>
+  <w:num w:numId="7">
+    <w:abstractNumId w:val="4"/>
   </w:num>
 </w:numbering>
 </file>
@@ -8514,7 +9874,7 @@
   <w:style w:type="paragraph" w:default="1" w:styleId="Normal">
     <w:name w:val="Normal"/>
     <w:qFormat/>
-    <w:rsid w:val="005202BA"/>
+    <w:rsid w:val="00450935"/>
     <w:pPr>
       <w:spacing w:after="0" w:line="240" w:lineRule="auto"/>
     </w:pPr>
@@ -9014,6 +10374,7 @@
     <w:rsid w:val="005800E7"/>
     <w:rsid w:val="00606D3D"/>
     <w:rsid w:val="006633CE"/>
+    <w:rsid w:val="006A319A"/>
     <w:rsid w:val="006A4F20"/>
     <w:rsid w:val="007A5603"/>
     <w:rsid w:val="008E242E"/>
@@ -9021,6 +10382,7 @@
     <w:rsid w:val="00BB280E"/>
     <w:rsid w:val="00C0565F"/>
     <w:rsid w:val="00C94C36"/>
+    <w:rsid w:val="00D47B31"/>
     <w:rsid w:val="00DB3E64"/>
     <w:rsid w:val="00E9190B"/>
     <w:rsid w:val="00EF21CD"/>
@@ -9771,7 +11133,7 @@
 </file>
 
 <file path=customXml/itemProps2.xml><?xml version="1.0" encoding="utf-8"?>
-<ds:datastoreItem xmlns:ds="http://schemas.openxmlformats.org/officeDocument/2006/customXml" ds:itemID="{D02E7833-D707-4445-ACAC-6BEDF02BCA0E}">
+<ds:datastoreItem xmlns:ds="http://schemas.openxmlformats.org/officeDocument/2006/customXml" ds:itemID="{C22666FD-B4F5-4440-BDD9-66522C4EA73D}">
   <ds:schemaRefs>
     <ds:schemaRef ds:uri="http://schemas.openxmlformats.org/officeDocument/2006/bibliography"/>
   </ds:schemaRefs>

</xml_diff>